<commit_message>
subimages function and minor changes
</commit_message>
<xml_diff>
--- a/Report Assignment3.docx
+++ b/Report Assignment3.docx
@@ -22,8 +22,9 @@
           <w:u w:val="single"/>
           <w:lang w:val="en-US"/>
         </w:rPr>
-        <w:t xml:space="preserve">INFOIP Image Processing  - Assignment </w:t>
-      </w:r>
+        <w:t xml:space="preserve">INFOIP Image </w:t>
+      </w:r>
+      <w:proofErr w:type="gramStart"/>
       <w:r>
         <w:rPr>
           <w:b/>
@@ -32,6 +33,27 @@
           <w:u w:val="single"/>
           <w:lang w:val="en-US"/>
         </w:rPr>
+        <w:t>Processing  -</w:t>
+      </w:r>
+      <w:proofErr w:type="gramEnd"/>
+      <w:r>
+        <w:rPr>
+          <w:b/>
+          <w:sz w:val="52"/>
+          <w:szCs w:val="52"/>
+          <w:u w:val="single"/>
+          <w:lang w:val="en-US"/>
+        </w:rPr>
+        <w:t xml:space="preserve"> Assignment </w:t>
+      </w:r>
+      <w:r>
+        <w:rPr>
+          <w:b/>
+          <w:sz w:val="52"/>
+          <w:szCs w:val="52"/>
+          <w:u w:val="single"/>
+          <w:lang w:val="en-US"/>
+        </w:rPr>
         <w:t>3</w:t>
       </w:r>
     </w:p>
@@ -46,17 +68,20 @@
       <w:pPr>
         <w:pStyle w:val="berschrift2"/>
         <w:rPr>
-          <w:lang w:val="en-US"/>
-        </w:rPr>
-      </w:pPr>
-      <w:r>
-        <w:rPr>
+          <w:u w:val="single"/>
+          <w:lang w:val="en-US"/>
+        </w:rPr>
+      </w:pPr>
+      <w:r>
+        <w:rPr>
+          <w:u w:val="single"/>
           <w:lang w:val="en-US"/>
         </w:rPr>
         <w:t xml:space="preserve">Part 1: </w:t>
       </w:r>
       <w:r>
         <w:rPr>
+          <w:u w:val="single"/>
           <w:lang w:val="en-US"/>
         </w:rPr>
         <w:t>Object to be detected: Playing Cards</w:t>
@@ -90,7 +115,21 @@
         <w:rPr>
           <w:lang w:val="en-US"/>
         </w:rPr>
-        <w:t>The main goal will be to detect the cards themselves and therefore being able to count how many cards are in a given image. One of the possible refinements would be detecting the suit and rank of each card. We made this choice of object because playing cards appeared to be easy enough to detect in images with very little distractions and proportionally harder the more noise and distractions you add. Furthermore the challenge of detecting rank and suit seemed appropriate as an refinement option</w:t>
+        <w:t xml:space="preserve">The main goal will be to detect the cards themselves and therefore being able to count how many cards are in a given image. One of the possible refinements would be detecting the suit and rank of each card. We made this choice of object because playing cards appeared to be easy enough to detect in images with very little distractions and proportionally harder the more noise and distractions you add. </w:t>
+      </w:r>
+      <w:proofErr w:type="gramStart"/>
+      <w:r>
+        <w:rPr>
+          <w:lang w:val="en-US"/>
+        </w:rPr>
+        <w:t>Furthermore</w:t>
+      </w:r>
+      <w:proofErr w:type="gramEnd"/>
+      <w:r>
+        <w:rPr>
+          <w:lang w:val="en-US"/>
+        </w:rPr>
+        <w:t xml:space="preserve"> the challenge of detecting rank and suit seemed appropriate as an refinement option</w:t>
       </w:r>
     </w:p>
     <w:tbl>
@@ -300,7 +339,7 @@
               <w:rPr>
                 <w:lang w:val="en-US"/>
               </w:rPr>
-              <w:t>No occlusion, partial occlusion, more than half may be occluded</w:t>
+              <w:t>No occlusion, partial occlusion</w:t>
             </w:r>
           </w:p>
         </w:tc>
@@ -356,26 +395,83 @@
       <w:pPr>
         <w:pStyle w:val="berschrift2"/>
         <w:rPr>
-          <w:lang w:val="en-US"/>
-        </w:rPr>
-      </w:pPr>
-      <w:r>
-        <w:rPr>
+          <w:u w:val="single"/>
+          <w:lang w:val="en-US"/>
+        </w:rPr>
+      </w:pPr>
+      <w:r>
+        <w:rPr>
+          <w:u w:val="single"/>
           <w:lang w:val="en-US"/>
         </w:rPr>
         <w:t>Part</w:t>
       </w:r>
       <w:r>
         <w:rPr>
+          <w:u w:val="single"/>
           <w:lang w:val="en-US"/>
         </w:rPr>
         <w:t xml:space="preserve"> </w:t>
       </w:r>
       <w:r>
         <w:rPr>
+          <w:u w:val="single"/>
           <w:lang w:val="en-US"/>
         </w:rPr>
         <w:t>2:</w:t>
+      </w:r>
+      <w:r>
+        <w:rPr>
+          <w:u w:val="single"/>
+          <w:lang w:val="en-US"/>
+        </w:rPr>
+        <w:t xml:space="preserve"> Pipeline</w:t>
+      </w:r>
+    </w:p>
+    <w:p>
+      <w:pPr>
+        <w:rPr>
+          <w:lang w:val="en-US"/>
+        </w:rPr>
+      </w:pPr>
+      <w:r>
+        <w:rPr>
+          <w:lang w:val="en-US"/>
+        </w:rPr>
+        <w:t>-Phase 1</w:t>
+      </w:r>
+    </w:p>
+    <w:p>
+      <w:pPr>
+        <w:rPr>
+          <w:lang w:val="en-US"/>
+        </w:rPr>
+      </w:pPr>
+      <w:proofErr w:type="gramStart"/>
+      <w:r>
+        <w:rPr>
+          <w:lang w:val="en-US"/>
+        </w:rPr>
+        <w:t>In  the</w:t>
+      </w:r>
+      <w:proofErr w:type="gramEnd"/>
+      <w:r>
+        <w:rPr>
+          <w:lang w:val="en-US"/>
+        </w:rPr>
+        <w:t xml:space="preserve"> first phase of our pipeline</w:t>
+      </w:r>
+      <w:r>
+        <w:rPr>
+          <w:lang w:val="en-US"/>
+        </w:rPr>
+        <w:t xml:space="preserve"> </w:t>
+      </w:r>
+      <w:r>
+        <w:rPr>
+          <w:lang w:val="en-US"/>
+        </w:rPr>
+        <w:t>create two output images from the given input. Number 1 is a threshheld</w:t>
       </w:r>
       <w:bookmarkStart w:id="0" w:name="_GoBack"/>
       <w:bookmarkEnd w:id="0"/>
@@ -391,11 +487,13 @@
       <w:pPr>
         <w:pStyle w:val="berschrift2"/>
         <w:rPr>
-          <w:lang w:val="en-US"/>
-        </w:rPr>
-      </w:pPr>
-      <w:r>
-        <w:rPr>
+          <w:u w:val="single"/>
+          <w:lang w:val="en-US"/>
+        </w:rPr>
+      </w:pPr>
+      <w:r>
+        <w:rPr>
+          <w:u w:val="single"/>
           <w:lang w:val="en-US"/>
         </w:rPr>
         <w:t>Part 3:</w:t>
@@ -441,7 +539,7 @@
       </w:pPr>
     </w:p>
     <w:sectPr>
-      <w:headerReference w:type="default" r:id="rId6"/>
+      <w:headerReference w:type="default" r:id="rId7"/>
       <w:pgSz w:w="12240" w:h="15840"/>
       <w:pgMar w:top="1440" w:right="1440" w:bottom="1440" w:left="1440" w:header="720" w:footer="720" w:gutter="0"/>
       <w:cols w:space="720"/>
@@ -514,8 +612,16 @@
       <w:rPr>
         <w:lang w:val="en-US"/>
       </w:rPr>
-      <w:t>Quinten Stekelenburg</w:t>
+      <w:t xml:space="preserve">Quinten </w:t>
     </w:r>
+    <w:proofErr w:type="spellStart"/>
+    <w:r>
+      <w:rPr>
+        <w:lang w:val="en-US"/>
+      </w:rPr>
+      <w:t>Stekelenburg</w:t>
+    </w:r>
+    <w:proofErr w:type="spellEnd"/>
     <w:r>
       <w:rPr>
         <w:lang w:val="en-US"/>
@@ -558,6 +664,356 @@
     </w:r>
   </w:p>
 </w:hdr>
+</file>
+
+<file path=word/numbering.xml><?xml version="1.0" encoding="utf-8"?>
+<w:numbering xmlns:wpc="http://schemas.microsoft.com/office/word/2010/wordprocessingCanvas" xmlns:cx="http://schemas.microsoft.com/office/drawing/2014/chartex" xmlns:cx1="http://schemas.microsoft.com/office/drawing/2015/9/8/chartex" xmlns:cx2="http://schemas.microsoft.com/office/drawing/2015/10/21/chartex" xmlns:cx3="http://schemas.microsoft.com/office/drawing/2016/5/9/chartex" xmlns:cx4="http://schemas.microsoft.com/office/drawing/2016/5/10/chartex" xmlns:cx5="http://schemas.microsoft.com/office/drawing/2016/5/11/chartex" xmlns:cx6="http://schemas.microsoft.com/office/drawing/2016/5/12/chartex" xmlns:cx7="http://schemas.microsoft.com/office/drawing/2016/5/13/chartex" xmlns:cx8="http://schemas.microsoft.com/office/drawing/2016/5/14/chartex" xmlns:mc="http://schemas.openxmlformats.org/markup-compatibility/2006" xmlns:aink="http://schemas.microsoft.com/office/drawing/2016/ink" xmlns:am3d="http://schemas.microsoft.com/office/drawing/2017/model3d" xmlns:o="urn:schemas-microsoft-com:office:office" xmlns:r="http://schemas.openxmlformats.org/officeDocument/2006/relationships" xmlns:m="http://schemas.openxmlformats.org/officeDocument/2006/math" xmlns:v="urn:schemas-microsoft-com:vml" xmlns:wp14="http://schemas.microsoft.com/office/word/2010/wordprocessingDrawing" xmlns:wp="http://schemas.openxmlformats.org/drawingml/2006/wordprocessingDrawing" xmlns:w10="urn:schemas-microsoft-com:office:word" xmlns:w="http://schemas.openxmlformats.org/wordprocessingml/2006/main" xmlns:w14="http://schemas.microsoft.com/office/word/2010/wordml" xmlns:w15="http://schemas.microsoft.com/office/word/2012/wordml" xmlns:w16cid="http://schemas.microsoft.com/office/word/2016/wordml/cid" xmlns:w16se="http://schemas.microsoft.com/office/word/2015/wordml/symex" xmlns:wpg="http://schemas.microsoft.com/office/word/2010/wordprocessingGroup" xmlns:wpi="http://schemas.microsoft.com/office/word/2010/wordprocessingInk" xmlns:wne="http://schemas.microsoft.com/office/word/2006/wordml" xmlns:wps="http://schemas.microsoft.com/office/word/2010/wordprocessingShape" mc:Ignorable="w14 w15 w16se w16cid wp14">
+  <w:abstractNum w:abstractNumId="0" w15:restartNumberingAfterBreak="0">
+    <w:nsid w:val="13624DE2"/>
+    <w:multiLevelType w:val="hybridMultilevel"/>
+    <w:tmpl w:val="505E898A"/>
+    <w:lvl w:ilvl="0" w:tplc="871E2B10">
+      <w:numFmt w:val="bullet"/>
+      <w:lvlText w:val=""/>
+      <w:lvlJc w:val="left"/>
+      <w:pPr>
+        <w:ind w:left="720" w:hanging="360"/>
+      </w:pPr>
+      <w:rPr>
+        <w:rFonts w:ascii="Wingdings" w:eastAsiaTheme="minorHAnsi" w:hAnsi="Wingdings" w:cstheme="minorBidi" w:hint="default"/>
+      </w:rPr>
+    </w:lvl>
+    <w:lvl w:ilvl="1" w:tplc="04070003" w:tentative="1">
+      <w:start w:val="1"/>
+      <w:numFmt w:val="bullet"/>
+      <w:lvlText w:val="o"/>
+      <w:lvlJc w:val="left"/>
+      <w:pPr>
+        <w:ind w:left="1440" w:hanging="360"/>
+      </w:pPr>
+      <w:rPr>
+        <w:rFonts w:ascii="Courier New" w:hAnsi="Courier New" w:cs="Courier New" w:hint="default"/>
+      </w:rPr>
+    </w:lvl>
+    <w:lvl w:ilvl="2" w:tplc="04070005" w:tentative="1">
+      <w:start w:val="1"/>
+      <w:numFmt w:val="bullet"/>
+      <w:lvlText w:val=""/>
+      <w:lvlJc w:val="left"/>
+      <w:pPr>
+        <w:ind w:left="2160" w:hanging="360"/>
+      </w:pPr>
+      <w:rPr>
+        <w:rFonts w:ascii="Wingdings" w:hAnsi="Wingdings" w:hint="default"/>
+      </w:rPr>
+    </w:lvl>
+    <w:lvl w:ilvl="3" w:tplc="04070001" w:tentative="1">
+      <w:start w:val="1"/>
+      <w:numFmt w:val="bullet"/>
+      <w:lvlText w:val=""/>
+      <w:lvlJc w:val="left"/>
+      <w:pPr>
+        <w:ind w:left="2880" w:hanging="360"/>
+      </w:pPr>
+      <w:rPr>
+        <w:rFonts w:ascii="Symbol" w:hAnsi="Symbol" w:hint="default"/>
+      </w:rPr>
+    </w:lvl>
+    <w:lvl w:ilvl="4" w:tplc="04070003" w:tentative="1">
+      <w:start w:val="1"/>
+      <w:numFmt w:val="bullet"/>
+      <w:lvlText w:val="o"/>
+      <w:lvlJc w:val="left"/>
+      <w:pPr>
+        <w:ind w:left="3600" w:hanging="360"/>
+      </w:pPr>
+      <w:rPr>
+        <w:rFonts w:ascii="Courier New" w:hAnsi="Courier New" w:cs="Courier New" w:hint="default"/>
+      </w:rPr>
+    </w:lvl>
+    <w:lvl w:ilvl="5" w:tplc="04070005" w:tentative="1">
+      <w:start w:val="1"/>
+      <w:numFmt w:val="bullet"/>
+      <w:lvlText w:val=""/>
+      <w:lvlJc w:val="left"/>
+      <w:pPr>
+        <w:ind w:left="4320" w:hanging="360"/>
+      </w:pPr>
+      <w:rPr>
+        <w:rFonts w:ascii="Wingdings" w:hAnsi="Wingdings" w:hint="default"/>
+      </w:rPr>
+    </w:lvl>
+    <w:lvl w:ilvl="6" w:tplc="04070001" w:tentative="1">
+      <w:start w:val="1"/>
+      <w:numFmt w:val="bullet"/>
+      <w:lvlText w:val=""/>
+      <w:lvlJc w:val="left"/>
+      <w:pPr>
+        <w:ind w:left="5040" w:hanging="360"/>
+      </w:pPr>
+      <w:rPr>
+        <w:rFonts w:ascii="Symbol" w:hAnsi="Symbol" w:hint="default"/>
+      </w:rPr>
+    </w:lvl>
+    <w:lvl w:ilvl="7" w:tplc="04070003" w:tentative="1">
+      <w:start w:val="1"/>
+      <w:numFmt w:val="bullet"/>
+      <w:lvlText w:val="o"/>
+      <w:lvlJc w:val="left"/>
+      <w:pPr>
+        <w:ind w:left="5760" w:hanging="360"/>
+      </w:pPr>
+      <w:rPr>
+        <w:rFonts w:ascii="Courier New" w:hAnsi="Courier New" w:cs="Courier New" w:hint="default"/>
+      </w:rPr>
+    </w:lvl>
+    <w:lvl w:ilvl="8" w:tplc="04070005" w:tentative="1">
+      <w:start w:val="1"/>
+      <w:numFmt w:val="bullet"/>
+      <w:lvlText w:val=""/>
+      <w:lvlJc w:val="left"/>
+      <w:pPr>
+        <w:ind w:left="6480" w:hanging="360"/>
+      </w:pPr>
+      <w:rPr>
+        <w:rFonts w:ascii="Wingdings" w:hAnsi="Wingdings" w:hint="default"/>
+      </w:rPr>
+    </w:lvl>
+  </w:abstractNum>
+  <w:abstractNum w:abstractNumId="1" w15:restartNumberingAfterBreak="0">
+    <w:nsid w:val="22037C54"/>
+    <w:multiLevelType w:val="hybridMultilevel"/>
+    <w:tmpl w:val="A22E6C7C"/>
+    <w:lvl w:ilvl="0" w:tplc="C3C03AFE">
+      <w:numFmt w:val="bullet"/>
+      <w:lvlText w:val=""/>
+      <w:lvlJc w:val="left"/>
+      <w:pPr>
+        <w:ind w:left="720" w:hanging="360"/>
+      </w:pPr>
+      <w:rPr>
+        <w:rFonts w:ascii="Wingdings" w:eastAsiaTheme="minorHAnsi" w:hAnsi="Wingdings" w:cstheme="minorBidi" w:hint="default"/>
+      </w:rPr>
+    </w:lvl>
+    <w:lvl w:ilvl="1" w:tplc="04070003" w:tentative="1">
+      <w:start w:val="1"/>
+      <w:numFmt w:val="bullet"/>
+      <w:lvlText w:val="o"/>
+      <w:lvlJc w:val="left"/>
+      <w:pPr>
+        <w:ind w:left="1440" w:hanging="360"/>
+      </w:pPr>
+      <w:rPr>
+        <w:rFonts w:ascii="Courier New" w:hAnsi="Courier New" w:cs="Courier New" w:hint="default"/>
+      </w:rPr>
+    </w:lvl>
+    <w:lvl w:ilvl="2" w:tplc="04070005" w:tentative="1">
+      <w:start w:val="1"/>
+      <w:numFmt w:val="bullet"/>
+      <w:lvlText w:val=""/>
+      <w:lvlJc w:val="left"/>
+      <w:pPr>
+        <w:ind w:left="2160" w:hanging="360"/>
+      </w:pPr>
+      <w:rPr>
+        <w:rFonts w:ascii="Wingdings" w:hAnsi="Wingdings" w:hint="default"/>
+      </w:rPr>
+    </w:lvl>
+    <w:lvl w:ilvl="3" w:tplc="04070001" w:tentative="1">
+      <w:start w:val="1"/>
+      <w:numFmt w:val="bullet"/>
+      <w:lvlText w:val=""/>
+      <w:lvlJc w:val="left"/>
+      <w:pPr>
+        <w:ind w:left="2880" w:hanging="360"/>
+      </w:pPr>
+      <w:rPr>
+        <w:rFonts w:ascii="Symbol" w:hAnsi="Symbol" w:hint="default"/>
+      </w:rPr>
+    </w:lvl>
+    <w:lvl w:ilvl="4" w:tplc="04070003" w:tentative="1">
+      <w:start w:val="1"/>
+      <w:numFmt w:val="bullet"/>
+      <w:lvlText w:val="o"/>
+      <w:lvlJc w:val="left"/>
+      <w:pPr>
+        <w:ind w:left="3600" w:hanging="360"/>
+      </w:pPr>
+      <w:rPr>
+        <w:rFonts w:ascii="Courier New" w:hAnsi="Courier New" w:cs="Courier New" w:hint="default"/>
+      </w:rPr>
+    </w:lvl>
+    <w:lvl w:ilvl="5" w:tplc="04070005" w:tentative="1">
+      <w:start w:val="1"/>
+      <w:numFmt w:val="bullet"/>
+      <w:lvlText w:val=""/>
+      <w:lvlJc w:val="left"/>
+      <w:pPr>
+        <w:ind w:left="4320" w:hanging="360"/>
+      </w:pPr>
+      <w:rPr>
+        <w:rFonts w:ascii="Wingdings" w:hAnsi="Wingdings" w:hint="default"/>
+      </w:rPr>
+    </w:lvl>
+    <w:lvl w:ilvl="6" w:tplc="04070001" w:tentative="1">
+      <w:start w:val="1"/>
+      <w:numFmt w:val="bullet"/>
+      <w:lvlText w:val=""/>
+      <w:lvlJc w:val="left"/>
+      <w:pPr>
+        <w:ind w:left="5040" w:hanging="360"/>
+      </w:pPr>
+      <w:rPr>
+        <w:rFonts w:ascii="Symbol" w:hAnsi="Symbol" w:hint="default"/>
+      </w:rPr>
+    </w:lvl>
+    <w:lvl w:ilvl="7" w:tplc="04070003" w:tentative="1">
+      <w:start w:val="1"/>
+      <w:numFmt w:val="bullet"/>
+      <w:lvlText w:val="o"/>
+      <w:lvlJc w:val="left"/>
+      <w:pPr>
+        <w:ind w:left="5760" w:hanging="360"/>
+      </w:pPr>
+      <w:rPr>
+        <w:rFonts w:ascii="Courier New" w:hAnsi="Courier New" w:cs="Courier New" w:hint="default"/>
+      </w:rPr>
+    </w:lvl>
+    <w:lvl w:ilvl="8" w:tplc="04070005" w:tentative="1">
+      <w:start w:val="1"/>
+      <w:numFmt w:val="bullet"/>
+      <w:lvlText w:val=""/>
+      <w:lvlJc w:val="left"/>
+      <w:pPr>
+        <w:ind w:left="6480" w:hanging="360"/>
+      </w:pPr>
+      <w:rPr>
+        <w:rFonts w:ascii="Wingdings" w:hAnsi="Wingdings" w:hint="default"/>
+      </w:rPr>
+    </w:lvl>
+  </w:abstractNum>
+  <w:abstractNum w:abstractNumId="2" w15:restartNumberingAfterBreak="0">
+    <w:nsid w:val="77A66666"/>
+    <w:multiLevelType w:val="hybridMultilevel"/>
+    <w:tmpl w:val="50100CA2"/>
+    <w:lvl w:ilvl="0" w:tplc="893680DE">
+      <w:numFmt w:val="bullet"/>
+      <w:lvlText w:val="-"/>
+      <w:lvlJc w:val="left"/>
+      <w:pPr>
+        <w:ind w:left="720" w:hanging="360"/>
+      </w:pPr>
+      <w:rPr>
+        <w:rFonts w:ascii="Calibri" w:eastAsiaTheme="minorHAnsi" w:hAnsi="Calibri" w:cs="Calibri" w:hint="default"/>
+      </w:rPr>
+    </w:lvl>
+    <w:lvl w:ilvl="1" w:tplc="04070003" w:tentative="1">
+      <w:start w:val="1"/>
+      <w:numFmt w:val="bullet"/>
+      <w:lvlText w:val="o"/>
+      <w:lvlJc w:val="left"/>
+      <w:pPr>
+        <w:ind w:left="1440" w:hanging="360"/>
+      </w:pPr>
+      <w:rPr>
+        <w:rFonts w:ascii="Courier New" w:hAnsi="Courier New" w:cs="Courier New" w:hint="default"/>
+      </w:rPr>
+    </w:lvl>
+    <w:lvl w:ilvl="2" w:tplc="04070005" w:tentative="1">
+      <w:start w:val="1"/>
+      <w:numFmt w:val="bullet"/>
+      <w:lvlText w:val=""/>
+      <w:lvlJc w:val="left"/>
+      <w:pPr>
+        <w:ind w:left="2160" w:hanging="360"/>
+      </w:pPr>
+      <w:rPr>
+        <w:rFonts w:ascii="Wingdings" w:hAnsi="Wingdings" w:hint="default"/>
+      </w:rPr>
+    </w:lvl>
+    <w:lvl w:ilvl="3" w:tplc="04070001" w:tentative="1">
+      <w:start w:val="1"/>
+      <w:numFmt w:val="bullet"/>
+      <w:lvlText w:val=""/>
+      <w:lvlJc w:val="left"/>
+      <w:pPr>
+        <w:ind w:left="2880" w:hanging="360"/>
+      </w:pPr>
+      <w:rPr>
+        <w:rFonts w:ascii="Symbol" w:hAnsi="Symbol" w:hint="default"/>
+      </w:rPr>
+    </w:lvl>
+    <w:lvl w:ilvl="4" w:tplc="04070003" w:tentative="1">
+      <w:start w:val="1"/>
+      <w:numFmt w:val="bullet"/>
+      <w:lvlText w:val="o"/>
+      <w:lvlJc w:val="left"/>
+      <w:pPr>
+        <w:ind w:left="3600" w:hanging="360"/>
+      </w:pPr>
+      <w:rPr>
+        <w:rFonts w:ascii="Courier New" w:hAnsi="Courier New" w:cs="Courier New" w:hint="default"/>
+      </w:rPr>
+    </w:lvl>
+    <w:lvl w:ilvl="5" w:tplc="04070005" w:tentative="1">
+      <w:start w:val="1"/>
+      <w:numFmt w:val="bullet"/>
+      <w:lvlText w:val=""/>
+      <w:lvlJc w:val="left"/>
+      <w:pPr>
+        <w:ind w:left="4320" w:hanging="360"/>
+      </w:pPr>
+      <w:rPr>
+        <w:rFonts w:ascii="Wingdings" w:hAnsi="Wingdings" w:hint="default"/>
+      </w:rPr>
+    </w:lvl>
+    <w:lvl w:ilvl="6" w:tplc="04070001" w:tentative="1">
+      <w:start w:val="1"/>
+      <w:numFmt w:val="bullet"/>
+      <w:lvlText w:val=""/>
+      <w:lvlJc w:val="left"/>
+      <w:pPr>
+        <w:ind w:left="5040" w:hanging="360"/>
+      </w:pPr>
+      <w:rPr>
+        <w:rFonts w:ascii="Symbol" w:hAnsi="Symbol" w:hint="default"/>
+      </w:rPr>
+    </w:lvl>
+    <w:lvl w:ilvl="7" w:tplc="04070003" w:tentative="1">
+      <w:start w:val="1"/>
+      <w:numFmt w:val="bullet"/>
+      <w:lvlText w:val="o"/>
+      <w:lvlJc w:val="left"/>
+      <w:pPr>
+        <w:ind w:left="5760" w:hanging="360"/>
+      </w:pPr>
+      <w:rPr>
+        <w:rFonts w:ascii="Courier New" w:hAnsi="Courier New" w:cs="Courier New" w:hint="default"/>
+      </w:rPr>
+    </w:lvl>
+    <w:lvl w:ilvl="8" w:tplc="04070005" w:tentative="1">
+      <w:start w:val="1"/>
+      <w:numFmt w:val="bullet"/>
+      <w:lvlText w:val=""/>
+      <w:lvlJc w:val="left"/>
+      <w:pPr>
+        <w:ind w:left="6480" w:hanging="360"/>
+      </w:pPr>
+      <w:rPr>
+        <w:rFonts w:ascii="Wingdings" w:hAnsi="Wingdings" w:hint="default"/>
+      </w:rPr>
+    </w:lvl>
+  </w:abstractNum>
+  <w:num w:numId="1">
+    <w:abstractNumId w:val="2"/>
+  </w:num>
+  <w:num w:numId="2">
+    <w:abstractNumId w:val="0"/>
+  </w:num>
+  <w:num w:numId="3">
+    <w:abstractNumId w:val="1"/>
+  </w:num>
+</w:numbering>
 </file>
 
 <file path=word/styles.xml><?xml version="1.0" encoding="utf-8"?>
@@ -1170,6 +1626,17 @@
       </w:tblBorders>
     </w:tblPr>
   </w:style>
+  <w:style w:type="paragraph" w:styleId="Listenabsatz">
+    <w:name w:val="List Paragraph"/>
+    <w:basedOn w:val="Standard"/>
+    <w:uiPriority w:val="34"/>
+    <w:qFormat/>
+    <w:rsid w:val="00774383"/>
+    <w:pPr>
+      <w:ind w:left="720"/>
+      <w:contextualSpacing/>
+    </w:pPr>
+  </w:style>
 </w:styles>
 </file>
 

</xml_diff>

<commit_message>
doc file I guess
</commit_message>
<xml_diff>
--- a/Report Assignment3.docx
+++ b/Report Assignment3.docx
@@ -22,8 +22,9 @@
           <w:u w:val="single"/>
           <w:lang w:val="en-US"/>
         </w:rPr>
-        <w:t xml:space="preserve">INFOIP Image Processing  - Assignment </w:t>
-      </w:r>
+        <w:t xml:space="preserve">INFOIP Image </w:t>
+      </w:r>
+      <w:proofErr w:type="gramStart"/>
       <w:r>
         <w:rPr>
           <w:b/>
@@ -32,6 +33,27 @@
           <w:u w:val="single"/>
           <w:lang w:val="en-US"/>
         </w:rPr>
+        <w:t>Processing  -</w:t>
+      </w:r>
+      <w:proofErr w:type="gramEnd"/>
+      <w:r>
+        <w:rPr>
+          <w:b/>
+          <w:sz w:val="52"/>
+          <w:szCs w:val="52"/>
+          <w:u w:val="single"/>
+          <w:lang w:val="en-US"/>
+        </w:rPr>
+        <w:t xml:space="preserve"> Assignment </w:t>
+      </w:r>
+      <w:r>
+        <w:rPr>
+          <w:b/>
+          <w:sz w:val="52"/>
+          <w:szCs w:val="52"/>
+          <w:u w:val="single"/>
+          <w:lang w:val="en-US"/>
+        </w:rPr>
         <w:t>3</w:t>
       </w:r>
     </w:p>
@@ -46,17 +68,20 @@
       <w:pPr>
         <w:pStyle w:val="berschrift2"/>
         <w:rPr>
-          <w:lang w:val="en-US"/>
-        </w:rPr>
-      </w:pPr>
-      <w:r>
-        <w:rPr>
+          <w:u w:val="single"/>
+          <w:lang w:val="en-US"/>
+        </w:rPr>
+      </w:pPr>
+      <w:r>
+        <w:rPr>
+          <w:u w:val="single"/>
           <w:lang w:val="en-US"/>
         </w:rPr>
         <w:t xml:space="preserve">Part 1: </w:t>
       </w:r>
       <w:r>
         <w:rPr>
+          <w:u w:val="single"/>
           <w:lang w:val="en-US"/>
         </w:rPr>
         <w:t>Object to be detected: Playing Cards</w:t>
@@ -90,7 +115,21 @@
         <w:rPr>
           <w:lang w:val="en-US"/>
         </w:rPr>
-        <w:t>The main goal will be to detect the cards themselves and therefore being able to count how many cards are in a given image. One of the possible refinements would be detecting the suit and rank of each card. We made this choice of object because playing cards appeared to be easy enough to detect in images with very little distractions and proportionally harder the more noise and distractions you add. Furthermore the challenge of detecting rank and suit seemed appropriate as an refinement option</w:t>
+        <w:t xml:space="preserve">The main goal will be to detect the cards themselves and therefore being able to count how many cards are in a given image. One of the possible refinements would be detecting the suit and rank of each card. We made this choice of object because playing cards appeared to be easy enough to detect in images with very little distractions and proportionally harder the more noise and distractions you add. </w:t>
+      </w:r>
+      <w:proofErr w:type="gramStart"/>
+      <w:r>
+        <w:rPr>
+          <w:lang w:val="en-US"/>
+        </w:rPr>
+        <w:t>Furthermore</w:t>
+      </w:r>
+      <w:proofErr w:type="gramEnd"/>
+      <w:r>
+        <w:rPr>
+          <w:lang w:val="en-US"/>
+        </w:rPr>
+        <w:t xml:space="preserve"> the challenge of detecting rank and suit seemed appropriate as an refinement option</w:t>
       </w:r>
     </w:p>
     <w:tbl>
@@ -300,7 +339,7 @@
               <w:rPr>
                 <w:lang w:val="en-US"/>
               </w:rPr>
-              <w:t>No occlusion, partial occlusion, more than half may be occluded</w:t>
+              <w:t>No occlusion, partial occlusion</w:t>
             </w:r>
           </w:p>
         </w:tc>
@@ -356,26 +395,83 @@
       <w:pPr>
         <w:pStyle w:val="berschrift2"/>
         <w:rPr>
-          <w:lang w:val="en-US"/>
-        </w:rPr>
-      </w:pPr>
-      <w:r>
-        <w:rPr>
+          <w:u w:val="single"/>
+          <w:lang w:val="en-US"/>
+        </w:rPr>
+      </w:pPr>
+      <w:r>
+        <w:rPr>
+          <w:u w:val="single"/>
           <w:lang w:val="en-US"/>
         </w:rPr>
         <w:t>Part</w:t>
       </w:r>
       <w:r>
         <w:rPr>
+          <w:u w:val="single"/>
           <w:lang w:val="en-US"/>
         </w:rPr>
         <w:t xml:space="preserve"> </w:t>
       </w:r>
       <w:r>
         <w:rPr>
+          <w:u w:val="single"/>
           <w:lang w:val="en-US"/>
         </w:rPr>
         <w:t>2:</w:t>
+      </w:r>
+      <w:r>
+        <w:rPr>
+          <w:u w:val="single"/>
+          <w:lang w:val="en-US"/>
+        </w:rPr>
+        <w:t xml:space="preserve"> Pipeline</w:t>
+      </w:r>
+    </w:p>
+    <w:p>
+      <w:pPr>
+        <w:rPr>
+          <w:lang w:val="en-US"/>
+        </w:rPr>
+      </w:pPr>
+      <w:r>
+        <w:rPr>
+          <w:lang w:val="en-US"/>
+        </w:rPr>
+        <w:t>-Phase 1</w:t>
+      </w:r>
+    </w:p>
+    <w:p>
+      <w:pPr>
+        <w:rPr>
+          <w:lang w:val="en-US"/>
+        </w:rPr>
+      </w:pPr>
+      <w:proofErr w:type="gramStart"/>
+      <w:r>
+        <w:rPr>
+          <w:lang w:val="en-US"/>
+        </w:rPr>
+        <w:t>In  the</w:t>
+      </w:r>
+      <w:proofErr w:type="gramEnd"/>
+      <w:r>
+        <w:rPr>
+          <w:lang w:val="en-US"/>
+        </w:rPr>
+        <w:t xml:space="preserve"> first phase of our pipeline</w:t>
+      </w:r>
+      <w:r>
+        <w:rPr>
+          <w:lang w:val="en-US"/>
+        </w:rPr>
+        <w:t xml:space="preserve"> </w:t>
+      </w:r>
+      <w:r>
+        <w:rPr>
+          <w:lang w:val="en-US"/>
+        </w:rPr>
+        <w:t>create two output images from the given input. Number 1 is a threshheld</w:t>
       </w:r>
       <w:bookmarkStart w:id="0" w:name="_GoBack"/>
       <w:bookmarkEnd w:id="0"/>
@@ -391,11 +487,13 @@
       <w:pPr>
         <w:pStyle w:val="berschrift2"/>
         <w:rPr>
-          <w:lang w:val="en-US"/>
-        </w:rPr>
-      </w:pPr>
-      <w:r>
-        <w:rPr>
+          <w:u w:val="single"/>
+          <w:lang w:val="en-US"/>
+        </w:rPr>
+      </w:pPr>
+      <w:r>
+        <w:rPr>
+          <w:u w:val="single"/>
           <w:lang w:val="en-US"/>
         </w:rPr>
         <w:t>Part 3:</w:t>
@@ -441,7 +539,7 @@
       </w:pPr>
     </w:p>
     <w:sectPr>
-      <w:headerReference w:type="default" r:id="rId6"/>
+      <w:headerReference w:type="default" r:id="rId7"/>
       <w:pgSz w:w="12240" w:h="15840"/>
       <w:pgMar w:top="1440" w:right="1440" w:bottom="1440" w:left="1440" w:header="720" w:footer="720" w:gutter="0"/>
       <w:cols w:space="720"/>
@@ -514,8 +612,16 @@
       <w:rPr>
         <w:lang w:val="en-US"/>
       </w:rPr>
-      <w:t>Quinten Stekelenburg</w:t>
+      <w:t xml:space="preserve">Quinten </w:t>
     </w:r>
+    <w:proofErr w:type="spellStart"/>
+    <w:r>
+      <w:rPr>
+        <w:lang w:val="en-US"/>
+      </w:rPr>
+      <w:t>Stekelenburg</w:t>
+    </w:r>
+    <w:proofErr w:type="spellEnd"/>
     <w:r>
       <w:rPr>
         <w:lang w:val="en-US"/>
@@ -558,6 +664,356 @@
     </w:r>
   </w:p>
 </w:hdr>
+</file>
+
+<file path=word/numbering.xml><?xml version="1.0" encoding="utf-8"?>
+<w:numbering xmlns:wpc="http://schemas.microsoft.com/office/word/2010/wordprocessingCanvas" xmlns:cx="http://schemas.microsoft.com/office/drawing/2014/chartex" xmlns:cx1="http://schemas.microsoft.com/office/drawing/2015/9/8/chartex" xmlns:cx2="http://schemas.microsoft.com/office/drawing/2015/10/21/chartex" xmlns:cx3="http://schemas.microsoft.com/office/drawing/2016/5/9/chartex" xmlns:cx4="http://schemas.microsoft.com/office/drawing/2016/5/10/chartex" xmlns:cx5="http://schemas.microsoft.com/office/drawing/2016/5/11/chartex" xmlns:cx6="http://schemas.microsoft.com/office/drawing/2016/5/12/chartex" xmlns:cx7="http://schemas.microsoft.com/office/drawing/2016/5/13/chartex" xmlns:cx8="http://schemas.microsoft.com/office/drawing/2016/5/14/chartex" xmlns:mc="http://schemas.openxmlformats.org/markup-compatibility/2006" xmlns:aink="http://schemas.microsoft.com/office/drawing/2016/ink" xmlns:am3d="http://schemas.microsoft.com/office/drawing/2017/model3d" xmlns:o="urn:schemas-microsoft-com:office:office" xmlns:r="http://schemas.openxmlformats.org/officeDocument/2006/relationships" xmlns:m="http://schemas.openxmlformats.org/officeDocument/2006/math" xmlns:v="urn:schemas-microsoft-com:vml" xmlns:wp14="http://schemas.microsoft.com/office/word/2010/wordprocessingDrawing" xmlns:wp="http://schemas.openxmlformats.org/drawingml/2006/wordprocessingDrawing" xmlns:w10="urn:schemas-microsoft-com:office:word" xmlns:w="http://schemas.openxmlformats.org/wordprocessingml/2006/main" xmlns:w14="http://schemas.microsoft.com/office/word/2010/wordml" xmlns:w15="http://schemas.microsoft.com/office/word/2012/wordml" xmlns:w16cid="http://schemas.microsoft.com/office/word/2016/wordml/cid" xmlns:w16se="http://schemas.microsoft.com/office/word/2015/wordml/symex" xmlns:wpg="http://schemas.microsoft.com/office/word/2010/wordprocessingGroup" xmlns:wpi="http://schemas.microsoft.com/office/word/2010/wordprocessingInk" xmlns:wne="http://schemas.microsoft.com/office/word/2006/wordml" xmlns:wps="http://schemas.microsoft.com/office/word/2010/wordprocessingShape" mc:Ignorable="w14 w15 w16se w16cid wp14">
+  <w:abstractNum w:abstractNumId="0" w15:restartNumberingAfterBreak="0">
+    <w:nsid w:val="13624DE2"/>
+    <w:multiLevelType w:val="hybridMultilevel"/>
+    <w:tmpl w:val="505E898A"/>
+    <w:lvl w:ilvl="0" w:tplc="871E2B10">
+      <w:numFmt w:val="bullet"/>
+      <w:lvlText w:val=""/>
+      <w:lvlJc w:val="left"/>
+      <w:pPr>
+        <w:ind w:left="720" w:hanging="360"/>
+      </w:pPr>
+      <w:rPr>
+        <w:rFonts w:ascii="Wingdings" w:eastAsiaTheme="minorHAnsi" w:hAnsi="Wingdings" w:cstheme="minorBidi" w:hint="default"/>
+      </w:rPr>
+    </w:lvl>
+    <w:lvl w:ilvl="1" w:tplc="04070003" w:tentative="1">
+      <w:start w:val="1"/>
+      <w:numFmt w:val="bullet"/>
+      <w:lvlText w:val="o"/>
+      <w:lvlJc w:val="left"/>
+      <w:pPr>
+        <w:ind w:left="1440" w:hanging="360"/>
+      </w:pPr>
+      <w:rPr>
+        <w:rFonts w:ascii="Courier New" w:hAnsi="Courier New" w:cs="Courier New" w:hint="default"/>
+      </w:rPr>
+    </w:lvl>
+    <w:lvl w:ilvl="2" w:tplc="04070005" w:tentative="1">
+      <w:start w:val="1"/>
+      <w:numFmt w:val="bullet"/>
+      <w:lvlText w:val=""/>
+      <w:lvlJc w:val="left"/>
+      <w:pPr>
+        <w:ind w:left="2160" w:hanging="360"/>
+      </w:pPr>
+      <w:rPr>
+        <w:rFonts w:ascii="Wingdings" w:hAnsi="Wingdings" w:hint="default"/>
+      </w:rPr>
+    </w:lvl>
+    <w:lvl w:ilvl="3" w:tplc="04070001" w:tentative="1">
+      <w:start w:val="1"/>
+      <w:numFmt w:val="bullet"/>
+      <w:lvlText w:val=""/>
+      <w:lvlJc w:val="left"/>
+      <w:pPr>
+        <w:ind w:left="2880" w:hanging="360"/>
+      </w:pPr>
+      <w:rPr>
+        <w:rFonts w:ascii="Symbol" w:hAnsi="Symbol" w:hint="default"/>
+      </w:rPr>
+    </w:lvl>
+    <w:lvl w:ilvl="4" w:tplc="04070003" w:tentative="1">
+      <w:start w:val="1"/>
+      <w:numFmt w:val="bullet"/>
+      <w:lvlText w:val="o"/>
+      <w:lvlJc w:val="left"/>
+      <w:pPr>
+        <w:ind w:left="3600" w:hanging="360"/>
+      </w:pPr>
+      <w:rPr>
+        <w:rFonts w:ascii="Courier New" w:hAnsi="Courier New" w:cs="Courier New" w:hint="default"/>
+      </w:rPr>
+    </w:lvl>
+    <w:lvl w:ilvl="5" w:tplc="04070005" w:tentative="1">
+      <w:start w:val="1"/>
+      <w:numFmt w:val="bullet"/>
+      <w:lvlText w:val=""/>
+      <w:lvlJc w:val="left"/>
+      <w:pPr>
+        <w:ind w:left="4320" w:hanging="360"/>
+      </w:pPr>
+      <w:rPr>
+        <w:rFonts w:ascii="Wingdings" w:hAnsi="Wingdings" w:hint="default"/>
+      </w:rPr>
+    </w:lvl>
+    <w:lvl w:ilvl="6" w:tplc="04070001" w:tentative="1">
+      <w:start w:val="1"/>
+      <w:numFmt w:val="bullet"/>
+      <w:lvlText w:val=""/>
+      <w:lvlJc w:val="left"/>
+      <w:pPr>
+        <w:ind w:left="5040" w:hanging="360"/>
+      </w:pPr>
+      <w:rPr>
+        <w:rFonts w:ascii="Symbol" w:hAnsi="Symbol" w:hint="default"/>
+      </w:rPr>
+    </w:lvl>
+    <w:lvl w:ilvl="7" w:tplc="04070003" w:tentative="1">
+      <w:start w:val="1"/>
+      <w:numFmt w:val="bullet"/>
+      <w:lvlText w:val="o"/>
+      <w:lvlJc w:val="left"/>
+      <w:pPr>
+        <w:ind w:left="5760" w:hanging="360"/>
+      </w:pPr>
+      <w:rPr>
+        <w:rFonts w:ascii="Courier New" w:hAnsi="Courier New" w:cs="Courier New" w:hint="default"/>
+      </w:rPr>
+    </w:lvl>
+    <w:lvl w:ilvl="8" w:tplc="04070005" w:tentative="1">
+      <w:start w:val="1"/>
+      <w:numFmt w:val="bullet"/>
+      <w:lvlText w:val=""/>
+      <w:lvlJc w:val="left"/>
+      <w:pPr>
+        <w:ind w:left="6480" w:hanging="360"/>
+      </w:pPr>
+      <w:rPr>
+        <w:rFonts w:ascii="Wingdings" w:hAnsi="Wingdings" w:hint="default"/>
+      </w:rPr>
+    </w:lvl>
+  </w:abstractNum>
+  <w:abstractNum w:abstractNumId="1" w15:restartNumberingAfterBreak="0">
+    <w:nsid w:val="22037C54"/>
+    <w:multiLevelType w:val="hybridMultilevel"/>
+    <w:tmpl w:val="A22E6C7C"/>
+    <w:lvl w:ilvl="0" w:tplc="C3C03AFE">
+      <w:numFmt w:val="bullet"/>
+      <w:lvlText w:val=""/>
+      <w:lvlJc w:val="left"/>
+      <w:pPr>
+        <w:ind w:left="720" w:hanging="360"/>
+      </w:pPr>
+      <w:rPr>
+        <w:rFonts w:ascii="Wingdings" w:eastAsiaTheme="minorHAnsi" w:hAnsi="Wingdings" w:cstheme="minorBidi" w:hint="default"/>
+      </w:rPr>
+    </w:lvl>
+    <w:lvl w:ilvl="1" w:tplc="04070003" w:tentative="1">
+      <w:start w:val="1"/>
+      <w:numFmt w:val="bullet"/>
+      <w:lvlText w:val="o"/>
+      <w:lvlJc w:val="left"/>
+      <w:pPr>
+        <w:ind w:left="1440" w:hanging="360"/>
+      </w:pPr>
+      <w:rPr>
+        <w:rFonts w:ascii="Courier New" w:hAnsi="Courier New" w:cs="Courier New" w:hint="default"/>
+      </w:rPr>
+    </w:lvl>
+    <w:lvl w:ilvl="2" w:tplc="04070005" w:tentative="1">
+      <w:start w:val="1"/>
+      <w:numFmt w:val="bullet"/>
+      <w:lvlText w:val=""/>
+      <w:lvlJc w:val="left"/>
+      <w:pPr>
+        <w:ind w:left="2160" w:hanging="360"/>
+      </w:pPr>
+      <w:rPr>
+        <w:rFonts w:ascii="Wingdings" w:hAnsi="Wingdings" w:hint="default"/>
+      </w:rPr>
+    </w:lvl>
+    <w:lvl w:ilvl="3" w:tplc="04070001" w:tentative="1">
+      <w:start w:val="1"/>
+      <w:numFmt w:val="bullet"/>
+      <w:lvlText w:val=""/>
+      <w:lvlJc w:val="left"/>
+      <w:pPr>
+        <w:ind w:left="2880" w:hanging="360"/>
+      </w:pPr>
+      <w:rPr>
+        <w:rFonts w:ascii="Symbol" w:hAnsi="Symbol" w:hint="default"/>
+      </w:rPr>
+    </w:lvl>
+    <w:lvl w:ilvl="4" w:tplc="04070003" w:tentative="1">
+      <w:start w:val="1"/>
+      <w:numFmt w:val="bullet"/>
+      <w:lvlText w:val="o"/>
+      <w:lvlJc w:val="left"/>
+      <w:pPr>
+        <w:ind w:left="3600" w:hanging="360"/>
+      </w:pPr>
+      <w:rPr>
+        <w:rFonts w:ascii="Courier New" w:hAnsi="Courier New" w:cs="Courier New" w:hint="default"/>
+      </w:rPr>
+    </w:lvl>
+    <w:lvl w:ilvl="5" w:tplc="04070005" w:tentative="1">
+      <w:start w:val="1"/>
+      <w:numFmt w:val="bullet"/>
+      <w:lvlText w:val=""/>
+      <w:lvlJc w:val="left"/>
+      <w:pPr>
+        <w:ind w:left="4320" w:hanging="360"/>
+      </w:pPr>
+      <w:rPr>
+        <w:rFonts w:ascii="Wingdings" w:hAnsi="Wingdings" w:hint="default"/>
+      </w:rPr>
+    </w:lvl>
+    <w:lvl w:ilvl="6" w:tplc="04070001" w:tentative="1">
+      <w:start w:val="1"/>
+      <w:numFmt w:val="bullet"/>
+      <w:lvlText w:val=""/>
+      <w:lvlJc w:val="left"/>
+      <w:pPr>
+        <w:ind w:left="5040" w:hanging="360"/>
+      </w:pPr>
+      <w:rPr>
+        <w:rFonts w:ascii="Symbol" w:hAnsi="Symbol" w:hint="default"/>
+      </w:rPr>
+    </w:lvl>
+    <w:lvl w:ilvl="7" w:tplc="04070003" w:tentative="1">
+      <w:start w:val="1"/>
+      <w:numFmt w:val="bullet"/>
+      <w:lvlText w:val="o"/>
+      <w:lvlJc w:val="left"/>
+      <w:pPr>
+        <w:ind w:left="5760" w:hanging="360"/>
+      </w:pPr>
+      <w:rPr>
+        <w:rFonts w:ascii="Courier New" w:hAnsi="Courier New" w:cs="Courier New" w:hint="default"/>
+      </w:rPr>
+    </w:lvl>
+    <w:lvl w:ilvl="8" w:tplc="04070005" w:tentative="1">
+      <w:start w:val="1"/>
+      <w:numFmt w:val="bullet"/>
+      <w:lvlText w:val=""/>
+      <w:lvlJc w:val="left"/>
+      <w:pPr>
+        <w:ind w:left="6480" w:hanging="360"/>
+      </w:pPr>
+      <w:rPr>
+        <w:rFonts w:ascii="Wingdings" w:hAnsi="Wingdings" w:hint="default"/>
+      </w:rPr>
+    </w:lvl>
+  </w:abstractNum>
+  <w:abstractNum w:abstractNumId="2" w15:restartNumberingAfterBreak="0">
+    <w:nsid w:val="77A66666"/>
+    <w:multiLevelType w:val="hybridMultilevel"/>
+    <w:tmpl w:val="50100CA2"/>
+    <w:lvl w:ilvl="0" w:tplc="893680DE">
+      <w:numFmt w:val="bullet"/>
+      <w:lvlText w:val="-"/>
+      <w:lvlJc w:val="left"/>
+      <w:pPr>
+        <w:ind w:left="720" w:hanging="360"/>
+      </w:pPr>
+      <w:rPr>
+        <w:rFonts w:ascii="Calibri" w:eastAsiaTheme="minorHAnsi" w:hAnsi="Calibri" w:cs="Calibri" w:hint="default"/>
+      </w:rPr>
+    </w:lvl>
+    <w:lvl w:ilvl="1" w:tplc="04070003" w:tentative="1">
+      <w:start w:val="1"/>
+      <w:numFmt w:val="bullet"/>
+      <w:lvlText w:val="o"/>
+      <w:lvlJc w:val="left"/>
+      <w:pPr>
+        <w:ind w:left="1440" w:hanging="360"/>
+      </w:pPr>
+      <w:rPr>
+        <w:rFonts w:ascii="Courier New" w:hAnsi="Courier New" w:cs="Courier New" w:hint="default"/>
+      </w:rPr>
+    </w:lvl>
+    <w:lvl w:ilvl="2" w:tplc="04070005" w:tentative="1">
+      <w:start w:val="1"/>
+      <w:numFmt w:val="bullet"/>
+      <w:lvlText w:val=""/>
+      <w:lvlJc w:val="left"/>
+      <w:pPr>
+        <w:ind w:left="2160" w:hanging="360"/>
+      </w:pPr>
+      <w:rPr>
+        <w:rFonts w:ascii="Wingdings" w:hAnsi="Wingdings" w:hint="default"/>
+      </w:rPr>
+    </w:lvl>
+    <w:lvl w:ilvl="3" w:tplc="04070001" w:tentative="1">
+      <w:start w:val="1"/>
+      <w:numFmt w:val="bullet"/>
+      <w:lvlText w:val=""/>
+      <w:lvlJc w:val="left"/>
+      <w:pPr>
+        <w:ind w:left="2880" w:hanging="360"/>
+      </w:pPr>
+      <w:rPr>
+        <w:rFonts w:ascii="Symbol" w:hAnsi="Symbol" w:hint="default"/>
+      </w:rPr>
+    </w:lvl>
+    <w:lvl w:ilvl="4" w:tplc="04070003" w:tentative="1">
+      <w:start w:val="1"/>
+      <w:numFmt w:val="bullet"/>
+      <w:lvlText w:val="o"/>
+      <w:lvlJc w:val="left"/>
+      <w:pPr>
+        <w:ind w:left="3600" w:hanging="360"/>
+      </w:pPr>
+      <w:rPr>
+        <w:rFonts w:ascii="Courier New" w:hAnsi="Courier New" w:cs="Courier New" w:hint="default"/>
+      </w:rPr>
+    </w:lvl>
+    <w:lvl w:ilvl="5" w:tplc="04070005" w:tentative="1">
+      <w:start w:val="1"/>
+      <w:numFmt w:val="bullet"/>
+      <w:lvlText w:val=""/>
+      <w:lvlJc w:val="left"/>
+      <w:pPr>
+        <w:ind w:left="4320" w:hanging="360"/>
+      </w:pPr>
+      <w:rPr>
+        <w:rFonts w:ascii="Wingdings" w:hAnsi="Wingdings" w:hint="default"/>
+      </w:rPr>
+    </w:lvl>
+    <w:lvl w:ilvl="6" w:tplc="04070001" w:tentative="1">
+      <w:start w:val="1"/>
+      <w:numFmt w:val="bullet"/>
+      <w:lvlText w:val=""/>
+      <w:lvlJc w:val="left"/>
+      <w:pPr>
+        <w:ind w:left="5040" w:hanging="360"/>
+      </w:pPr>
+      <w:rPr>
+        <w:rFonts w:ascii="Symbol" w:hAnsi="Symbol" w:hint="default"/>
+      </w:rPr>
+    </w:lvl>
+    <w:lvl w:ilvl="7" w:tplc="04070003" w:tentative="1">
+      <w:start w:val="1"/>
+      <w:numFmt w:val="bullet"/>
+      <w:lvlText w:val="o"/>
+      <w:lvlJc w:val="left"/>
+      <w:pPr>
+        <w:ind w:left="5760" w:hanging="360"/>
+      </w:pPr>
+      <w:rPr>
+        <w:rFonts w:ascii="Courier New" w:hAnsi="Courier New" w:cs="Courier New" w:hint="default"/>
+      </w:rPr>
+    </w:lvl>
+    <w:lvl w:ilvl="8" w:tplc="04070005" w:tentative="1">
+      <w:start w:val="1"/>
+      <w:numFmt w:val="bullet"/>
+      <w:lvlText w:val=""/>
+      <w:lvlJc w:val="left"/>
+      <w:pPr>
+        <w:ind w:left="6480" w:hanging="360"/>
+      </w:pPr>
+      <w:rPr>
+        <w:rFonts w:ascii="Wingdings" w:hAnsi="Wingdings" w:hint="default"/>
+      </w:rPr>
+    </w:lvl>
+  </w:abstractNum>
+  <w:num w:numId="1">
+    <w:abstractNumId w:val="2"/>
+  </w:num>
+  <w:num w:numId="2">
+    <w:abstractNumId w:val="0"/>
+  </w:num>
+  <w:num w:numId="3">
+    <w:abstractNumId w:val="1"/>
+  </w:num>
+</w:numbering>
 </file>
 
 <file path=word/styles.xml><?xml version="1.0" encoding="utf-8"?>
@@ -1170,6 +1626,17 @@
       </w:tblBorders>
     </w:tblPr>
   </w:style>
+  <w:style w:type="paragraph" w:styleId="Listenabsatz">
+    <w:name w:val="List Paragraph"/>
+    <w:basedOn w:val="Standard"/>
+    <w:uiPriority w:val="34"/>
+    <w:qFormat/>
+    <w:rsid w:val="00774383"/>
+    <w:pPr>
+      <w:ind w:left="720"/>
+      <w:contextualSpacing/>
+    </w:pPr>
+  </w:style>
 </w:styles>
 </file>
 

</xml_diff>

<commit_message>
added comparison images, removed unnecessary stuff
</commit_message>
<xml_diff>
--- a/Report Assignment3.docx
+++ b/Report Assignment3.docx
@@ -22,9 +22,8 @@
           <w:u w:val="single"/>
           <w:lang w:val="en-US"/>
         </w:rPr>
-        <w:t xml:space="preserve">INFOIP Image </w:t>
-      </w:r>
-      <w:proofErr w:type="gramStart"/>
+        <w:t xml:space="preserve">INFOIP Image Processing  - Assignment </w:t>
+      </w:r>
       <w:r>
         <w:rPr>
           <w:b/>
@@ -33,57 +32,36 @@
           <w:u w:val="single"/>
           <w:lang w:val="en-US"/>
         </w:rPr>
-        <w:t>Processing  -</w:t>
-      </w:r>
-      <w:proofErr w:type="gramEnd"/>
-      <w:r>
-        <w:rPr>
-          <w:b/>
-          <w:sz w:val="52"/>
-          <w:szCs w:val="52"/>
+        <w:t>3</w:t>
+      </w:r>
+    </w:p>
+    <w:p>
+      <w:pPr>
+        <w:rPr>
+          <w:lang w:val="en-US"/>
+        </w:rPr>
+      </w:pPr>
+    </w:p>
+    <w:p>
+      <w:pPr>
+        <w:pStyle w:val="berschrift2"/>
+        <w:rPr>
           <w:u w:val="single"/>
           <w:lang w:val="en-US"/>
         </w:rPr>
-        <w:t xml:space="preserve"> Assignment </w:t>
-      </w:r>
-      <w:r>
-        <w:rPr>
-          <w:b/>
-          <w:sz w:val="52"/>
-          <w:szCs w:val="52"/>
+      </w:pPr>
+      <w:r>
+        <w:rPr>
           <w:u w:val="single"/>
           <w:lang w:val="en-US"/>
         </w:rPr>
-        <w:t>3</w:t>
-      </w:r>
-    </w:p>
-    <w:p>
-      <w:pPr>
-        <w:rPr>
-          <w:lang w:val="en-US"/>
-        </w:rPr>
-      </w:pPr>
-    </w:p>
-    <w:p>
-      <w:pPr>
-        <w:pStyle w:val="berschrift2"/>
+        <w:t xml:space="preserve">Part 1: </w:t>
+      </w:r>
+      <w:r>
         <w:rPr>
           <w:u w:val="single"/>
           <w:lang w:val="en-US"/>
         </w:rPr>
-      </w:pPr>
-      <w:r>
-        <w:rPr>
-          <w:u w:val="single"/>
-          <w:lang w:val="en-US"/>
-        </w:rPr>
-        <w:t xml:space="preserve">Part 1: </w:t>
-      </w:r>
-      <w:r>
-        <w:rPr>
-          <w:u w:val="single"/>
-          <w:lang w:val="en-US"/>
-        </w:rPr>
         <w:t>Object to be detected: Playing Cards</w:t>
       </w:r>
     </w:p>
@@ -115,22 +93,16 @@
         <w:rPr>
           <w:lang w:val="en-US"/>
         </w:rPr>
-        <w:t xml:space="preserve">The main goal will be to detect the cards themselves and therefore being able to count how many cards are in a given image. One of the possible refinements would be detecting the suit and rank of each card. We made this choice of object because playing cards appeared to be easy enough to detect in images with very little distractions and proportionally harder the more noise and distractions you add. </w:t>
-      </w:r>
-      <w:proofErr w:type="gramStart"/>
-      <w:r>
-        <w:rPr>
-          <w:lang w:val="en-US"/>
-        </w:rPr>
-        <w:t>Furthermore</w:t>
-      </w:r>
-      <w:proofErr w:type="gramEnd"/>
-      <w:r>
-        <w:rPr>
-          <w:lang w:val="en-US"/>
-        </w:rPr>
-        <w:t xml:space="preserve"> the challenge of detecting rank and suit seemed appropriate as an refinement option</w:t>
-      </w:r>
+        <w:t>The main goal will be to detect the cards themselves and therefore being able to count how many cards are in a given image. One of the possible refinements would be detecting the suit and rank of each card. We made this choice of object because playing cards appeared to be easy enough to detect in images with very little distractions and proportionally harder the more noise and distractions you add. Furthermore the challenge of detecting rank and suit seemed appropriate as an refinement option</w:t>
+      </w:r>
+      <w:r>
+        <w:rPr>
+          <w:lang w:val="en-US"/>
+        </w:rPr>
+        <w:t>.</w:t>
+      </w:r>
+      <w:bookmarkStart w:id="0" w:name="_GoBack"/>
+      <w:bookmarkEnd w:id="0"/>
     </w:p>
     <w:tbl>
       <w:tblPr>
@@ -447,19 +419,417 @@
           <w:lang w:val="en-US"/>
         </w:rPr>
       </w:pPr>
-      <w:proofErr w:type="gramStart"/>
-      <w:r>
-        <w:rPr>
-          <w:lang w:val="en-US"/>
-        </w:rPr>
-        <w:t>In  the</w:t>
-      </w:r>
-      <w:proofErr w:type="gramEnd"/>
-      <w:r>
-        <w:rPr>
-          <w:lang w:val="en-US"/>
-        </w:rPr>
-        <w:t xml:space="preserve"> first phase of our pipeline</w:t>
+      <w:r>
+        <w:rPr>
+          <w:noProof/>
+        </w:rPr>
+        <mc:AlternateContent>
+          <mc:Choice Requires="wps">
+            <w:drawing>
+              <wp:anchor distT="0" distB="0" distL="114300" distR="114300" simplePos="0" relativeHeight="251661312" behindDoc="1" locked="0" layoutInCell="1" allowOverlap="1" wp14:anchorId="3ACD76A6" wp14:editId="774D960B">
+                <wp:simplePos x="0" y="0"/>
+                <wp:positionH relativeFrom="column">
+                  <wp:posOffset>0</wp:posOffset>
+                </wp:positionH>
+                <wp:positionV relativeFrom="paragraph">
+                  <wp:posOffset>3667760</wp:posOffset>
+                </wp:positionV>
+                <wp:extent cx="2735580" cy="635"/>
+                <wp:effectExtent l="0" t="0" r="0" b="0"/>
+                <wp:wrapTight wrapText="bothSides">
+                  <wp:wrapPolygon edited="0">
+                    <wp:start x="0" y="0"/>
+                    <wp:lineTo x="0" y="21600"/>
+                    <wp:lineTo x="21600" y="21600"/>
+                    <wp:lineTo x="21600" y="0"/>
+                  </wp:wrapPolygon>
+                </wp:wrapTight>
+                <wp:docPr id="4" name="Textfeld 4"/>
+                <wp:cNvGraphicFramePr/>
+                <a:graphic xmlns:a="http://schemas.openxmlformats.org/drawingml/2006/main">
+                  <a:graphicData uri="http://schemas.microsoft.com/office/word/2010/wordprocessingShape">
+                    <wps:wsp>
+                      <wps:cNvSpPr txBox="1"/>
+                      <wps:spPr>
+                        <a:xfrm>
+                          <a:off x="0" y="0"/>
+                          <a:ext cx="2735580" cy="635"/>
+                        </a:xfrm>
+                        <a:prstGeom prst="rect">
+                          <a:avLst/>
+                        </a:prstGeom>
+                        <a:solidFill>
+                          <a:prstClr val="white"/>
+                        </a:solidFill>
+                        <a:ln>
+                          <a:noFill/>
+                        </a:ln>
+                      </wps:spPr>
+                      <wps:txbx>
+                        <w:txbxContent>
+                          <w:p>
+                            <w:pPr>
+                              <w:pStyle w:val="Beschriftung"/>
+                            </w:pPr>
+                            <w:r>
+                              <w:rPr>
+                                <w:noProof/>
+                                <w:lang w:val="en-US"/>
+                              </w:rPr>
+                              <w:fldChar w:fldCharType="begin"/>
+                            </w:r>
+                            <w:r>
+                              <w:rPr>
+                                <w:noProof/>
+                                <w:lang w:val="en-US"/>
+                              </w:rPr>
+                              <w:instrText xml:space="preserve"> SEQ Abbildung \* ARABIC </w:instrText>
+                            </w:r>
+                            <w:r>
+                              <w:rPr>
+                                <w:noProof/>
+                                <w:lang w:val="en-US"/>
+                              </w:rPr>
+                              <w:fldChar w:fldCharType="separate"/>
+                            </w:r>
+                            <w:r>
+                              <w:rPr>
+                                <w:noProof/>
+                                <w:lang w:val="en-US"/>
+                              </w:rPr>
+                              <w:t>1</w:t>
+                            </w:r>
+                            <w:r>
+                              <w:rPr>
+                                <w:noProof/>
+                                <w:lang w:val="en-US"/>
+                              </w:rPr>
+                              <w:fldChar w:fldCharType="end"/>
+                            </w:r>
+                            <w:r>
+                              <w:t xml:space="preserve"> Image 1: Input</w:t>
+                            </w:r>
+                          </w:p>
+                        </w:txbxContent>
+                      </wps:txbx>
+                      <wps:bodyPr rot="0" spcFirstLastPara="0" vertOverflow="overflow" horzOverflow="overflow" vert="horz" wrap="square" lIns="0" tIns="0" rIns="0" bIns="0" numCol="1" spcCol="0" rtlCol="0" fromWordArt="0" anchor="t" anchorCtr="0" forceAA="0" compatLnSpc="1">
+                        <a:prstTxWarp prst="textNoShape">
+                          <a:avLst/>
+                        </a:prstTxWarp>
+                        <a:spAutoFit/>
+                      </wps:bodyPr>
+                    </wps:wsp>
+                  </a:graphicData>
+                </a:graphic>
+              </wp:anchor>
+            </w:drawing>
+          </mc:Choice>
+          <mc:Fallback>
+            <w:pict>
+              <v:shapetype w14:anchorId="3ACD76A6" id="_x0000_t202" coordsize="21600,21600" o:spt="202" path="m,l,21600r21600,l21600,xe">
+                <v:stroke joinstyle="miter"/>
+                <v:path gradientshapeok="t" o:connecttype="rect"/>
+              </v:shapetype>
+              <v:shape id="Textfeld 4" o:spid="_x0000_s1026" type="#_x0000_t202" style="position:absolute;margin-left:0;margin-top:288.8pt;width:215.4pt;height:.05pt;z-index:-251655168;visibility:visible;mso-wrap-style:square;mso-wrap-distance-left:9pt;mso-wrap-distance-top:0;mso-wrap-distance-right:9pt;mso-wrap-distance-bottom:0;mso-position-horizontal:absolute;mso-position-horizontal-relative:text;mso-position-vertical:absolute;mso-position-vertical-relative:text;v-text-anchor:top" o:gfxdata="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" stroked="f">
+                <v:textbox style="mso-fit-shape-to-text:t" inset="0,0,0,0">
+                  <w:txbxContent>
+                    <w:p>
+                      <w:pPr>
+                        <w:pStyle w:val="Beschriftung"/>
+                      </w:pPr>
+                      <w:r>
+                        <w:rPr>
+                          <w:noProof/>
+                          <w:lang w:val="en-US"/>
+                        </w:rPr>
+                        <w:fldChar w:fldCharType="begin"/>
+                      </w:r>
+                      <w:r>
+                        <w:rPr>
+                          <w:noProof/>
+                          <w:lang w:val="en-US"/>
+                        </w:rPr>
+                        <w:instrText xml:space="preserve"> SEQ Abbildung \* ARABIC </w:instrText>
+                      </w:r>
+                      <w:r>
+                        <w:rPr>
+                          <w:noProof/>
+                          <w:lang w:val="en-US"/>
+                        </w:rPr>
+                        <w:fldChar w:fldCharType="separate"/>
+                      </w:r>
+                      <w:r>
+                        <w:rPr>
+                          <w:noProof/>
+                          <w:lang w:val="en-US"/>
+                        </w:rPr>
+                        <w:t>1</w:t>
+                      </w:r>
+                      <w:r>
+                        <w:rPr>
+                          <w:noProof/>
+                          <w:lang w:val="en-US"/>
+                        </w:rPr>
+                        <w:fldChar w:fldCharType="end"/>
+                      </w:r>
+                      <w:r>
+                        <w:t xml:space="preserve"> Image 1: Input</w:t>
+                      </w:r>
+                    </w:p>
+                  </w:txbxContent>
+                </v:textbox>
+                <w10:wrap type="tight"/>
+              </v:shape>
+            </w:pict>
+          </mc:Fallback>
+        </mc:AlternateContent>
+      </w:r>
+      <w:r>
+        <w:rPr>
+          <w:noProof/>
+          <w:lang w:val="en-US"/>
+        </w:rPr>
+        <w:drawing>
+          <wp:anchor distT="0" distB="0" distL="114300" distR="114300" simplePos="0" relativeHeight="251659264" behindDoc="1" locked="0" layoutInCell="1" allowOverlap="1">
+            <wp:simplePos x="0" y="0"/>
+            <wp:positionH relativeFrom="margin">
+              <wp:align>left</wp:align>
+            </wp:positionH>
+            <wp:positionV relativeFrom="paragraph">
+              <wp:posOffset>1583055</wp:posOffset>
+            </wp:positionV>
+            <wp:extent cx="2735580" cy="2051685"/>
+            <wp:effectExtent l="0" t="0" r="7620" b="5715"/>
+            <wp:wrapTight wrapText="bothSides">
+              <wp:wrapPolygon edited="0">
+                <wp:start x="0" y="0"/>
+                <wp:lineTo x="0" y="21460"/>
+                <wp:lineTo x="21510" y="21460"/>
+                <wp:lineTo x="21510" y="0"/>
+                <wp:lineTo x="0" y="0"/>
+              </wp:wrapPolygon>
+            </wp:wrapTight>
+            <wp:docPr id="3" name="Grafik 3"/>
+            <wp:cNvGraphicFramePr>
+              <a:graphicFrameLocks xmlns:a="http://schemas.openxmlformats.org/drawingml/2006/main" noChangeAspect="1"/>
+            </wp:cNvGraphicFramePr>
+            <a:graphic xmlns:a="http://schemas.openxmlformats.org/drawingml/2006/main">
+              <a:graphicData uri="http://schemas.openxmlformats.org/drawingml/2006/picture">
+                <pic:pic xmlns:pic="http://schemas.openxmlformats.org/drawingml/2006/picture">
+                  <pic:nvPicPr>
+                    <pic:cNvPr id="3" name="1 open (green).jpg"/>
+                    <pic:cNvPicPr/>
+                  </pic:nvPicPr>
+                  <pic:blipFill>
+                    <a:blip r:embed="rId7">
+                      <a:extLst>
+                        <a:ext uri="{28A0092B-C50C-407E-A947-70E740481C1C}">
+                          <a14:useLocalDpi xmlns:a14="http://schemas.microsoft.com/office/drawing/2010/main" val="0"/>
+                        </a:ext>
+                      </a:extLst>
+                    </a:blip>
+                    <a:stretch>
+                      <a:fillRect/>
+                    </a:stretch>
+                  </pic:blipFill>
+                  <pic:spPr>
+                    <a:xfrm>
+                      <a:off x="0" y="0"/>
+                      <a:ext cx="2735580" cy="2051685"/>
+                    </a:xfrm>
+                    <a:prstGeom prst="rect">
+                      <a:avLst/>
+                    </a:prstGeom>
+                  </pic:spPr>
+                </pic:pic>
+              </a:graphicData>
+            </a:graphic>
+            <wp14:sizeRelH relativeFrom="margin">
+              <wp14:pctWidth>0</wp14:pctWidth>
+            </wp14:sizeRelH>
+            <wp14:sizeRelV relativeFrom="margin">
+              <wp14:pctHeight>0</wp14:pctHeight>
+            </wp14:sizeRelV>
+          </wp:anchor>
+        </w:drawing>
+      </w:r>
+      <w:r>
+        <w:rPr>
+          <w:noProof/>
+        </w:rPr>
+        <mc:AlternateContent>
+          <mc:Choice Requires="wps">
+            <w:drawing>
+              <wp:anchor distT="0" distB="0" distL="114300" distR="114300" simplePos="0" relativeHeight="251663360" behindDoc="1" locked="0" layoutInCell="1" allowOverlap="1" wp14:anchorId="2F7C816D" wp14:editId="567E1162">
+                <wp:simplePos x="0" y="0"/>
+                <wp:positionH relativeFrom="column">
+                  <wp:posOffset>2903220</wp:posOffset>
+                </wp:positionH>
+                <wp:positionV relativeFrom="paragraph">
+                  <wp:posOffset>3667760</wp:posOffset>
+                </wp:positionV>
+                <wp:extent cx="2727960" cy="635"/>
+                <wp:effectExtent l="0" t="0" r="0" b="0"/>
+                <wp:wrapTight wrapText="bothSides">
+                  <wp:wrapPolygon edited="0">
+                    <wp:start x="0" y="0"/>
+                    <wp:lineTo x="0" y="21600"/>
+                    <wp:lineTo x="21600" y="21600"/>
+                    <wp:lineTo x="21600" y="0"/>
+                  </wp:wrapPolygon>
+                </wp:wrapTight>
+                <wp:docPr id="5" name="Textfeld 5"/>
+                <wp:cNvGraphicFramePr/>
+                <a:graphic xmlns:a="http://schemas.openxmlformats.org/drawingml/2006/main">
+                  <a:graphicData uri="http://schemas.microsoft.com/office/word/2010/wordprocessingShape">
+                    <wps:wsp>
+                      <wps:cNvSpPr txBox="1"/>
+                      <wps:spPr>
+                        <a:xfrm>
+                          <a:off x="0" y="0"/>
+                          <a:ext cx="2727960" cy="635"/>
+                        </a:xfrm>
+                        <a:prstGeom prst="rect">
+                          <a:avLst/>
+                        </a:prstGeom>
+                        <a:solidFill>
+                          <a:prstClr val="white"/>
+                        </a:solidFill>
+                        <a:ln>
+                          <a:noFill/>
+                        </a:ln>
+                      </wps:spPr>
+                      <wps:txbx>
+                        <w:txbxContent>
+                          <w:p>
+                            <w:pPr>
+                              <w:pStyle w:val="Beschriftung"/>
+                              <w:rPr>
+                                <w:noProof/>
+                              </w:rPr>
+                            </w:pPr>
+                            <w:r>
+                              <w:rPr>
+                                <w:noProof/>
+                              </w:rPr>
+                              <w:t>Image 2: Output Phase 1</w:t>
+                            </w:r>
+                          </w:p>
+                        </w:txbxContent>
+                      </wps:txbx>
+                      <wps:bodyPr rot="0" spcFirstLastPara="0" vertOverflow="overflow" horzOverflow="overflow" vert="horz" wrap="square" lIns="0" tIns="0" rIns="0" bIns="0" numCol="1" spcCol="0" rtlCol="0" fromWordArt="0" anchor="t" anchorCtr="0" forceAA="0" compatLnSpc="1">
+                        <a:prstTxWarp prst="textNoShape">
+                          <a:avLst/>
+                        </a:prstTxWarp>
+                        <a:spAutoFit/>
+                      </wps:bodyPr>
+                    </wps:wsp>
+                  </a:graphicData>
+                </a:graphic>
+              </wp:anchor>
+            </w:drawing>
+          </mc:Choice>
+          <mc:Fallback>
+            <w:pict>
+              <v:shape w14:anchorId="2F7C816D" id="Textfeld 5" o:spid="_x0000_s1027" type="#_x0000_t202" style="position:absolute;margin-left:228.6pt;margin-top:288.8pt;width:214.8pt;height:.05pt;z-index:-251653120;visibility:visible;mso-wrap-style:square;mso-wrap-distance-left:9pt;mso-wrap-distance-top:0;mso-wrap-distance-right:9pt;mso-wrap-distance-bottom:0;mso-position-horizontal:absolute;mso-position-horizontal-relative:text;mso-position-vertical:absolute;mso-position-vertical-relative:text;v-text-anchor:top" o:gfxdata="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" stroked="f">
+                <v:textbox style="mso-fit-shape-to-text:t" inset="0,0,0,0">
+                  <w:txbxContent>
+                    <w:p>
+                      <w:pPr>
+                        <w:pStyle w:val="Beschriftung"/>
+                        <w:rPr>
+                          <w:noProof/>
+                        </w:rPr>
+                      </w:pPr>
+                      <w:r>
+                        <w:rPr>
+                          <w:noProof/>
+                        </w:rPr>
+                        <w:t>Image 2: Output Phase 1</w:t>
+                      </w:r>
+                    </w:p>
+                  </w:txbxContent>
+                </v:textbox>
+                <w10:wrap type="tight"/>
+              </v:shape>
+            </w:pict>
+          </mc:Fallback>
+        </mc:AlternateContent>
+      </w:r>
+      <w:r>
+        <w:rPr>
+          <w:noProof/>
+          <w:lang w:val="en-US"/>
+        </w:rPr>
+        <w:drawing>
+          <wp:anchor distT="0" distB="0" distL="114300" distR="114300" simplePos="0" relativeHeight="251658240" behindDoc="1" locked="0" layoutInCell="1" allowOverlap="1">
+            <wp:simplePos x="0" y="0"/>
+            <wp:positionH relativeFrom="column">
+              <wp:posOffset>2903220</wp:posOffset>
+            </wp:positionH>
+            <wp:positionV relativeFrom="paragraph">
+              <wp:posOffset>1583055</wp:posOffset>
+            </wp:positionV>
+            <wp:extent cx="2727960" cy="2045970"/>
+            <wp:effectExtent l="0" t="0" r="0" b="0"/>
+            <wp:wrapTight wrapText="bothSides">
+              <wp:wrapPolygon edited="0">
+                <wp:start x="0" y="0"/>
+                <wp:lineTo x="0" y="21318"/>
+                <wp:lineTo x="21419" y="21318"/>
+                <wp:lineTo x="21419" y="0"/>
+                <wp:lineTo x="0" y="0"/>
+              </wp:wrapPolygon>
+            </wp:wrapTight>
+            <wp:docPr id="1" name="Grafik 1"/>
+            <wp:cNvGraphicFramePr>
+              <a:graphicFrameLocks xmlns:a="http://schemas.openxmlformats.org/drawingml/2006/main" noChangeAspect="1"/>
+            </wp:cNvGraphicFramePr>
+            <a:graphic xmlns:a="http://schemas.openxmlformats.org/drawingml/2006/main">
+              <a:graphicData uri="http://schemas.openxmlformats.org/drawingml/2006/picture">
+                <pic:pic xmlns:pic="http://schemas.openxmlformats.org/drawingml/2006/picture">
+                  <pic:nvPicPr>
+                    <pic:cNvPr id="1" name="OutputPhase1.bmp"/>
+                    <pic:cNvPicPr/>
+                  </pic:nvPicPr>
+                  <pic:blipFill>
+                    <a:blip r:embed="rId8">
+                      <a:extLst>
+                        <a:ext uri="{28A0092B-C50C-407E-A947-70E740481C1C}">
+                          <a14:useLocalDpi xmlns:a14="http://schemas.microsoft.com/office/drawing/2010/main" val="0"/>
+                        </a:ext>
+                      </a:extLst>
+                    </a:blip>
+                    <a:stretch>
+                      <a:fillRect/>
+                    </a:stretch>
+                  </pic:blipFill>
+                  <pic:spPr>
+                    <a:xfrm>
+                      <a:off x="0" y="0"/>
+                      <a:ext cx="2727960" cy="2045970"/>
+                    </a:xfrm>
+                    <a:prstGeom prst="rect">
+                      <a:avLst/>
+                    </a:prstGeom>
+                  </pic:spPr>
+                </pic:pic>
+              </a:graphicData>
+            </a:graphic>
+            <wp14:sizeRelH relativeFrom="margin">
+              <wp14:pctWidth>0</wp14:pctWidth>
+            </wp14:sizeRelH>
+            <wp14:sizeRelV relativeFrom="margin">
+              <wp14:pctHeight>0</wp14:pctHeight>
+            </wp14:sizeRelV>
+          </wp:anchor>
+        </w:drawing>
+      </w:r>
+      <w:r>
+        <w:rPr>
+          <w:lang w:val="en-US"/>
+        </w:rPr>
+        <w:t>In  the first phase of our pipeline</w:t>
       </w:r>
       <w:r>
         <w:rPr>
@@ -471,17 +841,65 @@
         <w:rPr>
           <w:lang w:val="en-US"/>
         </w:rPr>
-        <w:t>create two output images from the given input. Number 1 is a threshheld</w:t>
-      </w:r>
-      <w:bookmarkStart w:id="0" w:name="_GoBack"/>
-      <w:bookmarkEnd w:id="0"/>
-    </w:p>
-    <w:p>
-      <w:pPr>
-        <w:rPr>
-          <w:lang w:val="en-US"/>
-        </w:rPr>
-      </w:pPr>
+        <w:t xml:space="preserve">we get rid of background noise and output a binary image where the white pixels indicate the white parts of a card. This is achieved by first converting the input image to grayscale and applying our custom threshold to it, which looks for the first pixel value that at least 10% of all pixels share, going from 255 to 0. After this value has been found we threshold at the pixel value 30 % below it. This has proven </w:t>
+      </w:r>
+      <w:r>
+        <w:rPr>
+          <w:lang w:val="en-US"/>
+        </w:rPr>
+        <w:t>to give good results for playing</w:t>
+      </w:r>
+      <w:r>
+        <w:rPr>
+          <w:lang w:val="en-US"/>
+        </w:rPr>
+        <w:t xml:space="preserve"> cards, since we can expect to have large areas of the image be white. After thresholding the image </w:t>
+      </w:r>
+      <w:r>
+        <w:rPr>
+          <w:lang w:val="en-US"/>
+        </w:rPr>
+        <w:t>we apply opening to a compare Image and geodesic dilation of the threshold image with the compare image to get rid of any background noise that might still be left.</w:t>
+      </w:r>
+      <w:r>
+        <w:rPr>
+          <w:lang w:val="en-US"/>
+        </w:rPr>
+        <w:t xml:space="preserve"> A simple example of the application of Phase 1 can be seen in Image 1 and Image 2</w:t>
+      </w:r>
+      <w:r>
+        <w:rPr>
+          <w:lang w:val="en-US"/>
+        </w:rPr>
+        <w:t>.</w:t>
+      </w:r>
+    </w:p>
+    <w:p>
+      <w:pPr>
+        <w:rPr>
+          <w:lang w:val="en-US"/>
+        </w:rPr>
+      </w:pPr>
+      <w:r>
+        <w:rPr>
+          <w:lang w:val="en-US"/>
+        </w:rPr>
+        <w:lastRenderedPageBreak/>
+        <w:t>-Phase 2</w:t>
+      </w:r>
+    </w:p>
+    <w:p>
+      <w:pPr>
+        <w:rPr>
+          <w:lang w:val="en-US"/>
+        </w:rPr>
+      </w:pPr>
+      <w:r>
+        <w:rPr>
+          <w:lang w:val="en-US"/>
+        </w:rPr>
+        <w:t>-Phase 3</w:t>
+      </w:r>
     </w:p>
     <w:p>
       <w:pPr>
@@ -491,18 +909,224 @@
           <w:lang w:val="en-US"/>
         </w:rPr>
       </w:pPr>
-      <w:r>
+    </w:p>
+    <w:p>
+      <w:pPr>
+        <w:pStyle w:val="berschrift2"/>
         <w:rPr>
           <w:u w:val="single"/>
           <w:lang w:val="en-US"/>
         </w:rPr>
+      </w:pPr>
+    </w:p>
+    <w:p>
+      <w:pPr>
+        <w:pStyle w:val="berschrift2"/>
+        <w:rPr>
+          <w:u w:val="single"/>
+          <w:lang w:val="en-US"/>
+        </w:rPr>
+      </w:pPr>
+    </w:p>
+    <w:p>
+      <w:pPr>
+        <w:pStyle w:val="berschrift2"/>
+        <w:rPr>
+          <w:u w:val="single"/>
+          <w:lang w:val="en-US"/>
+        </w:rPr>
+      </w:pPr>
+      <w:r>
+        <w:rPr>
+          <w:u w:val="single"/>
+          <w:lang w:val="en-US"/>
+        </w:rPr>
         <w:t>Part 3:</w:t>
       </w:r>
+      <w:r>
+        <w:rPr>
+          <w:u w:val="single"/>
+          <w:lang w:val="en-US"/>
+        </w:rPr>
+        <w:t xml:space="preserve"> Parameters</w:t>
+      </w:r>
+    </w:p>
+    <w:p>
+      <w:pPr>
+        <w:rPr>
+          <w:lang w:val="en-US"/>
+        </w:rPr>
+      </w:pPr>
+      <w:r>
+        <w:rPr>
+          <w:lang w:val="en-US"/>
+        </w:rPr>
+        <w:t>An important part of every program are the defined parameters by which the measures are taken, since they directly influence the outcome of the pipeline and are crucial for getting the right result out of a multitude of input images.</w:t>
+      </w:r>
+    </w:p>
+    <w:p>
+      <w:pPr>
+        <w:rPr>
+          <w:lang w:val="en-US"/>
+        </w:rPr>
+      </w:pPr>
+      <w:r>
+        <w:rPr>
+          <w:lang w:val="en-US"/>
+        </w:rPr>
+        <w:t xml:space="preserve">The first 2 important parameters are used in our custom automatic threshold. First we look for the first pixel value that is shared by at least </w:t>
+      </w:r>
+      <w:r>
+        <w:rPr>
+          <w:b/>
+          <w:lang w:val="en-US"/>
+        </w:rPr>
+        <w:t>10%</w:t>
+      </w:r>
+      <w:r>
+        <w:rPr>
+          <w:lang w:val="en-US"/>
+        </w:rPr>
+        <w:t xml:space="preserve"> of all pixels, to determine the predominant white value, afterwards we threshold on that value times </w:t>
+      </w:r>
+      <w:r>
+        <w:rPr>
+          <w:b/>
+          <w:lang w:val="en-US"/>
+        </w:rPr>
+        <w:t>0.7</w:t>
+      </w:r>
+      <w:r>
+        <w:rPr>
+          <w:lang w:val="en-US"/>
+        </w:rPr>
+        <w:t xml:space="preserve"> to add a bit of leeway. This choice of values was empirically determined and appeared to produce great results, when looking for playing cards in our images. A known problem that results out of this method and choice of parameters is the restriction that we cannot use images with white backgrounds, since we assume that the white of the cards is the “whitest” color in the given image.</w:t>
+      </w:r>
+    </w:p>
+    <w:p>
+      <w:pPr>
+        <w:rPr>
+          <w:lang w:val="en-US"/>
+        </w:rPr>
+      </w:pPr>
+      <w:r>
+        <w:rPr>
+          <w:lang w:val="en-US"/>
+        </w:rPr>
+        <w:t xml:space="preserve">Another is important parameter is the sampling accuracy used </w:t>
+      </w:r>
+      <w:r>
+        <w:rPr>
+          <w:lang w:val="en-US"/>
+        </w:rPr>
+        <w:t>for calculating the H</w:t>
+      </w:r>
+      <w:r>
+        <w:rPr>
+          <w:lang w:val="en-US"/>
+        </w:rPr>
+        <w:t xml:space="preserve">ough graph, which would in our case be </w:t>
+      </w:r>
+      <w:r>
+        <w:rPr>
+          <w:b/>
+          <w:lang w:val="en-US"/>
+        </w:rPr>
+        <w:t>600</w:t>
+      </w:r>
+      <w:r>
+        <w:rPr>
+          <w:lang w:val="en-US"/>
+        </w:rPr>
+        <w:t xml:space="preserve">. This means that we draw </w:t>
+      </w:r>
+      <w:r>
+        <w:rPr>
+          <w:b/>
+          <w:lang w:val="en-US"/>
+        </w:rPr>
+        <w:t>600</w:t>
+      </w:r>
+      <w:r>
+        <w:rPr>
+          <w:lang w:val="en-US"/>
+        </w:rPr>
+        <w:t xml:space="preserve"> lines through every edge pixel in order to determine the lines going through the image. A sample size this big allows us to inspect almost every possible rotation. Accompanying the accuracy is the threshold used to determine the strongest value; it has to be chosen to fit our accuracy, since drawing more lines means more possible matches. For this we chose the value </w:t>
+      </w:r>
+      <w:r>
+        <w:rPr>
+          <w:b/>
+          <w:lang w:val="en-US"/>
+        </w:rPr>
+        <w:t>100</w:t>
+      </w:r>
+      <w:r>
+        <w:rPr>
+          <w:lang w:val="en-US"/>
+        </w:rPr>
+        <w:t xml:space="preserve"> as we found that it produced the most desirable results.</w:t>
+      </w:r>
+    </w:p>
+    <w:p>
+      <w:pPr>
+        <w:rPr>
+          <w:lang w:val="en-US"/>
+        </w:rPr>
+      </w:pPr>
     </w:p>
     <w:p>
       <w:pPr>
         <w:pStyle w:val="berschrift2"/>
         <w:rPr>
+          <w:u w:val="single"/>
+          <w:lang w:val="en-US"/>
+        </w:rPr>
+      </w:pPr>
+      <w:r>
+        <w:rPr>
+          <w:u w:val="single"/>
+          <w:lang w:val="en-US"/>
+        </w:rPr>
+        <w:t>Part 4</w:t>
+      </w:r>
+      <w:r>
+        <w:rPr>
+          <w:u w:val="single"/>
+          <w:lang w:val="en-US"/>
+        </w:rPr>
+        <w:t>:</w:t>
+      </w:r>
+      <w:r>
+        <w:rPr>
+          <w:u w:val="single"/>
+          <w:lang w:val="en-US"/>
+        </w:rPr>
+        <w:t xml:space="preserve"> </w:t>
+      </w:r>
+      <w:r>
+        <w:rPr>
+          <w:u w:val="single"/>
+          <w:lang w:val="en-US"/>
+        </w:rPr>
+        <w:t>Example Outputs and Discussion</w:t>
+      </w:r>
+    </w:p>
+    <w:p>
+      <w:pPr>
+        <w:rPr>
+          <w:lang w:val="en-US"/>
+        </w:rPr>
+      </w:pPr>
+      <w:r>
+        <w:rPr>
+          <w:lang w:val="en-US"/>
+        </w:rPr>
+        <w:t>Lelelel</w:t>
+      </w:r>
+    </w:p>
+    <w:p>
+      <w:pPr>
+        <w:rPr>
           <w:lang w:val="en-US"/>
         </w:rPr>
       </w:pPr>
@@ -539,7 +1163,7 @@
       </w:pPr>
     </w:p>
     <w:sectPr>
-      <w:headerReference w:type="default" r:id="rId7"/>
+      <w:headerReference w:type="default" r:id="rId9"/>
       <w:pgSz w:w="12240" w:h="15840"/>
       <w:pgMar w:top="1440" w:right="1440" w:bottom="1440" w:left="1440" w:header="720" w:footer="720" w:gutter="0"/>
       <w:cols w:space="720"/>
@@ -612,16 +1236,8 @@
       <w:rPr>
         <w:lang w:val="en-US"/>
       </w:rPr>
-      <w:t xml:space="preserve">Quinten </w:t>
+      <w:t>Quinten Stekelenburg</w:t>
     </w:r>
-    <w:proofErr w:type="spellStart"/>
-    <w:r>
-      <w:rPr>
-        <w:lang w:val="en-US"/>
-      </w:rPr>
-      <w:t>Stekelenburg</w:t>
-    </w:r>
-    <w:proofErr w:type="spellEnd"/>
     <w:r>
       <w:rPr>
         <w:lang w:val="en-US"/>

</xml_diff>

<commit_message>
finished report, added output files, am happy
</commit_message>
<xml_diff>
--- a/Report Assignment3.docx
+++ b/Report Assignment3.docx
@@ -22,8 +22,9 @@
           <w:u w:val="single"/>
           <w:lang w:val="en-US"/>
         </w:rPr>
-        <w:t xml:space="preserve">INFOIP Image Processing  - Assignment </w:t>
-      </w:r>
+        <w:t xml:space="preserve">INFOIP Image </w:t>
+      </w:r>
+      <w:proofErr w:type="gramStart"/>
       <w:r>
         <w:rPr>
           <w:b/>
@@ -32,6 +33,27 @@
           <w:u w:val="single"/>
           <w:lang w:val="en-US"/>
         </w:rPr>
+        <w:t>Processing  -</w:t>
+      </w:r>
+      <w:proofErr w:type="gramEnd"/>
+      <w:r>
+        <w:rPr>
+          <w:b/>
+          <w:sz w:val="52"/>
+          <w:szCs w:val="52"/>
+          <w:u w:val="single"/>
+          <w:lang w:val="en-US"/>
+        </w:rPr>
+        <w:t xml:space="preserve"> Assignment </w:t>
+      </w:r>
+      <w:r>
+        <w:rPr>
+          <w:b/>
+          <w:sz w:val="52"/>
+          <w:szCs w:val="52"/>
+          <w:u w:val="single"/>
+          <w:lang w:val="en-US"/>
+        </w:rPr>
         <w:t>3</w:t>
       </w:r>
     </w:p>
@@ -93,7 +115,21 @@
         <w:rPr>
           <w:lang w:val="en-US"/>
         </w:rPr>
-        <w:t>The main goal will be to detect the cards themselves and therefore being able to count how many cards are in a given image. One of the possible refinements would be detecting the suit and rank of each card. We made this choice of object because playing cards appeared to be easy enough to detect in images with very little distractions and proportionally harder the more noise and distractions you add. Furthermore the challenge of detecting rank and suit seemed appropriate as an refinement option</w:t>
+        <w:t xml:space="preserve">The main goal will be to detect the cards themselves and therefore being able to count how many cards are in a given image. One of the possible refinements would be detecting the suit and rank of each card. We made this choice of object because playing cards appeared to be easy enough to detect in images with very little distractions and proportionally harder the more noise and distractions you add. </w:t>
+      </w:r>
+      <w:proofErr w:type="gramStart"/>
+      <w:r>
+        <w:rPr>
+          <w:lang w:val="en-US"/>
+        </w:rPr>
+        <w:t>Furthermore</w:t>
+      </w:r>
+      <w:proofErr w:type="gramEnd"/>
+      <w:r>
+        <w:rPr>
+          <w:lang w:val="en-US"/>
+        </w:rPr>
+        <w:t xml:space="preserve"> the challenge of detecting rank and suit seemed appropriate as an refinement option</w:t>
       </w:r>
       <w:r>
         <w:rPr>
@@ -423,7 +459,7 @@
         <w:rPr>
           <w:lang w:val="en-US"/>
         </w:rPr>
-        <w:t>-Phase 1</w:t>
+        <w:t>Phase 1</w:t>
       </w:r>
     </w:p>
     <w:p>
@@ -485,42 +521,7 @@
                               <w:pStyle w:val="Beschriftung"/>
                             </w:pPr>
                             <w:r>
-                              <w:rPr>
-                                <w:noProof/>
-                                <w:lang w:val="en-US"/>
-                              </w:rPr>
-                              <w:fldChar w:fldCharType="begin"/>
-                            </w:r>
-                            <w:r>
-                              <w:rPr>
-                                <w:noProof/>
-                                <w:lang w:val="en-US"/>
-                              </w:rPr>
-                              <w:instrText xml:space="preserve"> SEQ Abbildung \* ARABIC </w:instrText>
-                            </w:r>
-                            <w:r>
-                              <w:rPr>
-                                <w:noProof/>
-                                <w:lang w:val="en-US"/>
-                              </w:rPr>
-                              <w:fldChar w:fldCharType="separate"/>
-                            </w:r>
-                            <w:r>
-                              <w:rPr>
-                                <w:noProof/>
-                                <w:lang w:val="en-US"/>
-                              </w:rPr>
-                              <w:t>1</w:t>
-                            </w:r>
-                            <w:r>
-                              <w:rPr>
-                                <w:noProof/>
-                                <w:lang w:val="en-US"/>
-                              </w:rPr>
-                              <w:fldChar w:fldCharType="end"/>
-                            </w:r>
-                            <w:r>
-                              <w:t xml:space="preserve"> Image 1: Input</w:t>
+                              <w:t>Image 1: Input</w:t>
                             </w:r>
                           </w:p>
                         </w:txbxContent>
@@ -551,42 +552,7 @@
                         <w:pStyle w:val="Beschriftung"/>
                       </w:pPr>
                       <w:r>
-                        <w:rPr>
-                          <w:noProof/>
-                          <w:lang w:val="en-US"/>
-                        </w:rPr>
-                        <w:fldChar w:fldCharType="begin"/>
-                      </w:r>
-                      <w:r>
-                        <w:rPr>
-                          <w:noProof/>
-                          <w:lang w:val="en-US"/>
-                        </w:rPr>
-                        <w:instrText xml:space="preserve"> SEQ Abbildung \* ARABIC </w:instrText>
-                      </w:r>
-                      <w:r>
-                        <w:rPr>
-                          <w:noProof/>
-                          <w:lang w:val="en-US"/>
-                        </w:rPr>
-                        <w:fldChar w:fldCharType="separate"/>
-                      </w:r>
-                      <w:r>
-                        <w:rPr>
-                          <w:noProof/>
-                          <w:lang w:val="en-US"/>
-                        </w:rPr>
-                        <w:t>1</w:t>
-                      </w:r>
-                      <w:r>
-                        <w:rPr>
-                          <w:noProof/>
-                          <w:lang w:val="en-US"/>
-                        </w:rPr>
-                        <w:fldChar w:fldCharType="end"/>
-                      </w:r>
-                      <w:r>
-                        <w:t xml:space="preserve"> Image 1: Input</w:t>
+                        <w:t>Image 1: Input</w:t>
                       </w:r>
                     </w:p>
                   </w:txbxContent>
@@ -838,11 +804,19 @@
           </wp:anchor>
         </w:drawing>
       </w:r>
-      <w:r>
-        <w:rPr>
-          <w:lang w:val="en-US"/>
-        </w:rPr>
-        <w:t>In  the first phase of our pipeline</w:t>
+      <w:proofErr w:type="gramStart"/>
+      <w:r>
+        <w:rPr>
+          <w:lang w:val="en-US"/>
+        </w:rPr>
+        <w:t>In  the</w:t>
+      </w:r>
+      <w:proofErr w:type="gramEnd"/>
+      <w:r>
+        <w:rPr>
+          <w:lang w:val="en-US"/>
+        </w:rPr>
+        <w:t xml:space="preserve"> first phase of our pipeline</w:t>
       </w:r>
       <w:r>
         <w:rPr>
@@ -854,7 +828,21 @@
         <w:rPr>
           <w:lang w:val="en-US"/>
         </w:rPr>
-        <w:t xml:space="preserve">we get rid of background noise and output a binary image where the white pixels indicate the white parts of a card. This is achieved by first converting the input image to grayscale and applying our custom threshold to it, which looks for the first pixel value that at least 10% of all pixels share, going from 255 to 0. After this value has been found we threshold at the pixel value 30 % below it. This has proven </w:t>
+        <w:t xml:space="preserve">we get rid of background noise and output a binary image where the white pixels indicate the white parts of a card. This is achieved by first converting the input image to grayscale and applying our custom threshold to it, which looks for the first pixel value that at least 10% of all </w:t>
+      </w:r>
+      <w:proofErr w:type="gramStart"/>
+      <w:r>
+        <w:rPr>
+          <w:lang w:val="en-US"/>
+        </w:rPr>
+        <w:t>pixels</w:t>
+      </w:r>
+      <w:proofErr w:type="gramEnd"/>
+      <w:r>
+        <w:rPr>
+          <w:lang w:val="en-US"/>
+        </w:rPr>
+        <w:t xml:space="preserve"> share, going from 255 to 0. After this value has been found we threshold at the pixel value 30 % below it. This has proven </w:t>
       </w:r>
       <w:r>
         <w:rPr>
@@ -866,7 +854,21 @@
         <w:rPr>
           <w:lang w:val="en-US"/>
         </w:rPr>
-        <w:t xml:space="preserve"> cards, since we can expect to have large areas of the image be white. After thresholding the image </w:t>
+        <w:t xml:space="preserve"> cards, since we can expect to have large areas of the image be white. After thresholding the </w:t>
+      </w:r>
+      <w:proofErr w:type="gramStart"/>
+      <w:r>
+        <w:rPr>
+          <w:lang w:val="en-US"/>
+        </w:rPr>
+        <w:t>image</w:t>
+      </w:r>
+      <w:proofErr w:type="gramEnd"/>
+      <w:r>
+        <w:rPr>
+          <w:lang w:val="en-US"/>
+        </w:rPr>
+        <w:t xml:space="preserve"> </w:t>
       </w:r>
       <w:r>
         <w:rPr>
@@ -889,39 +891,419 @@
     </w:p>
     <w:p>
       <w:pPr>
-        <w:rPr>
-          <w:lang w:val="en-US"/>
-        </w:rPr>
-      </w:pPr>
-      <w:r>
-        <w:rPr>
+        <w:pStyle w:val="berschrift2"/>
+        <w:rPr>
+          <w:rFonts w:asciiTheme="minorHAnsi" w:eastAsiaTheme="minorHAnsi" w:hAnsiTheme="minorHAnsi" w:cstheme="minorBidi"/>
+          <w:color w:val="auto"/>
+          <w:sz w:val="22"/>
+          <w:szCs w:val="22"/>
+          <w:lang w:val="en-US"/>
+        </w:rPr>
+      </w:pPr>
+      <w:r>
+        <w:rPr>
+          <w:rFonts w:asciiTheme="minorHAnsi" w:eastAsiaTheme="minorHAnsi" w:hAnsiTheme="minorHAnsi" w:cstheme="minorBidi"/>
+          <w:color w:val="auto"/>
+          <w:sz w:val="22"/>
+          <w:szCs w:val="22"/>
           <w:lang w:val="en-US"/>
         </w:rPr>
         <w:lastRenderedPageBreak/>
-        <w:t>-Phase 2</w:t>
-      </w:r>
-    </w:p>
-    <w:p>
-      <w:pPr>
-        <w:rPr>
-          <w:lang w:val="en-US"/>
-        </w:rPr>
-      </w:pPr>
-      <w:r>
-        <w:rPr>
-          <w:lang w:val="en-US"/>
-        </w:rPr>
-        <w:t>-Phase 3</w:t>
+        <w:t>Phase 2</w:t>
       </w:r>
     </w:p>
     <w:p>
       <w:pPr>
         <w:pStyle w:val="berschrift2"/>
         <w:rPr>
+          <w:rFonts w:asciiTheme="minorHAnsi" w:eastAsiaTheme="minorHAnsi" w:hAnsiTheme="minorHAnsi" w:cstheme="minorBidi"/>
+          <w:color w:val="auto"/>
+          <w:sz w:val="22"/>
+          <w:szCs w:val="22"/>
+          <w:lang w:val="en-US"/>
+        </w:rPr>
+      </w:pPr>
+      <w:r>
+        <w:rPr>
+          <w:rFonts w:asciiTheme="minorHAnsi" w:eastAsiaTheme="minorHAnsi" w:hAnsiTheme="minorHAnsi" w:cstheme="minorBidi"/>
+          <w:color w:val="auto"/>
+          <w:sz w:val="22"/>
+          <w:szCs w:val="22"/>
+          <w:lang w:val="en-US"/>
+        </w:rPr>
+        <w:t xml:space="preserve">In phase two we </w:t>
+      </w:r>
+      <w:proofErr w:type="gramStart"/>
+      <w:r>
+        <w:rPr>
+          <w:rFonts w:asciiTheme="minorHAnsi" w:eastAsiaTheme="minorHAnsi" w:hAnsiTheme="minorHAnsi" w:cstheme="minorBidi"/>
+          <w:color w:val="auto"/>
+          <w:sz w:val="22"/>
+          <w:szCs w:val="22"/>
+          <w:lang w:val="en-US"/>
+        </w:rPr>
+        <w:t>continue on</w:t>
+      </w:r>
+      <w:proofErr w:type="gramEnd"/>
+      <w:r>
+        <w:rPr>
+          <w:rFonts w:asciiTheme="minorHAnsi" w:eastAsiaTheme="minorHAnsi" w:hAnsiTheme="minorHAnsi" w:cstheme="minorBidi"/>
+          <w:color w:val="auto"/>
+          <w:sz w:val="22"/>
+          <w:szCs w:val="22"/>
+          <w:lang w:val="en-US"/>
+        </w:rPr>
+        <w:t xml:space="preserve"> the images retrieved from phase one. We created </w:t>
+      </w:r>
+      <w:proofErr w:type="spellStart"/>
+      <w:r>
+        <w:rPr>
+          <w:rFonts w:asciiTheme="minorHAnsi" w:eastAsiaTheme="minorHAnsi" w:hAnsiTheme="minorHAnsi" w:cstheme="minorBidi"/>
+          <w:color w:val="auto"/>
+          <w:sz w:val="22"/>
+          <w:szCs w:val="22"/>
+          <w:lang w:val="en-US"/>
+        </w:rPr>
+        <w:t>subimages</w:t>
+      </w:r>
+      <w:proofErr w:type="spellEnd"/>
+      <w:r>
+        <w:rPr>
+          <w:rFonts w:asciiTheme="minorHAnsi" w:eastAsiaTheme="minorHAnsi" w:hAnsiTheme="minorHAnsi" w:cstheme="minorBidi"/>
+          <w:color w:val="auto"/>
+          <w:sz w:val="22"/>
+          <w:szCs w:val="22"/>
+          <w:lang w:val="en-US"/>
+        </w:rPr>
+        <w:t xml:space="preserve"> for every connected </w:t>
+      </w:r>
+      <w:proofErr w:type="gramStart"/>
+      <w:r>
+        <w:rPr>
+          <w:rFonts w:asciiTheme="minorHAnsi" w:eastAsiaTheme="minorHAnsi" w:hAnsiTheme="minorHAnsi" w:cstheme="minorBidi"/>
+          <w:color w:val="auto"/>
+          <w:sz w:val="22"/>
+          <w:szCs w:val="22"/>
+          <w:lang w:val="en-US"/>
+        </w:rPr>
+        <w:t>shape,</w:t>
+      </w:r>
+      <w:r>
+        <w:rPr>
+          <w:rFonts w:asciiTheme="minorHAnsi" w:eastAsiaTheme="minorHAnsi" w:hAnsiTheme="minorHAnsi" w:cstheme="minorBidi"/>
+          <w:color w:val="auto"/>
+          <w:sz w:val="22"/>
+          <w:szCs w:val="22"/>
+          <w:lang w:val="en-US"/>
+        </w:rPr>
+        <w:t xml:space="preserve"> </w:t>
+      </w:r>
+      <w:r>
+        <w:rPr>
+          <w:rFonts w:asciiTheme="minorHAnsi" w:eastAsiaTheme="minorHAnsi" w:hAnsiTheme="minorHAnsi" w:cstheme="minorBidi"/>
+          <w:color w:val="auto"/>
+          <w:sz w:val="22"/>
+          <w:szCs w:val="22"/>
+          <w:lang w:val="en-US"/>
+        </w:rPr>
+        <w:t>and</w:t>
+      </w:r>
+      <w:proofErr w:type="gramEnd"/>
+      <w:r>
+        <w:rPr>
+          <w:rFonts w:asciiTheme="minorHAnsi" w:eastAsiaTheme="minorHAnsi" w:hAnsiTheme="minorHAnsi" w:cstheme="minorBidi"/>
+          <w:color w:val="auto"/>
+          <w:sz w:val="22"/>
+          <w:szCs w:val="22"/>
+          <w:lang w:val="en-US"/>
+        </w:rPr>
+        <w:t xml:space="preserve"> calculate the </w:t>
+      </w:r>
+      <w:proofErr w:type="spellStart"/>
+      <w:r>
+        <w:rPr>
+          <w:rFonts w:asciiTheme="minorHAnsi" w:eastAsiaTheme="minorHAnsi" w:hAnsiTheme="minorHAnsi" w:cstheme="minorBidi"/>
+          <w:color w:val="auto"/>
+          <w:sz w:val="22"/>
+          <w:szCs w:val="22"/>
+          <w:lang w:val="en-US"/>
+        </w:rPr>
+        <w:t>chaincodes</w:t>
+      </w:r>
+      <w:proofErr w:type="spellEnd"/>
+      <w:r>
+        <w:rPr>
+          <w:rFonts w:asciiTheme="minorHAnsi" w:eastAsiaTheme="minorHAnsi" w:hAnsiTheme="minorHAnsi" w:cstheme="minorBidi"/>
+          <w:color w:val="auto"/>
+          <w:sz w:val="22"/>
+          <w:szCs w:val="22"/>
+          <w:lang w:val="en-US"/>
+        </w:rPr>
+        <w:t xml:space="preserve">. If there are more than 10 </w:t>
+      </w:r>
+      <w:proofErr w:type="spellStart"/>
+      <w:r>
+        <w:rPr>
+          <w:rFonts w:asciiTheme="minorHAnsi" w:eastAsiaTheme="minorHAnsi" w:hAnsiTheme="minorHAnsi" w:cstheme="minorBidi"/>
+          <w:color w:val="auto"/>
+          <w:sz w:val="22"/>
+          <w:szCs w:val="22"/>
+          <w:lang w:val="en-US"/>
+        </w:rPr>
+        <w:t>subima</w:t>
+      </w:r>
+      <w:r>
+        <w:rPr>
+          <w:rFonts w:asciiTheme="minorHAnsi" w:eastAsiaTheme="minorHAnsi" w:hAnsiTheme="minorHAnsi" w:cstheme="minorBidi"/>
+          <w:color w:val="auto"/>
+          <w:sz w:val="22"/>
+          <w:szCs w:val="22"/>
+          <w:lang w:val="en-US"/>
+        </w:rPr>
+        <w:t>ges</w:t>
+      </w:r>
+      <w:proofErr w:type="spellEnd"/>
+      <w:r>
+        <w:rPr>
+          <w:rFonts w:asciiTheme="minorHAnsi" w:eastAsiaTheme="minorHAnsi" w:hAnsiTheme="minorHAnsi" w:cstheme="minorBidi"/>
+          <w:color w:val="auto"/>
+          <w:sz w:val="22"/>
+          <w:szCs w:val="22"/>
+          <w:lang w:val="en-US"/>
+        </w:rPr>
+        <w:t xml:space="preserve">, the </w:t>
+      </w:r>
+      <w:proofErr w:type="spellStart"/>
+      <w:r>
+        <w:rPr>
+          <w:rFonts w:asciiTheme="minorHAnsi" w:eastAsiaTheme="minorHAnsi" w:hAnsiTheme="minorHAnsi" w:cstheme="minorBidi"/>
+          <w:color w:val="auto"/>
+          <w:sz w:val="22"/>
+          <w:szCs w:val="22"/>
+          <w:lang w:val="en-US"/>
+        </w:rPr>
+        <w:t>subimages</w:t>
+      </w:r>
+      <w:proofErr w:type="spellEnd"/>
+      <w:r>
+        <w:rPr>
+          <w:rFonts w:asciiTheme="minorHAnsi" w:eastAsiaTheme="minorHAnsi" w:hAnsiTheme="minorHAnsi" w:cstheme="minorBidi"/>
+          <w:color w:val="auto"/>
+          <w:sz w:val="22"/>
+          <w:szCs w:val="22"/>
+          <w:lang w:val="en-US"/>
+        </w:rPr>
+        <w:t xml:space="preserve"> are </w:t>
+      </w:r>
+      <w:proofErr w:type="gramStart"/>
+      <w:r>
+        <w:rPr>
+          <w:rFonts w:asciiTheme="minorHAnsi" w:eastAsiaTheme="minorHAnsi" w:hAnsiTheme="minorHAnsi" w:cstheme="minorBidi"/>
+          <w:color w:val="auto"/>
+          <w:sz w:val="22"/>
+          <w:szCs w:val="22"/>
+          <w:lang w:val="en-US"/>
+        </w:rPr>
+        <w:t xml:space="preserve">sorted </w:t>
+      </w:r>
+      <w:r>
+        <w:rPr>
+          <w:rFonts w:asciiTheme="minorHAnsi" w:eastAsiaTheme="minorHAnsi" w:hAnsiTheme="minorHAnsi" w:cstheme="minorBidi"/>
+          <w:color w:val="auto"/>
+          <w:sz w:val="22"/>
+          <w:szCs w:val="22"/>
+          <w:lang w:val="en-US"/>
+        </w:rPr>
+        <w:t xml:space="preserve"> </w:t>
+      </w:r>
+      <w:r>
+        <w:rPr>
+          <w:rFonts w:asciiTheme="minorHAnsi" w:eastAsiaTheme="minorHAnsi" w:hAnsiTheme="minorHAnsi" w:cstheme="minorBidi"/>
+          <w:color w:val="auto"/>
+          <w:sz w:val="22"/>
+          <w:szCs w:val="22"/>
+          <w:lang w:val="en-US"/>
+        </w:rPr>
+        <w:t>by</w:t>
+      </w:r>
+      <w:proofErr w:type="gramEnd"/>
+      <w:r>
+        <w:rPr>
+          <w:rFonts w:asciiTheme="minorHAnsi" w:eastAsiaTheme="minorHAnsi" w:hAnsiTheme="minorHAnsi" w:cstheme="minorBidi"/>
+          <w:color w:val="auto"/>
+          <w:sz w:val="22"/>
+          <w:szCs w:val="22"/>
+          <w:lang w:val="en-US"/>
+        </w:rPr>
+        <w:t xml:space="preserve"> </w:t>
+      </w:r>
+      <w:r>
+        <w:rPr>
+          <w:rFonts w:asciiTheme="minorHAnsi" w:eastAsiaTheme="minorHAnsi" w:hAnsiTheme="minorHAnsi" w:cstheme="minorBidi"/>
+          <w:color w:val="auto"/>
+          <w:sz w:val="22"/>
+          <w:szCs w:val="22"/>
+          <w:lang w:val="en-US"/>
+        </w:rPr>
+        <w:t xml:space="preserve">the </w:t>
+      </w:r>
+      <w:r>
+        <w:rPr>
+          <w:rFonts w:asciiTheme="minorHAnsi" w:eastAsiaTheme="minorHAnsi" w:hAnsiTheme="minorHAnsi" w:cstheme="minorBidi"/>
+          <w:color w:val="auto"/>
+          <w:sz w:val="22"/>
+          <w:szCs w:val="22"/>
+          <w:lang w:val="en-US"/>
+        </w:rPr>
+        <w:t xml:space="preserve">area calculated from the </w:t>
+      </w:r>
+      <w:proofErr w:type="spellStart"/>
+      <w:r>
+        <w:rPr>
+          <w:rFonts w:asciiTheme="minorHAnsi" w:eastAsiaTheme="minorHAnsi" w:hAnsiTheme="minorHAnsi" w:cstheme="minorBidi"/>
+          <w:color w:val="auto"/>
+          <w:sz w:val="22"/>
+          <w:szCs w:val="22"/>
+          <w:lang w:val="en-US"/>
+        </w:rPr>
+        <w:t>chaincodes</w:t>
+      </w:r>
+      <w:proofErr w:type="spellEnd"/>
+      <w:r>
+        <w:rPr>
+          <w:rFonts w:asciiTheme="minorHAnsi" w:eastAsiaTheme="minorHAnsi" w:hAnsiTheme="minorHAnsi" w:cstheme="minorBidi"/>
+          <w:color w:val="auto"/>
+          <w:sz w:val="22"/>
+          <w:szCs w:val="22"/>
+          <w:lang w:val="en-US"/>
+        </w:rPr>
+        <w:t>, and the highest 10 are selected. The remaining images are filtered on the amount of ‘holes’ in the shape. The holes can be anything. The threshold is four, since playing cards always have four or more holes (Ace being the playing card with four)</w:t>
+      </w:r>
+      <w:r>
+        <w:rPr>
+          <w:rFonts w:asciiTheme="minorHAnsi" w:eastAsiaTheme="minorHAnsi" w:hAnsiTheme="minorHAnsi" w:cstheme="minorBidi"/>
+          <w:color w:val="auto"/>
+          <w:sz w:val="22"/>
+          <w:szCs w:val="22"/>
+          <w:lang w:val="en-US"/>
+        </w:rPr>
+        <w:t xml:space="preserve">, the maximum amount of inner shapes is set at 25 to filter out any objects which are </w:t>
+      </w:r>
+      <w:proofErr w:type="gramStart"/>
+      <w:r>
+        <w:rPr>
+          <w:rFonts w:asciiTheme="minorHAnsi" w:eastAsiaTheme="minorHAnsi" w:hAnsiTheme="minorHAnsi" w:cstheme="minorBidi"/>
+          <w:color w:val="auto"/>
+          <w:sz w:val="22"/>
+          <w:szCs w:val="22"/>
+          <w:lang w:val="en-US"/>
+        </w:rPr>
+        <w:t>definitely not</w:t>
+      </w:r>
+      <w:proofErr w:type="gramEnd"/>
+      <w:r>
+        <w:rPr>
+          <w:rFonts w:asciiTheme="minorHAnsi" w:eastAsiaTheme="minorHAnsi" w:hAnsiTheme="minorHAnsi" w:cstheme="minorBidi"/>
+          <w:color w:val="auto"/>
+          <w:sz w:val="22"/>
+          <w:szCs w:val="22"/>
+          <w:lang w:val="en-US"/>
+        </w:rPr>
+        <w:t xml:space="preserve"> playing cards</w:t>
+      </w:r>
+      <w:r>
+        <w:rPr>
+          <w:rFonts w:asciiTheme="minorHAnsi" w:eastAsiaTheme="minorHAnsi" w:hAnsiTheme="minorHAnsi" w:cstheme="minorBidi"/>
+          <w:color w:val="auto"/>
+          <w:sz w:val="22"/>
+          <w:szCs w:val="22"/>
+          <w:lang w:val="en-US"/>
+        </w:rPr>
+        <w:t>. Afterwards the remaining images are printed on a black background with a different color for every shape</w:t>
+      </w:r>
+      <w:r>
+        <w:rPr>
+          <w:rFonts w:asciiTheme="minorHAnsi" w:eastAsiaTheme="minorHAnsi" w:hAnsiTheme="minorHAnsi" w:cstheme="minorBidi"/>
+          <w:color w:val="auto"/>
+          <w:sz w:val="22"/>
+          <w:szCs w:val="22"/>
+          <w:lang w:val="en-US"/>
+        </w:rPr>
+        <w:t xml:space="preserve"> (which is also randomly generated)</w:t>
+      </w:r>
+      <w:r>
+        <w:rPr>
+          <w:rFonts w:asciiTheme="minorHAnsi" w:eastAsiaTheme="minorHAnsi" w:hAnsiTheme="minorHAnsi" w:cstheme="minorBidi"/>
+          <w:color w:val="auto"/>
+          <w:sz w:val="22"/>
+          <w:szCs w:val="22"/>
+          <w:lang w:val="en-US"/>
+        </w:rPr>
+        <w:t>.</w:t>
+      </w:r>
+    </w:p>
+    <w:p>
+      <w:pPr>
+        <w:pStyle w:val="berschrift2"/>
+        <w:rPr>
+          <w:rFonts w:asciiTheme="minorHAnsi" w:eastAsiaTheme="minorHAnsi" w:hAnsiTheme="minorHAnsi" w:cstheme="minorBidi"/>
+          <w:color w:val="auto"/>
+          <w:sz w:val="22"/>
+          <w:szCs w:val="22"/>
+          <w:lang w:val="en-US"/>
+        </w:rPr>
+      </w:pPr>
+    </w:p>
+    <w:p>
+      <w:pPr>
+        <w:pStyle w:val="berschrift2"/>
+        <w:rPr>
+          <w:rFonts w:asciiTheme="minorHAnsi" w:eastAsiaTheme="minorHAnsi" w:hAnsiTheme="minorHAnsi" w:cstheme="minorBidi"/>
+          <w:color w:val="auto"/>
+          <w:sz w:val="22"/>
+          <w:szCs w:val="22"/>
+          <w:lang w:val="en-US"/>
+        </w:rPr>
+      </w:pPr>
+      <w:r>
+        <w:rPr>
+          <w:rFonts w:asciiTheme="minorHAnsi" w:eastAsiaTheme="minorHAnsi" w:hAnsiTheme="minorHAnsi" w:cstheme="minorBidi"/>
+          <w:color w:val="auto"/>
+          <w:sz w:val="22"/>
+          <w:szCs w:val="22"/>
+          <w:lang w:val="en-US"/>
+        </w:rPr>
+        <w:t>Phase 3</w:t>
+      </w:r>
+    </w:p>
+    <w:p>
+      <w:pPr>
+        <w:pStyle w:val="berschrift2"/>
+        <w:rPr>
           <w:u w:val="single"/>
           <w:lang w:val="en-US"/>
         </w:rPr>
       </w:pPr>
+      <w:r>
+        <w:rPr>
+          <w:rFonts w:asciiTheme="minorHAnsi" w:eastAsiaTheme="minorHAnsi" w:hAnsiTheme="minorHAnsi" w:cstheme="minorBidi"/>
+          <w:color w:val="auto"/>
+          <w:sz w:val="22"/>
+          <w:szCs w:val="22"/>
+          <w:lang w:val="en-US"/>
+        </w:rPr>
+        <w:t>This phase</w:t>
+      </w:r>
+      <w:r>
+        <w:rPr>
+          <w:rFonts w:asciiTheme="minorHAnsi" w:eastAsiaTheme="minorHAnsi" w:hAnsiTheme="minorHAnsi" w:cstheme="minorBidi"/>
+          <w:color w:val="auto"/>
+          <w:sz w:val="22"/>
+          <w:szCs w:val="22"/>
+          <w:lang w:val="en-US"/>
+        </w:rPr>
+        <w:t xml:space="preserve"> has not been implemented. But the idea was to do template matching on the suit and rank of the card.</w:t>
+      </w:r>
     </w:p>
     <w:p>
       <w:pPr>
@@ -987,7 +1369,21 @@
         <w:rPr>
           <w:lang w:val="en-US"/>
         </w:rPr>
-        <w:t xml:space="preserve">The first 2 important parameters are used in our custom automatic threshold. First we look for the first pixel value that is shared by at least </w:t>
+        <w:t xml:space="preserve">The first 2 important parameters are used in our custom automatic threshold. </w:t>
+      </w:r>
+      <w:proofErr w:type="gramStart"/>
+      <w:r>
+        <w:rPr>
+          <w:lang w:val="en-US"/>
+        </w:rPr>
+        <w:t>First</w:t>
+      </w:r>
+      <w:proofErr w:type="gramEnd"/>
+      <w:r>
+        <w:rPr>
+          <w:lang w:val="en-US"/>
+        </w:rPr>
+        <w:t xml:space="preserve"> we look for the first pixel value that is shared by at least </w:t>
       </w:r>
       <w:r>
         <w:rPr>
@@ -1064,7 +1460,35 @@
         <w:rPr>
           <w:lang w:val="en-US"/>
         </w:rPr>
-        <w:t xml:space="preserve"> lines through every edge pixel in order to determine the lines going through the image. A sample size this big allows us to inspect almost every possible rotation. Accompanying the accuracy is the threshold used to determine the strongest value; it has to be chosen to fit our accuracy, since drawing more lines means more possible matches. For this we chose the value </w:t>
+        <w:t xml:space="preserve"> lines through every edge pixel </w:t>
+      </w:r>
+      <w:proofErr w:type="gramStart"/>
+      <w:r>
+        <w:rPr>
+          <w:lang w:val="en-US"/>
+        </w:rPr>
+        <w:t>in order to</w:t>
+      </w:r>
+      <w:proofErr w:type="gramEnd"/>
+      <w:r>
+        <w:rPr>
+          <w:lang w:val="en-US"/>
+        </w:rPr>
+        <w:t xml:space="preserve"> determine the lines going through the image. A sample size this big allows us to inspect almost every possible rotation. Accompanying the accuracy is the threshold used to determine the strongest value; it </w:t>
+      </w:r>
+      <w:proofErr w:type="gramStart"/>
+      <w:r>
+        <w:rPr>
+          <w:lang w:val="en-US"/>
+        </w:rPr>
+        <w:t>has to</w:t>
+      </w:r>
+      <w:proofErr w:type="gramEnd"/>
+      <w:r>
+        <w:rPr>
+          <w:lang w:val="en-US"/>
+        </w:rPr>
+        <w:t xml:space="preserve"> be chosen to fit our accuracy, since drawing more lines means more possible matches. For this we chose the value </w:t>
       </w:r>
       <w:r>
         <w:rPr>
@@ -1100,6 +1524,7 @@
           <w:u w:val="single"/>
           <w:lang w:val="en-US"/>
         </w:rPr>
+        <w:lastRenderedPageBreak/>
         <w:t>Part 4</w:t>
       </w:r>
       <w:r>
@@ -1114,58 +1539,1772 @@
           <w:u w:val="single"/>
           <w:lang w:val="en-US"/>
         </w:rPr>
-        <w:t xml:space="preserve"> </w:t>
-      </w:r>
-      <w:r>
+        <w:t xml:space="preserve"> Example Outputs and Discussion</w:t>
+      </w:r>
+    </w:p>
+    <w:p>
+      <w:pPr>
+        <w:rPr>
+          <w:lang w:val="en-US"/>
+        </w:rPr>
+      </w:pPr>
+      <w:r>
+        <w:rPr>
+          <w:noProof/>
+          <w:lang w:val="en-US"/>
+        </w:rPr>
+        <w:drawing>
+          <wp:anchor distT="0" distB="0" distL="114300" distR="114300" simplePos="0" relativeHeight="251664384" behindDoc="1" locked="0" layoutInCell="1" allowOverlap="1">
+            <wp:simplePos x="0" y="0"/>
+            <wp:positionH relativeFrom="margin">
+              <wp:align>left</wp:align>
+            </wp:positionH>
+            <wp:positionV relativeFrom="paragraph">
+              <wp:posOffset>314960</wp:posOffset>
+            </wp:positionV>
+            <wp:extent cx="2692400" cy="2019300"/>
+            <wp:effectExtent l="0" t="0" r="0" b="0"/>
+            <wp:wrapTight wrapText="bothSides">
+              <wp:wrapPolygon edited="0">
+                <wp:start x="0" y="0"/>
+                <wp:lineTo x="0" y="21396"/>
+                <wp:lineTo x="21396" y="21396"/>
+                <wp:lineTo x="21396" y="0"/>
+                <wp:lineTo x="0" y="0"/>
+              </wp:wrapPolygon>
+            </wp:wrapTight>
+            <wp:docPr id="2" name="Grafik 2"/>
+            <wp:cNvGraphicFramePr>
+              <a:graphicFrameLocks xmlns:a="http://schemas.openxmlformats.org/drawingml/2006/main" noChangeAspect="1"/>
+            </wp:cNvGraphicFramePr>
+            <a:graphic xmlns:a="http://schemas.openxmlformats.org/drawingml/2006/main">
+              <a:graphicData uri="http://schemas.openxmlformats.org/drawingml/2006/picture">
+                <pic:pic xmlns:pic="http://schemas.openxmlformats.org/drawingml/2006/picture">
+                  <pic:nvPicPr>
+                    <pic:cNvPr id="2" name="1 open (green).jpg"/>
+                    <pic:cNvPicPr/>
+                  </pic:nvPicPr>
+                  <pic:blipFill>
+                    <a:blip r:embed="rId9" cstate="print">
+                      <a:extLst>
+                        <a:ext uri="{28A0092B-C50C-407E-A947-70E740481C1C}">
+                          <a14:useLocalDpi xmlns:a14="http://schemas.microsoft.com/office/drawing/2010/main" val="0"/>
+                        </a:ext>
+                      </a:extLst>
+                    </a:blip>
+                    <a:stretch>
+                      <a:fillRect/>
+                    </a:stretch>
+                  </pic:blipFill>
+                  <pic:spPr>
+                    <a:xfrm>
+                      <a:off x="0" y="0"/>
+                      <a:ext cx="2692400" cy="2019300"/>
+                    </a:xfrm>
+                    <a:prstGeom prst="rect">
+                      <a:avLst/>
+                    </a:prstGeom>
+                  </pic:spPr>
+                </pic:pic>
+              </a:graphicData>
+            </a:graphic>
+            <wp14:sizeRelH relativeFrom="page">
+              <wp14:pctWidth>0</wp14:pctWidth>
+            </wp14:sizeRelH>
+            <wp14:sizeRelV relativeFrom="page">
+              <wp14:pctHeight>0</wp14:pctHeight>
+            </wp14:sizeRelV>
+          </wp:anchor>
+        </w:drawing>
+      </w:r>
+      <w:r>
+        <w:rPr>
+          <w:lang w:val="en-US"/>
+        </w:rPr>
+        <w:t>Example 1: 1 c</w:t>
+      </w:r>
+      <w:r>
+        <w:rPr>
+          <w:lang w:val="en-US"/>
+        </w:rPr>
+        <w:t>ard without occlusion, not angled (best case scenario)</w:t>
+      </w:r>
+    </w:p>
+    <w:p>
+      <w:pPr>
+        <w:rPr>
+          <w:lang w:val="en-US"/>
+        </w:rPr>
+      </w:pPr>
+      <w:r>
+        <w:rPr>
+          <w:noProof/>
+          <w:lang w:val="en-US"/>
+        </w:rPr>
+        <w:drawing>
+          <wp:anchor distT="0" distB="0" distL="114300" distR="114300" simplePos="0" relativeHeight="251665408" behindDoc="1" locked="0" layoutInCell="1" allowOverlap="1">
+            <wp:simplePos x="0" y="0"/>
+            <wp:positionH relativeFrom="margin">
+              <wp:posOffset>2842260</wp:posOffset>
+            </wp:positionH>
+            <wp:positionV relativeFrom="paragraph">
+              <wp:posOffset>37465</wp:posOffset>
+            </wp:positionV>
+            <wp:extent cx="2674620" cy="2005965"/>
+            <wp:effectExtent l="0" t="0" r="0" b="0"/>
+            <wp:wrapTight wrapText="bothSides">
+              <wp:wrapPolygon edited="0">
+                <wp:start x="0" y="0"/>
+                <wp:lineTo x="0" y="21333"/>
+                <wp:lineTo x="21385" y="21333"/>
+                <wp:lineTo x="21385" y="0"/>
+                <wp:lineTo x="0" y="0"/>
+              </wp:wrapPolygon>
+            </wp:wrapTight>
+            <wp:docPr id="7" name="Grafik 7"/>
+            <wp:cNvGraphicFramePr>
+              <a:graphicFrameLocks xmlns:a="http://schemas.openxmlformats.org/drawingml/2006/main" noChangeAspect="1"/>
+            </wp:cNvGraphicFramePr>
+            <a:graphic xmlns:a="http://schemas.openxmlformats.org/drawingml/2006/main">
+              <a:graphicData uri="http://schemas.openxmlformats.org/drawingml/2006/picture">
+                <pic:pic xmlns:pic="http://schemas.openxmlformats.org/drawingml/2006/picture">
+                  <pic:nvPicPr>
+                    <pic:cNvPr id="7" name="PipelineResultOn1Green.bmp"/>
+                    <pic:cNvPicPr/>
+                  </pic:nvPicPr>
+                  <pic:blipFill>
+                    <a:blip r:embed="rId10" cstate="print">
+                      <a:extLst>
+                        <a:ext uri="{28A0092B-C50C-407E-A947-70E740481C1C}">
+                          <a14:useLocalDpi xmlns:a14="http://schemas.microsoft.com/office/drawing/2010/main" val="0"/>
+                        </a:ext>
+                      </a:extLst>
+                    </a:blip>
+                    <a:stretch>
+                      <a:fillRect/>
+                    </a:stretch>
+                  </pic:blipFill>
+                  <pic:spPr>
+                    <a:xfrm>
+                      <a:off x="0" y="0"/>
+                      <a:ext cx="2674620" cy="2005965"/>
+                    </a:xfrm>
+                    <a:prstGeom prst="rect">
+                      <a:avLst/>
+                    </a:prstGeom>
+                  </pic:spPr>
+                </pic:pic>
+              </a:graphicData>
+            </a:graphic>
+            <wp14:sizeRelH relativeFrom="page">
+              <wp14:pctWidth>0</wp14:pctWidth>
+            </wp14:sizeRelH>
+            <wp14:sizeRelV relativeFrom="page">
+              <wp14:pctHeight>0</wp14:pctHeight>
+            </wp14:sizeRelV>
+          </wp:anchor>
+        </w:drawing>
+      </w:r>
+    </w:p>
+    <w:p>
+      <w:pPr>
+        <w:pStyle w:val="berschrift2"/>
+        <w:rPr>
+          <w:lang w:val="en-US"/>
+        </w:rPr>
+      </w:pPr>
+    </w:p>
+    <w:p>
+      <w:pPr>
+        <w:pStyle w:val="berschrift2"/>
+        <w:rPr>
+          <w:lang w:val="en-US"/>
+        </w:rPr>
+      </w:pPr>
+    </w:p>
+    <w:p>
+      <w:pPr>
+        <w:pStyle w:val="berschrift2"/>
+        <w:rPr>
+          <w:lang w:val="en-US"/>
+        </w:rPr>
+      </w:pPr>
+    </w:p>
+    <w:p>
+      <w:pPr>
+        <w:rPr>
+          <w:lang w:val="en-US"/>
+        </w:rPr>
+      </w:pPr>
+    </w:p>
+    <w:p>
+      <w:pPr>
+        <w:rPr>
+          <w:lang w:val="en-US"/>
+        </w:rPr>
+      </w:pPr>
+    </w:p>
+    <w:p>
+      <w:pPr>
+        <w:rPr>
+          <w:lang w:val="en-US"/>
+        </w:rPr>
+      </w:pPr>
+    </w:p>
+    <w:p>
+      <w:pPr>
+        <w:rPr>
+          <w:lang w:val="en-US"/>
+        </w:rPr>
+      </w:pPr>
+      <w:r>
+        <w:rPr>
+          <w:noProof/>
+        </w:rPr>
+        <mc:AlternateContent>
+          <mc:Choice Requires="wps">
+            <w:drawing>
+              <wp:anchor distT="0" distB="0" distL="114300" distR="114300" simplePos="0" relativeHeight="251669504" behindDoc="1" locked="0" layoutInCell="1" allowOverlap="1" wp14:anchorId="299B24F8" wp14:editId="3FE5FDA2">
+                <wp:simplePos x="0" y="0"/>
+                <wp:positionH relativeFrom="column">
+                  <wp:posOffset>2872740</wp:posOffset>
+                </wp:positionH>
+                <wp:positionV relativeFrom="paragraph">
+                  <wp:posOffset>254635</wp:posOffset>
+                </wp:positionV>
+                <wp:extent cx="2461260" cy="635"/>
+                <wp:effectExtent l="0" t="0" r="0" b="0"/>
+                <wp:wrapTight wrapText="bothSides">
+                  <wp:wrapPolygon edited="0">
+                    <wp:start x="0" y="0"/>
+                    <wp:lineTo x="0" y="21600"/>
+                    <wp:lineTo x="21600" y="21600"/>
+                    <wp:lineTo x="21600" y="0"/>
+                  </wp:wrapPolygon>
+                </wp:wrapTight>
+                <wp:docPr id="9" name="Textfeld 9"/>
+                <wp:cNvGraphicFramePr/>
+                <a:graphic xmlns:a="http://schemas.openxmlformats.org/drawingml/2006/main">
+                  <a:graphicData uri="http://schemas.microsoft.com/office/word/2010/wordprocessingShape">
+                    <wps:wsp>
+                      <wps:cNvSpPr txBox="1"/>
+                      <wps:spPr>
+                        <a:xfrm>
+                          <a:off x="0" y="0"/>
+                          <a:ext cx="2461260" cy="635"/>
+                        </a:xfrm>
+                        <a:prstGeom prst="rect">
+                          <a:avLst/>
+                        </a:prstGeom>
+                        <a:solidFill>
+                          <a:prstClr val="white"/>
+                        </a:solidFill>
+                        <a:ln>
+                          <a:noFill/>
+                        </a:ln>
+                      </wps:spPr>
+                      <wps:txbx>
+                        <w:txbxContent>
+                          <w:p>
+                            <w:pPr>
+                              <w:pStyle w:val="Beschriftung"/>
+                              <w:rPr>
+                                <w:noProof/>
+                                <w:lang w:val="en-US"/>
+                              </w:rPr>
+                            </w:pPr>
+                            <w:r>
+                              <w:t>Image 4</w:t>
+                            </w:r>
+                            <w:r>
+                              <w:t>:</w:t>
+                            </w:r>
+                            <w:r>
+                              <w:t xml:space="preserve"> Pipeline Output</w:t>
+                            </w:r>
+                          </w:p>
+                        </w:txbxContent>
+                      </wps:txbx>
+                      <wps:bodyPr rot="0" spcFirstLastPara="0" vertOverflow="overflow" horzOverflow="overflow" vert="horz" wrap="square" lIns="0" tIns="0" rIns="0" bIns="0" numCol="1" spcCol="0" rtlCol="0" fromWordArt="0" anchor="t" anchorCtr="0" forceAA="0" compatLnSpc="1">
+                        <a:prstTxWarp prst="textNoShape">
+                          <a:avLst/>
+                        </a:prstTxWarp>
+                        <a:spAutoFit/>
+                      </wps:bodyPr>
+                    </wps:wsp>
+                  </a:graphicData>
+                </a:graphic>
+              </wp:anchor>
+            </w:drawing>
+          </mc:Choice>
+          <mc:Fallback>
+            <w:pict>
+              <v:shape w14:anchorId="299B24F8" id="Textfeld 9" o:spid="_x0000_s1028" type="#_x0000_t202" style="position:absolute;margin-left:226.2pt;margin-top:20.05pt;width:193.8pt;height:.05pt;z-index:-251646976;visibility:visible;mso-wrap-style:square;mso-wrap-distance-left:9pt;mso-wrap-distance-top:0;mso-wrap-distance-right:9pt;mso-wrap-distance-bottom:0;mso-position-horizontal:absolute;mso-position-horizontal-relative:text;mso-position-vertical:absolute;mso-position-vertical-relative:text;v-text-anchor:top" o:gfxdata="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" stroked="f">
+                <v:textbox style="mso-fit-shape-to-text:t" inset="0,0,0,0">
+                  <w:txbxContent>
+                    <w:p>
+                      <w:pPr>
+                        <w:pStyle w:val="Beschriftung"/>
+                        <w:rPr>
+                          <w:noProof/>
+                          <w:lang w:val="en-US"/>
+                        </w:rPr>
+                      </w:pPr>
+                      <w:r>
+                        <w:t>Image 4</w:t>
+                      </w:r>
+                      <w:r>
+                        <w:t>:</w:t>
+                      </w:r>
+                      <w:r>
+                        <w:t xml:space="preserve"> Pipeline Output</w:t>
+                      </w:r>
+                    </w:p>
+                  </w:txbxContent>
+                </v:textbox>
+                <w10:wrap type="tight"/>
+              </v:shape>
+            </w:pict>
+          </mc:Fallback>
+        </mc:AlternateContent>
+      </w:r>
+    </w:p>
+    <w:p>
+      <w:pPr>
+        <w:rPr>
+          <w:lang w:val="en-US"/>
+        </w:rPr>
+      </w:pPr>
+      <w:r>
+        <w:rPr>
+          <w:noProof/>
+        </w:rPr>
+        <mc:AlternateContent>
+          <mc:Choice Requires="wps">
+            <w:drawing>
+              <wp:anchor distT="0" distB="0" distL="114300" distR="114300" simplePos="0" relativeHeight="251667456" behindDoc="1" locked="0" layoutInCell="1" allowOverlap="1" wp14:anchorId="79FB1C56" wp14:editId="317AF598">
+                <wp:simplePos x="0" y="0"/>
+                <wp:positionH relativeFrom="column">
+                  <wp:posOffset>53340</wp:posOffset>
+                </wp:positionH>
+                <wp:positionV relativeFrom="paragraph">
+                  <wp:posOffset>6985</wp:posOffset>
+                </wp:positionV>
+                <wp:extent cx="2461260" cy="635"/>
+                <wp:effectExtent l="0" t="0" r="0" b="0"/>
+                <wp:wrapTight wrapText="bothSides">
+                  <wp:wrapPolygon edited="0">
+                    <wp:start x="0" y="0"/>
+                    <wp:lineTo x="0" y="21600"/>
+                    <wp:lineTo x="21600" y="21600"/>
+                    <wp:lineTo x="21600" y="0"/>
+                  </wp:wrapPolygon>
+                </wp:wrapTight>
+                <wp:docPr id="8" name="Textfeld 8"/>
+                <wp:cNvGraphicFramePr/>
+                <a:graphic xmlns:a="http://schemas.openxmlformats.org/drawingml/2006/main">
+                  <a:graphicData uri="http://schemas.microsoft.com/office/word/2010/wordprocessingShape">
+                    <wps:wsp>
+                      <wps:cNvSpPr txBox="1"/>
+                      <wps:spPr>
+                        <a:xfrm>
+                          <a:off x="0" y="0"/>
+                          <a:ext cx="2461260" cy="635"/>
+                        </a:xfrm>
+                        <a:prstGeom prst="rect">
+                          <a:avLst/>
+                        </a:prstGeom>
+                        <a:solidFill>
+                          <a:prstClr val="white"/>
+                        </a:solidFill>
+                        <a:ln>
+                          <a:noFill/>
+                        </a:ln>
+                      </wps:spPr>
+                      <wps:txbx>
+                        <w:txbxContent>
+                          <w:p>
+                            <w:pPr>
+                              <w:pStyle w:val="Beschriftung"/>
+                              <w:rPr>
+                                <w:noProof/>
+                                <w:lang w:val="en-US"/>
+                              </w:rPr>
+                            </w:pPr>
+                            <w:r>
+                              <w:rPr>
+                                <w:noProof/>
+                                <w:lang w:val="en-US"/>
+                              </w:rPr>
+                              <w:t>Image 3</w:t>
+                            </w:r>
+                            <w:r>
+                              <w:rPr>
+                                <w:noProof/>
+                                <w:lang w:val="en-US"/>
+                              </w:rPr>
+                              <w:t>: Input</w:t>
+                            </w:r>
+                          </w:p>
+                        </w:txbxContent>
+                      </wps:txbx>
+                      <wps:bodyPr rot="0" spcFirstLastPara="0" vertOverflow="overflow" horzOverflow="overflow" vert="horz" wrap="square" lIns="0" tIns="0" rIns="0" bIns="0" numCol="1" spcCol="0" rtlCol="0" fromWordArt="0" anchor="t" anchorCtr="0" forceAA="0" compatLnSpc="1">
+                        <a:prstTxWarp prst="textNoShape">
+                          <a:avLst/>
+                        </a:prstTxWarp>
+                        <a:spAutoFit/>
+                      </wps:bodyPr>
+                    </wps:wsp>
+                  </a:graphicData>
+                </a:graphic>
+              </wp:anchor>
+            </w:drawing>
+          </mc:Choice>
+          <mc:Fallback>
+            <w:pict>
+              <v:shape w14:anchorId="79FB1C56" id="Textfeld 8" o:spid="_x0000_s1029" type="#_x0000_t202" style="position:absolute;margin-left:4.2pt;margin-top:.55pt;width:193.8pt;height:.05pt;z-index:-251649024;visibility:visible;mso-wrap-style:square;mso-wrap-distance-left:9pt;mso-wrap-distance-top:0;mso-wrap-distance-right:9pt;mso-wrap-distance-bottom:0;mso-position-horizontal:absolute;mso-position-horizontal-relative:text;mso-position-vertical:absolute;mso-position-vertical-relative:text;v-text-anchor:top" o:gfxdata="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" stroked="f">
+                <v:textbox style="mso-fit-shape-to-text:t" inset="0,0,0,0">
+                  <w:txbxContent>
+                    <w:p>
+                      <w:pPr>
+                        <w:pStyle w:val="Beschriftung"/>
+                        <w:rPr>
+                          <w:noProof/>
+                          <w:lang w:val="en-US"/>
+                        </w:rPr>
+                      </w:pPr>
+                      <w:r>
+                        <w:rPr>
+                          <w:noProof/>
+                          <w:lang w:val="en-US"/>
+                        </w:rPr>
+                        <w:t>Image 3</w:t>
+                      </w:r>
+                      <w:r>
+                        <w:rPr>
+                          <w:noProof/>
+                          <w:lang w:val="en-US"/>
+                        </w:rPr>
+                        <w:t>: Input</w:t>
+                      </w:r>
+                    </w:p>
+                  </w:txbxContent>
+                </v:textbox>
+                <w10:wrap type="tight"/>
+              </v:shape>
+            </w:pict>
+          </mc:Fallback>
+        </mc:AlternateContent>
+      </w:r>
+    </w:p>
+    <w:p>
+      <w:pPr>
+        <w:rPr>
+          <w:lang w:val="en-US"/>
+        </w:rPr>
+      </w:pPr>
+      <w:r>
+        <w:rPr>
+          <w:lang w:val="en-US"/>
+        </w:rPr>
+        <w:t xml:space="preserve">This card has been perfectly detected, since it has very </w:t>
+      </w:r>
+      <w:r>
+        <w:rPr>
+          <w:lang w:val="en-US"/>
+        </w:rPr>
+        <w:t>few</w:t>
+      </w:r>
+      <w:r>
+        <w:rPr>
+          <w:lang w:val="en-US"/>
+        </w:rPr>
+        <w:t xml:space="preserve"> distractive factors</w:t>
+      </w:r>
+      <w:r>
+        <w:rPr>
+          <w:lang w:val="en-US"/>
+        </w:rPr>
+        <w:t xml:space="preserve"> (or even none).</w:t>
+      </w:r>
+    </w:p>
+    <w:p>
+      <w:pPr>
+        <w:rPr>
+          <w:lang w:val="en-US"/>
+        </w:rPr>
+      </w:pPr>
+      <w:r>
+        <w:rPr>
+          <w:lang w:val="en-US"/>
+        </w:rPr>
+        <w:t>The color chosen to mark the detected cards is randomly generated, so the result may vary if repeated. All the background noise has successfully been filtered out in Phase 1 and Phase 2 could easily be applied to that result.</w:t>
+      </w:r>
+    </w:p>
+    <w:p>
+      <w:pPr>
+        <w:rPr>
+          <w:lang w:val="en-US"/>
+        </w:rPr>
+      </w:pPr>
+      <w:r>
+        <w:rPr>
+          <w:noProof/>
+        </w:rPr>
+        <mc:AlternateContent>
+          <mc:Choice Requires="wps">
+            <w:drawing>
+              <wp:anchor distT="0" distB="0" distL="114300" distR="114300" simplePos="0" relativeHeight="251675648" behindDoc="1" locked="0" layoutInCell="1" allowOverlap="1" wp14:anchorId="7AE5B9C1" wp14:editId="5A14188C">
+                <wp:simplePos x="0" y="0"/>
+                <wp:positionH relativeFrom="column">
+                  <wp:posOffset>2994660</wp:posOffset>
+                </wp:positionH>
+                <wp:positionV relativeFrom="paragraph">
+                  <wp:posOffset>2260600</wp:posOffset>
+                </wp:positionV>
+                <wp:extent cx="2849880" cy="635"/>
+                <wp:effectExtent l="0" t="0" r="0" b="0"/>
+                <wp:wrapTight wrapText="bothSides">
+                  <wp:wrapPolygon edited="0">
+                    <wp:start x="0" y="0"/>
+                    <wp:lineTo x="0" y="21600"/>
+                    <wp:lineTo x="21600" y="21600"/>
+                    <wp:lineTo x="21600" y="0"/>
+                  </wp:wrapPolygon>
+                </wp:wrapTight>
+                <wp:docPr id="13" name="Textfeld 13"/>
+                <wp:cNvGraphicFramePr/>
+                <a:graphic xmlns:a="http://schemas.openxmlformats.org/drawingml/2006/main">
+                  <a:graphicData uri="http://schemas.microsoft.com/office/word/2010/wordprocessingShape">
+                    <wps:wsp>
+                      <wps:cNvSpPr txBox="1"/>
+                      <wps:spPr>
+                        <a:xfrm>
+                          <a:off x="0" y="0"/>
+                          <a:ext cx="2849880" cy="635"/>
+                        </a:xfrm>
+                        <a:prstGeom prst="rect">
+                          <a:avLst/>
+                        </a:prstGeom>
+                        <a:solidFill>
+                          <a:prstClr val="white"/>
+                        </a:solidFill>
+                        <a:ln>
+                          <a:noFill/>
+                        </a:ln>
+                      </wps:spPr>
+                      <wps:txbx>
+                        <w:txbxContent>
+                          <w:p>
+                            <w:pPr>
+                              <w:pStyle w:val="Beschriftung"/>
+                              <w:rPr>
+                                <w:noProof/>
+                                <w:lang w:val="en-US"/>
+                              </w:rPr>
+                            </w:pPr>
+                            <w:r>
+                              <w:t>Image 6 : Pipeline Output</w:t>
+                            </w:r>
+                          </w:p>
+                        </w:txbxContent>
+                      </wps:txbx>
+                      <wps:bodyPr rot="0" spcFirstLastPara="0" vertOverflow="overflow" horzOverflow="overflow" vert="horz" wrap="square" lIns="0" tIns="0" rIns="0" bIns="0" numCol="1" spcCol="0" rtlCol="0" fromWordArt="0" anchor="t" anchorCtr="0" forceAA="0" compatLnSpc="1">
+                        <a:prstTxWarp prst="textNoShape">
+                          <a:avLst/>
+                        </a:prstTxWarp>
+                        <a:spAutoFit/>
+                      </wps:bodyPr>
+                    </wps:wsp>
+                  </a:graphicData>
+                </a:graphic>
+              </wp:anchor>
+            </w:drawing>
+          </mc:Choice>
+          <mc:Fallback>
+            <w:pict>
+              <v:shape w14:anchorId="7AE5B9C1" id="Textfeld 13" o:spid="_x0000_s1030" type="#_x0000_t202" style="position:absolute;margin-left:235.8pt;margin-top:178pt;width:224.4pt;height:.05pt;z-index:-251640832;visibility:visible;mso-wrap-style:square;mso-wrap-distance-left:9pt;mso-wrap-distance-top:0;mso-wrap-distance-right:9pt;mso-wrap-distance-bottom:0;mso-position-horizontal:absolute;mso-position-horizontal-relative:text;mso-position-vertical:absolute;mso-position-vertical-relative:text;v-text-anchor:top" o:gfxdata="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" stroked="f">
+                <v:textbox style="mso-fit-shape-to-text:t" inset="0,0,0,0">
+                  <w:txbxContent>
+                    <w:p>
+                      <w:pPr>
+                        <w:pStyle w:val="Beschriftung"/>
+                        <w:rPr>
+                          <w:noProof/>
+                          <w:lang w:val="en-US"/>
+                        </w:rPr>
+                      </w:pPr>
+                      <w:r>
+                        <w:t>Image 6 : Pipeline Output</w:t>
+                      </w:r>
+                    </w:p>
+                  </w:txbxContent>
+                </v:textbox>
+                <w10:wrap type="tight"/>
+              </v:shape>
+            </w:pict>
+          </mc:Fallback>
+        </mc:AlternateContent>
+      </w:r>
+      <w:r>
+        <w:rPr>
+          <w:noProof/>
+          <w:lang w:val="en-US"/>
+        </w:rPr>
+        <w:drawing>
+          <wp:anchor distT="0" distB="0" distL="114300" distR="114300" simplePos="0" relativeHeight="251670528" behindDoc="1" locked="0" layoutInCell="1" allowOverlap="1">
+            <wp:simplePos x="0" y="0"/>
+            <wp:positionH relativeFrom="column">
+              <wp:posOffset>2994660</wp:posOffset>
+            </wp:positionH>
+            <wp:positionV relativeFrom="paragraph">
+              <wp:posOffset>222885</wp:posOffset>
+            </wp:positionV>
+            <wp:extent cx="2849880" cy="1980565"/>
+            <wp:effectExtent l="0" t="0" r="7620" b="635"/>
+            <wp:wrapTight wrapText="bothSides">
+              <wp:wrapPolygon edited="0">
+                <wp:start x="0" y="0"/>
+                <wp:lineTo x="0" y="21399"/>
+                <wp:lineTo x="21513" y="21399"/>
+                <wp:lineTo x="21513" y="0"/>
+                <wp:lineTo x="0" y="0"/>
+              </wp:wrapPolygon>
+            </wp:wrapTight>
+            <wp:docPr id="10" name="Grafik 10"/>
+            <wp:cNvGraphicFramePr>
+              <a:graphicFrameLocks xmlns:a="http://schemas.openxmlformats.org/drawingml/2006/main" noChangeAspect="1"/>
+            </wp:cNvGraphicFramePr>
+            <a:graphic xmlns:a="http://schemas.openxmlformats.org/drawingml/2006/main">
+              <a:graphicData uri="http://schemas.openxmlformats.org/drawingml/2006/picture">
+                <pic:pic xmlns:pic="http://schemas.openxmlformats.org/drawingml/2006/picture">
+                  <pic:nvPicPr>
+                    <pic:cNvPr id="10" name="PipelineResultOn3Angled.bmp"/>
+                    <pic:cNvPicPr/>
+                  </pic:nvPicPr>
+                  <pic:blipFill>
+                    <a:blip r:embed="rId11">
+                      <a:extLst>
+                        <a:ext uri="{28A0092B-C50C-407E-A947-70E740481C1C}">
+                          <a14:useLocalDpi xmlns:a14="http://schemas.microsoft.com/office/drawing/2010/main" val="0"/>
+                        </a:ext>
+                      </a:extLst>
+                    </a:blip>
+                    <a:stretch>
+                      <a:fillRect/>
+                    </a:stretch>
+                  </pic:blipFill>
+                  <pic:spPr>
+                    <a:xfrm>
+                      <a:off x="0" y="0"/>
+                      <a:ext cx="2849880" cy="1980565"/>
+                    </a:xfrm>
+                    <a:prstGeom prst="rect">
+                      <a:avLst/>
+                    </a:prstGeom>
+                  </pic:spPr>
+                </pic:pic>
+              </a:graphicData>
+            </a:graphic>
+            <wp14:sizeRelH relativeFrom="page">
+              <wp14:pctWidth>0</wp14:pctWidth>
+            </wp14:sizeRelH>
+            <wp14:sizeRelV relativeFrom="page">
+              <wp14:pctHeight>0</wp14:pctHeight>
+            </wp14:sizeRelV>
+          </wp:anchor>
+        </w:drawing>
+      </w:r>
+      <w:r>
+        <w:rPr>
+          <w:noProof/>
+        </w:rPr>
+        <mc:AlternateContent>
+          <mc:Choice Requires="wps">
+            <w:drawing>
+              <wp:anchor distT="0" distB="0" distL="114300" distR="114300" simplePos="0" relativeHeight="251673600" behindDoc="1" locked="0" layoutInCell="1" allowOverlap="1" wp14:anchorId="67DF5700" wp14:editId="7E198B3D">
+                <wp:simplePos x="0" y="0"/>
+                <wp:positionH relativeFrom="column">
+                  <wp:posOffset>0</wp:posOffset>
+                </wp:positionH>
+                <wp:positionV relativeFrom="paragraph">
+                  <wp:posOffset>2270125</wp:posOffset>
+                </wp:positionV>
+                <wp:extent cx="2865120" cy="635"/>
+                <wp:effectExtent l="0" t="0" r="0" b="0"/>
+                <wp:wrapTight wrapText="bothSides">
+                  <wp:wrapPolygon edited="0">
+                    <wp:start x="0" y="0"/>
+                    <wp:lineTo x="0" y="21600"/>
+                    <wp:lineTo x="21600" y="21600"/>
+                    <wp:lineTo x="21600" y="0"/>
+                  </wp:wrapPolygon>
+                </wp:wrapTight>
+                <wp:docPr id="12" name="Textfeld 12"/>
+                <wp:cNvGraphicFramePr/>
+                <a:graphic xmlns:a="http://schemas.openxmlformats.org/drawingml/2006/main">
+                  <a:graphicData uri="http://schemas.microsoft.com/office/word/2010/wordprocessingShape">
+                    <wps:wsp>
+                      <wps:cNvSpPr txBox="1"/>
+                      <wps:spPr>
+                        <a:xfrm>
+                          <a:off x="0" y="0"/>
+                          <a:ext cx="2865120" cy="635"/>
+                        </a:xfrm>
+                        <a:prstGeom prst="rect">
+                          <a:avLst/>
+                        </a:prstGeom>
+                        <a:solidFill>
+                          <a:prstClr val="white"/>
+                        </a:solidFill>
+                        <a:ln>
+                          <a:noFill/>
+                        </a:ln>
+                      </wps:spPr>
+                      <wps:txbx>
+                        <w:txbxContent>
+                          <w:p>
+                            <w:pPr>
+                              <w:pStyle w:val="Beschriftung"/>
+                              <w:rPr>
+                                <w:noProof/>
+                                <w:lang w:val="en-US"/>
+                              </w:rPr>
+                            </w:pPr>
+                            <w:r>
+                              <w:t>Image 5</w:t>
+                            </w:r>
+                            <w:r>
+                              <w:t>: Input</w:t>
+                            </w:r>
+                          </w:p>
+                        </w:txbxContent>
+                      </wps:txbx>
+                      <wps:bodyPr rot="0" spcFirstLastPara="0" vertOverflow="overflow" horzOverflow="overflow" vert="horz" wrap="square" lIns="0" tIns="0" rIns="0" bIns="0" numCol="1" spcCol="0" rtlCol="0" fromWordArt="0" anchor="t" anchorCtr="0" forceAA="0" compatLnSpc="1">
+                        <a:prstTxWarp prst="textNoShape">
+                          <a:avLst/>
+                        </a:prstTxWarp>
+                        <a:spAutoFit/>
+                      </wps:bodyPr>
+                    </wps:wsp>
+                  </a:graphicData>
+                </a:graphic>
+              </wp:anchor>
+            </w:drawing>
+          </mc:Choice>
+          <mc:Fallback>
+            <w:pict>
+              <v:shape w14:anchorId="67DF5700" id="Textfeld 12" o:spid="_x0000_s1031" type="#_x0000_t202" style="position:absolute;margin-left:0;margin-top:178.75pt;width:225.6pt;height:.05pt;z-index:-251642880;visibility:visible;mso-wrap-style:square;mso-wrap-distance-left:9pt;mso-wrap-distance-top:0;mso-wrap-distance-right:9pt;mso-wrap-distance-bottom:0;mso-position-horizontal:absolute;mso-position-horizontal-relative:text;mso-position-vertical:absolute;mso-position-vertical-relative:text;v-text-anchor:top" o:gfxdata="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" stroked="f">
+                <v:textbox style="mso-fit-shape-to-text:t" inset="0,0,0,0">
+                  <w:txbxContent>
+                    <w:p>
+                      <w:pPr>
+                        <w:pStyle w:val="Beschriftung"/>
+                        <w:rPr>
+                          <w:noProof/>
+                          <w:lang w:val="en-US"/>
+                        </w:rPr>
+                      </w:pPr>
+                      <w:r>
+                        <w:t>Image 5</w:t>
+                      </w:r>
+                      <w:r>
+                        <w:t>: Input</w:t>
+                      </w:r>
+                    </w:p>
+                  </w:txbxContent>
+                </v:textbox>
+                <w10:wrap type="tight"/>
+              </v:shape>
+            </w:pict>
+          </mc:Fallback>
+        </mc:AlternateContent>
+      </w:r>
+      <w:r>
+        <w:rPr>
+          <w:noProof/>
+          <w:lang w:val="en-US"/>
+        </w:rPr>
+        <w:drawing>
+          <wp:anchor distT="0" distB="0" distL="114300" distR="114300" simplePos="0" relativeHeight="251671552" behindDoc="1" locked="0" layoutInCell="1" allowOverlap="1">
+            <wp:simplePos x="0" y="0"/>
+            <wp:positionH relativeFrom="margin">
+              <wp:align>left</wp:align>
+            </wp:positionH>
+            <wp:positionV relativeFrom="paragraph">
+              <wp:posOffset>222885</wp:posOffset>
+            </wp:positionV>
+            <wp:extent cx="2865120" cy="1990090"/>
+            <wp:effectExtent l="0" t="0" r="0" b="0"/>
+            <wp:wrapTight wrapText="bothSides">
+              <wp:wrapPolygon edited="0">
+                <wp:start x="0" y="0"/>
+                <wp:lineTo x="0" y="21297"/>
+                <wp:lineTo x="21399" y="21297"/>
+                <wp:lineTo x="21399" y="0"/>
+                <wp:lineTo x="0" y="0"/>
+              </wp:wrapPolygon>
+            </wp:wrapTight>
+            <wp:docPr id="11" name="Grafik 11"/>
+            <wp:cNvGraphicFramePr>
+              <a:graphicFrameLocks xmlns:a="http://schemas.openxmlformats.org/drawingml/2006/main" noChangeAspect="1"/>
+            </wp:cNvGraphicFramePr>
+            <a:graphic xmlns:a="http://schemas.openxmlformats.org/drawingml/2006/main">
+              <a:graphicData uri="http://schemas.openxmlformats.org/drawingml/2006/picture">
+                <pic:pic xmlns:pic="http://schemas.openxmlformats.org/drawingml/2006/picture">
+                  <pic:nvPicPr>
+                    <pic:cNvPr id="11" name="3 open (grey back).jpg"/>
+                    <pic:cNvPicPr/>
+                  </pic:nvPicPr>
+                  <pic:blipFill>
+                    <a:blip r:embed="rId12">
+                      <a:extLst>
+                        <a:ext uri="{28A0092B-C50C-407E-A947-70E740481C1C}">
+                          <a14:useLocalDpi xmlns:a14="http://schemas.microsoft.com/office/drawing/2010/main" val="0"/>
+                        </a:ext>
+                      </a:extLst>
+                    </a:blip>
+                    <a:stretch>
+                      <a:fillRect/>
+                    </a:stretch>
+                  </pic:blipFill>
+                  <pic:spPr>
+                    <a:xfrm>
+                      <a:off x="0" y="0"/>
+                      <a:ext cx="2878259" cy="1999599"/>
+                    </a:xfrm>
+                    <a:prstGeom prst="rect">
+                      <a:avLst/>
+                    </a:prstGeom>
+                  </pic:spPr>
+                </pic:pic>
+              </a:graphicData>
+            </a:graphic>
+            <wp14:sizeRelH relativeFrom="page">
+              <wp14:pctWidth>0</wp14:pctWidth>
+            </wp14:sizeRelH>
+            <wp14:sizeRelV relativeFrom="page">
+              <wp14:pctHeight>0</wp14:pctHeight>
+            </wp14:sizeRelV>
+          </wp:anchor>
+        </w:drawing>
+      </w:r>
+      <w:r>
+        <w:rPr>
+          <w:lang w:val="en-US"/>
+        </w:rPr>
+        <w:t>Example2:</w:t>
+      </w:r>
+      <w:r>
+        <w:rPr>
+          <w:lang w:val="en-US"/>
+        </w:rPr>
+        <w:t xml:space="preserve"> 3 cards, lighting changes, angled</w:t>
+      </w:r>
+    </w:p>
+    <w:p>
+      <w:pPr>
+        <w:rPr>
+          <w:lang w:val="en-US"/>
+        </w:rPr>
+      </w:pPr>
+      <w:r>
+        <w:rPr>
+          <w:lang w:val="en-US"/>
+        </w:rPr>
+        <w:t>All 3 of the cards have been correctly detected and they have been assigned individual color values. The small lighting variations, that are especially noticeable at the top right corner of the 7 Card, do not impair the card detection since the contour of the inner shapes, does not play a role in ou</w:t>
+      </w:r>
+      <w:r>
+        <w:rPr>
+          <w:lang w:val="en-US"/>
+        </w:rPr>
+        <w:t>r detection process (yet).</w:t>
+      </w:r>
+    </w:p>
+    <w:p>
+      <w:pPr>
+        <w:rPr>
+          <w:lang w:val="en-US"/>
+        </w:rPr>
+      </w:pPr>
+    </w:p>
+    <w:p>
+      <w:pPr>
+        <w:rPr>
+          <w:lang w:val="en-US"/>
+        </w:rPr>
+      </w:pPr>
+    </w:p>
+    <w:p>
+      <w:pPr>
+        <w:rPr>
+          <w:lang w:val="en-US"/>
+        </w:rPr>
+      </w:pPr>
+    </w:p>
+    <w:p>
+      <w:pPr>
+        <w:rPr>
+          <w:lang w:val="en-US"/>
+        </w:rPr>
+      </w:pPr>
+      <w:r>
+        <w:rPr>
+          <w:noProof/>
+        </w:rPr>
+        <w:lastRenderedPageBreak/>
+        <mc:AlternateContent>
+          <mc:Choice Requires="wps">
+            <w:drawing>
+              <wp:anchor distT="0" distB="0" distL="114300" distR="114300" simplePos="0" relativeHeight="251681792" behindDoc="1" locked="0" layoutInCell="1" allowOverlap="1" wp14:anchorId="21E52305" wp14:editId="6E7D4710">
+                <wp:simplePos x="0" y="0"/>
+                <wp:positionH relativeFrom="column">
+                  <wp:posOffset>2933700</wp:posOffset>
+                </wp:positionH>
+                <wp:positionV relativeFrom="paragraph">
+                  <wp:posOffset>2453640</wp:posOffset>
+                </wp:positionV>
+                <wp:extent cx="2880360" cy="635"/>
+                <wp:effectExtent l="0" t="0" r="0" b="0"/>
+                <wp:wrapTight wrapText="bothSides">
+                  <wp:wrapPolygon edited="0">
+                    <wp:start x="0" y="0"/>
+                    <wp:lineTo x="0" y="21600"/>
+                    <wp:lineTo x="21600" y="21600"/>
+                    <wp:lineTo x="21600" y="0"/>
+                  </wp:wrapPolygon>
+                </wp:wrapTight>
+                <wp:docPr id="17" name="Textfeld 17"/>
+                <wp:cNvGraphicFramePr/>
+                <a:graphic xmlns:a="http://schemas.openxmlformats.org/drawingml/2006/main">
+                  <a:graphicData uri="http://schemas.microsoft.com/office/word/2010/wordprocessingShape">
+                    <wps:wsp>
+                      <wps:cNvSpPr txBox="1"/>
+                      <wps:spPr>
+                        <a:xfrm>
+                          <a:off x="0" y="0"/>
+                          <a:ext cx="2880360" cy="635"/>
+                        </a:xfrm>
+                        <a:prstGeom prst="rect">
+                          <a:avLst/>
+                        </a:prstGeom>
+                        <a:solidFill>
+                          <a:prstClr val="white"/>
+                        </a:solidFill>
+                        <a:ln>
+                          <a:noFill/>
+                        </a:ln>
+                      </wps:spPr>
+                      <wps:txbx>
+                        <w:txbxContent>
+                          <w:p>
+                            <w:pPr>
+                              <w:pStyle w:val="Beschriftung"/>
+                              <w:rPr>
+                                <w:noProof/>
+                                <w:lang w:val="en-US"/>
+                              </w:rPr>
+                            </w:pPr>
+                            <w:r>
+                              <w:t>Image 8</w:t>
+                            </w:r>
+                            <w:r>
+                              <w:t>: Pipeline Output</w:t>
+                            </w:r>
+                          </w:p>
+                        </w:txbxContent>
+                      </wps:txbx>
+                      <wps:bodyPr rot="0" spcFirstLastPara="0" vertOverflow="overflow" horzOverflow="overflow" vert="horz" wrap="square" lIns="0" tIns="0" rIns="0" bIns="0" numCol="1" spcCol="0" rtlCol="0" fromWordArt="0" anchor="t" anchorCtr="0" forceAA="0" compatLnSpc="1">
+                        <a:prstTxWarp prst="textNoShape">
+                          <a:avLst/>
+                        </a:prstTxWarp>
+                        <a:spAutoFit/>
+                      </wps:bodyPr>
+                    </wps:wsp>
+                  </a:graphicData>
+                </a:graphic>
+              </wp:anchor>
+            </w:drawing>
+          </mc:Choice>
+          <mc:Fallback>
+            <w:pict>
+              <v:shape w14:anchorId="21E52305" id="Textfeld 17" o:spid="_x0000_s1032" type="#_x0000_t202" style="position:absolute;margin-left:231pt;margin-top:193.2pt;width:226.8pt;height:.05pt;z-index:-251634688;visibility:visible;mso-wrap-style:square;mso-wrap-distance-left:9pt;mso-wrap-distance-top:0;mso-wrap-distance-right:9pt;mso-wrap-distance-bottom:0;mso-position-horizontal:absolute;mso-position-horizontal-relative:text;mso-position-vertical:absolute;mso-position-vertical-relative:text;v-text-anchor:top" o:gfxdata="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" stroked="f">
+                <v:textbox style="mso-fit-shape-to-text:t" inset="0,0,0,0">
+                  <w:txbxContent>
+                    <w:p>
+                      <w:pPr>
+                        <w:pStyle w:val="Beschriftung"/>
+                        <w:rPr>
+                          <w:noProof/>
+                          <w:lang w:val="en-US"/>
+                        </w:rPr>
+                      </w:pPr>
+                      <w:r>
+                        <w:t>Image 8</w:t>
+                      </w:r>
+                      <w:r>
+                        <w:t>: Pipeline Output</w:t>
+                      </w:r>
+                    </w:p>
+                  </w:txbxContent>
+                </v:textbox>
+                <w10:wrap type="tight"/>
+              </v:shape>
+            </w:pict>
+          </mc:Fallback>
+        </mc:AlternateContent>
+      </w:r>
+      <w:r>
+        <w:rPr>
+          <w:noProof/>
+          <w:lang w:val="en-US"/>
+        </w:rPr>
+        <w:drawing>
+          <wp:anchor distT="0" distB="0" distL="114300" distR="114300" simplePos="0" relativeHeight="251676672" behindDoc="1" locked="0" layoutInCell="1" allowOverlap="1">
+            <wp:simplePos x="0" y="0"/>
+            <wp:positionH relativeFrom="column">
+              <wp:posOffset>2933700</wp:posOffset>
+            </wp:positionH>
+            <wp:positionV relativeFrom="paragraph">
+              <wp:posOffset>236220</wp:posOffset>
+            </wp:positionV>
+            <wp:extent cx="2880360" cy="2160270"/>
+            <wp:effectExtent l="0" t="0" r="0" b="0"/>
+            <wp:wrapTight wrapText="bothSides">
+              <wp:wrapPolygon edited="0">
+                <wp:start x="0" y="0"/>
+                <wp:lineTo x="0" y="21333"/>
+                <wp:lineTo x="21429" y="21333"/>
+                <wp:lineTo x="21429" y="0"/>
+                <wp:lineTo x="0" y="0"/>
+              </wp:wrapPolygon>
+            </wp:wrapTight>
+            <wp:docPr id="14" name="Grafik 14"/>
+            <wp:cNvGraphicFramePr>
+              <a:graphicFrameLocks xmlns:a="http://schemas.openxmlformats.org/drawingml/2006/main" noChangeAspect="1"/>
+            </wp:cNvGraphicFramePr>
+            <a:graphic xmlns:a="http://schemas.openxmlformats.org/drawingml/2006/main">
+              <a:graphicData uri="http://schemas.openxmlformats.org/drawingml/2006/picture">
+                <pic:pic xmlns:pic="http://schemas.openxmlformats.org/drawingml/2006/picture">
+                  <pic:nvPicPr>
+                    <pic:cNvPr id="14" name="PipelineResultOn4occludedHand.bmp"/>
+                    <pic:cNvPicPr/>
+                  </pic:nvPicPr>
+                  <pic:blipFill>
+                    <a:blip r:embed="rId13">
+                      <a:extLst>
+                        <a:ext uri="{28A0092B-C50C-407E-A947-70E740481C1C}">
+                          <a14:useLocalDpi xmlns:a14="http://schemas.microsoft.com/office/drawing/2010/main" val="0"/>
+                        </a:ext>
+                      </a:extLst>
+                    </a:blip>
+                    <a:stretch>
+                      <a:fillRect/>
+                    </a:stretch>
+                  </pic:blipFill>
+                  <pic:spPr>
+                    <a:xfrm>
+                      <a:off x="0" y="0"/>
+                      <a:ext cx="2880360" cy="2160270"/>
+                    </a:xfrm>
+                    <a:prstGeom prst="rect">
+                      <a:avLst/>
+                    </a:prstGeom>
+                  </pic:spPr>
+                </pic:pic>
+              </a:graphicData>
+            </a:graphic>
+            <wp14:sizeRelH relativeFrom="page">
+              <wp14:pctWidth>0</wp14:pctWidth>
+            </wp14:sizeRelH>
+            <wp14:sizeRelV relativeFrom="page">
+              <wp14:pctHeight>0</wp14:pctHeight>
+            </wp14:sizeRelV>
+          </wp:anchor>
+        </w:drawing>
+      </w:r>
+      <w:r>
+        <w:rPr>
+          <w:noProof/>
+        </w:rPr>
+        <mc:AlternateContent>
+          <mc:Choice Requires="wps">
+            <w:drawing>
+              <wp:anchor distT="0" distB="0" distL="114300" distR="114300" simplePos="0" relativeHeight="251679744" behindDoc="1" locked="0" layoutInCell="1" allowOverlap="1" wp14:anchorId="0565BE85" wp14:editId="2B4AA971">
+                <wp:simplePos x="0" y="0"/>
+                <wp:positionH relativeFrom="column">
+                  <wp:posOffset>0</wp:posOffset>
+                </wp:positionH>
+                <wp:positionV relativeFrom="paragraph">
+                  <wp:posOffset>2457450</wp:posOffset>
+                </wp:positionV>
+                <wp:extent cx="2875280" cy="635"/>
+                <wp:effectExtent l="0" t="0" r="0" b="0"/>
+                <wp:wrapTight wrapText="bothSides">
+                  <wp:wrapPolygon edited="0">
+                    <wp:start x="0" y="0"/>
+                    <wp:lineTo x="0" y="21600"/>
+                    <wp:lineTo x="21600" y="21600"/>
+                    <wp:lineTo x="21600" y="0"/>
+                  </wp:wrapPolygon>
+                </wp:wrapTight>
+                <wp:docPr id="16" name="Textfeld 16"/>
+                <wp:cNvGraphicFramePr/>
+                <a:graphic xmlns:a="http://schemas.openxmlformats.org/drawingml/2006/main">
+                  <a:graphicData uri="http://schemas.microsoft.com/office/word/2010/wordprocessingShape">
+                    <wps:wsp>
+                      <wps:cNvSpPr txBox="1"/>
+                      <wps:spPr>
+                        <a:xfrm>
+                          <a:off x="0" y="0"/>
+                          <a:ext cx="2875280" cy="635"/>
+                        </a:xfrm>
+                        <a:prstGeom prst="rect">
+                          <a:avLst/>
+                        </a:prstGeom>
+                        <a:solidFill>
+                          <a:prstClr val="white"/>
+                        </a:solidFill>
+                        <a:ln>
+                          <a:noFill/>
+                        </a:ln>
+                      </wps:spPr>
+                      <wps:txbx>
+                        <w:txbxContent>
+                          <w:p>
+                            <w:pPr>
+                              <w:pStyle w:val="Beschriftung"/>
+                              <w:rPr>
+                                <w:noProof/>
+                                <w:lang w:val="en-US"/>
+                              </w:rPr>
+                            </w:pPr>
+                            <w:r>
+                              <w:t>Image 7</w:t>
+                            </w:r>
+                            <w:r>
+                              <w:t>: Input</w:t>
+                            </w:r>
+                          </w:p>
+                        </w:txbxContent>
+                      </wps:txbx>
+                      <wps:bodyPr rot="0" spcFirstLastPara="0" vertOverflow="overflow" horzOverflow="overflow" vert="horz" wrap="square" lIns="0" tIns="0" rIns="0" bIns="0" numCol="1" spcCol="0" rtlCol="0" fromWordArt="0" anchor="t" anchorCtr="0" forceAA="0" compatLnSpc="1">
+                        <a:prstTxWarp prst="textNoShape">
+                          <a:avLst/>
+                        </a:prstTxWarp>
+                        <a:spAutoFit/>
+                      </wps:bodyPr>
+                    </wps:wsp>
+                  </a:graphicData>
+                </a:graphic>
+              </wp:anchor>
+            </w:drawing>
+          </mc:Choice>
+          <mc:Fallback>
+            <w:pict>
+              <v:shape w14:anchorId="0565BE85" id="Textfeld 16" o:spid="_x0000_s1033" type="#_x0000_t202" style="position:absolute;margin-left:0;margin-top:193.5pt;width:226.4pt;height:.05pt;z-index:-251636736;visibility:visible;mso-wrap-style:square;mso-wrap-distance-left:9pt;mso-wrap-distance-top:0;mso-wrap-distance-right:9pt;mso-wrap-distance-bottom:0;mso-position-horizontal:absolute;mso-position-horizontal-relative:text;mso-position-vertical:absolute;mso-position-vertical-relative:text;v-text-anchor:top" o:gfxdata="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" stroked="f">
+                <v:textbox style="mso-fit-shape-to-text:t" inset="0,0,0,0">
+                  <w:txbxContent>
+                    <w:p>
+                      <w:pPr>
+                        <w:pStyle w:val="Beschriftung"/>
+                        <w:rPr>
+                          <w:noProof/>
+                          <w:lang w:val="en-US"/>
+                        </w:rPr>
+                      </w:pPr>
+                      <w:r>
+                        <w:t>Image 7</w:t>
+                      </w:r>
+                      <w:r>
+                        <w:t>: Input</w:t>
+                      </w:r>
+                    </w:p>
+                  </w:txbxContent>
+                </v:textbox>
+                <w10:wrap type="tight"/>
+              </v:shape>
+            </w:pict>
+          </mc:Fallback>
+        </mc:AlternateContent>
+      </w:r>
+      <w:r>
+        <w:rPr>
+          <w:noProof/>
+          <w:lang w:val="en-US"/>
+        </w:rPr>
+        <w:drawing>
+          <wp:anchor distT="0" distB="0" distL="114300" distR="114300" simplePos="0" relativeHeight="251677696" behindDoc="1" locked="0" layoutInCell="1" allowOverlap="1">
+            <wp:simplePos x="0" y="0"/>
+            <wp:positionH relativeFrom="margin">
+              <wp:align>left</wp:align>
+            </wp:positionH>
+            <wp:positionV relativeFrom="paragraph">
+              <wp:posOffset>243840</wp:posOffset>
+            </wp:positionV>
+            <wp:extent cx="2875280" cy="2156460"/>
+            <wp:effectExtent l="0" t="0" r="1270" b="0"/>
+            <wp:wrapTight wrapText="bothSides">
+              <wp:wrapPolygon edited="0">
+                <wp:start x="0" y="0"/>
+                <wp:lineTo x="0" y="21371"/>
+                <wp:lineTo x="21466" y="21371"/>
+                <wp:lineTo x="21466" y="0"/>
+                <wp:lineTo x="0" y="0"/>
+              </wp:wrapPolygon>
+            </wp:wrapTight>
+            <wp:docPr id="15" name="Grafik 15"/>
+            <wp:cNvGraphicFramePr>
+              <a:graphicFrameLocks xmlns:a="http://schemas.openxmlformats.org/drawingml/2006/main" noChangeAspect="1"/>
+            </wp:cNvGraphicFramePr>
+            <a:graphic xmlns:a="http://schemas.openxmlformats.org/drawingml/2006/main">
+              <a:graphicData uri="http://schemas.openxmlformats.org/drawingml/2006/picture">
+                <pic:pic xmlns:pic="http://schemas.openxmlformats.org/drawingml/2006/picture">
+                  <pic:nvPicPr>
+                    <pic:cNvPr id="15" name="4 occluded (carpet).JPG"/>
+                    <pic:cNvPicPr/>
+                  </pic:nvPicPr>
+                  <pic:blipFill>
+                    <a:blip r:embed="rId14">
+                      <a:extLst>
+                        <a:ext uri="{28A0092B-C50C-407E-A947-70E740481C1C}">
+                          <a14:useLocalDpi xmlns:a14="http://schemas.microsoft.com/office/drawing/2010/main" val="0"/>
+                        </a:ext>
+                      </a:extLst>
+                    </a:blip>
+                    <a:stretch>
+                      <a:fillRect/>
+                    </a:stretch>
+                  </pic:blipFill>
+                  <pic:spPr>
+                    <a:xfrm>
+                      <a:off x="0" y="0"/>
+                      <a:ext cx="2876257" cy="2157193"/>
+                    </a:xfrm>
+                    <a:prstGeom prst="rect">
+                      <a:avLst/>
+                    </a:prstGeom>
+                  </pic:spPr>
+                </pic:pic>
+              </a:graphicData>
+            </a:graphic>
+            <wp14:sizeRelH relativeFrom="page">
+              <wp14:pctWidth>0</wp14:pctWidth>
+            </wp14:sizeRelH>
+            <wp14:sizeRelV relativeFrom="page">
+              <wp14:pctHeight>0</wp14:pctHeight>
+            </wp14:sizeRelV>
+          </wp:anchor>
+        </w:drawing>
+      </w:r>
+      <w:r>
+        <w:rPr>
+          <w:lang w:val="en-US"/>
+        </w:rPr>
+        <w:t>Example3: 5 Cards, highly occluded, not angled</w:t>
+      </w:r>
+    </w:p>
+    <w:p>
+      <w:pPr>
+        <w:rPr>
+          <w:lang w:val="en-US"/>
+        </w:rPr>
+      </w:pPr>
+      <w:r>
+        <w:rPr>
+          <w:lang w:val="en-US"/>
+        </w:rPr>
+        <w:t>In this example we can see one of the main problems we encountered, that being occluded or rather overlapping cards. Since the borders between the cards are only very marginal it is very difficult to choose a threshold that properly preserves these edges and allows for the cards to be detected individually. Our pipeline still manages to flag the cards (alongside the finger) as playing cards, but it does think that it’s looking at one single card. The removal of the thumb in this image proved difficult, because it is very well lit and therefore does not stand out enough from the cards, to be properly removed from the image. This may have been solvable</w:t>
+      </w:r>
+      <w:r>
+        <w:rPr>
+          <w:lang w:val="en-US"/>
+        </w:rPr>
+        <w:t xml:space="preserve"> by</w:t>
+      </w:r>
+      <w:r>
+        <w:rPr>
+          <w:lang w:val="en-US"/>
+        </w:rPr>
+        <w:t xml:space="preserve"> including color detection into our pipeline.</w:t>
+      </w:r>
+    </w:p>
+    <w:p>
+      <w:pPr>
+        <w:rPr>
+          <w:lang w:val="en-US"/>
+        </w:rPr>
+      </w:pPr>
+      <w:r>
+        <w:rPr>
+          <w:noProof/>
+        </w:rPr>
+        <mc:AlternateContent>
+          <mc:Choice Requires="wps">
+            <w:drawing>
+              <wp:anchor distT="0" distB="0" distL="114300" distR="114300" simplePos="0" relativeHeight="251687936" behindDoc="1" locked="0" layoutInCell="1" allowOverlap="1" wp14:anchorId="1E286BEB" wp14:editId="0FC0CDBF">
+                <wp:simplePos x="0" y="0"/>
+                <wp:positionH relativeFrom="column">
+                  <wp:posOffset>2948940</wp:posOffset>
+                </wp:positionH>
+                <wp:positionV relativeFrom="paragraph">
+                  <wp:posOffset>2433955</wp:posOffset>
+                </wp:positionV>
+                <wp:extent cx="2849880" cy="635"/>
+                <wp:effectExtent l="0" t="0" r="0" b="0"/>
+                <wp:wrapTight wrapText="bothSides">
+                  <wp:wrapPolygon edited="0">
+                    <wp:start x="0" y="0"/>
+                    <wp:lineTo x="0" y="21600"/>
+                    <wp:lineTo x="21600" y="21600"/>
+                    <wp:lineTo x="21600" y="0"/>
+                  </wp:wrapPolygon>
+                </wp:wrapTight>
+                <wp:docPr id="21" name="Textfeld 21"/>
+                <wp:cNvGraphicFramePr/>
+                <a:graphic xmlns:a="http://schemas.openxmlformats.org/drawingml/2006/main">
+                  <a:graphicData uri="http://schemas.microsoft.com/office/word/2010/wordprocessingShape">
+                    <wps:wsp>
+                      <wps:cNvSpPr txBox="1"/>
+                      <wps:spPr>
+                        <a:xfrm>
+                          <a:off x="0" y="0"/>
+                          <a:ext cx="2849880" cy="635"/>
+                        </a:xfrm>
+                        <a:prstGeom prst="rect">
+                          <a:avLst/>
+                        </a:prstGeom>
+                        <a:solidFill>
+                          <a:prstClr val="white"/>
+                        </a:solidFill>
+                        <a:ln>
+                          <a:noFill/>
+                        </a:ln>
+                      </wps:spPr>
+                      <wps:txbx>
+                        <w:txbxContent>
+                          <w:p>
+                            <w:pPr>
+                              <w:pStyle w:val="Beschriftung"/>
+                              <w:rPr>
+                                <w:noProof/>
+                                <w:lang w:val="en-US"/>
+                              </w:rPr>
+                            </w:pPr>
+                            <w:r>
+                              <w:t>Image10: Pipeline Output</w:t>
+                            </w:r>
+                          </w:p>
+                        </w:txbxContent>
+                      </wps:txbx>
+                      <wps:bodyPr rot="0" spcFirstLastPara="0" vertOverflow="overflow" horzOverflow="overflow" vert="horz" wrap="square" lIns="0" tIns="0" rIns="0" bIns="0" numCol="1" spcCol="0" rtlCol="0" fromWordArt="0" anchor="t" anchorCtr="0" forceAA="0" compatLnSpc="1">
+                        <a:prstTxWarp prst="textNoShape">
+                          <a:avLst/>
+                        </a:prstTxWarp>
+                        <a:spAutoFit/>
+                      </wps:bodyPr>
+                    </wps:wsp>
+                  </a:graphicData>
+                </a:graphic>
+              </wp:anchor>
+            </w:drawing>
+          </mc:Choice>
+          <mc:Fallback>
+            <w:pict>
+              <v:shape w14:anchorId="1E286BEB" id="Textfeld 21" o:spid="_x0000_s1034" type="#_x0000_t202" style="position:absolute;margin-left:232.2pt;margin-top:191.65pt;width:224.4pt;height:.05pt;z-index:-251628544;visibility:visible;mso-wrap-style:square;mso-wrap-distance-left:9pt;mso-wrap-distance-top:0;mso-wrap-distance-right:9pt;mso-wrap-distance-bottom:0;mso-position-horizontal:absolute;mso-position-horizontal-relative:text;mso-position-vertical:absolute;mso-position-vertical-relative:text;v-text-anchor:top" o:gfxdata="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" stroked="f">
+                <v:textbox style="mso-fit-shape-to-text:t" inset="0,0,0,0">
+                  <w:txbxContent>
+                    <w:p>
+                      <w:pPr>
+                        <w:pStyle w:val="Beschriftung"/>
+                        <w:rPr>
+                          <w:noProof/>
+                          <w:lang w:val="en-US"/>
+                        </w:rPr>
+                      </w:pPr>
+                      <w:r>
+                        <w:t>Image10: Pipeline Output</w:t>
+                      </w:r>
+                    </w:p>
+                  </w:txbxContent>
+                </v:textbox>
+                <w10:wrap type="tight"/>
+              </v:shape>
+            </w:pict>
+          </mc:Fallback>
+        </mc:AlternateContent>
+      </w:r>
+      <w:r>
+        <w:rPr>
+          <w:noProof/>
+          <w:lang w:val="en-US"/>
+        </w:rPr>
+        <w:drawing>
+          <wp:anchor distT="0" distB="0" distL="114300" distR="114300" simplePos="0" relativeHeight="251683840" behindDoc="1" locked="0" layoutInCell="1" allowOverlap="1">
+            <wp:simplePos x="0" y="0"/>
+            <wp:positionH relativeFrom="column">
+              <wp:posOffset>2948940</wp:posOffset>
+            </wp:positionH>
+            <wp:positionV relativeFrom="paragraph">
+              <wp:posOffset>239395</wp:posOffset>
+            </wp:positionV>
+            <wp:extent cx="2849880" cy="2137410"/>
+            <wp:effectExtent l="0" t="0" r="7620" b="0"/>
+            <wp:wrapTight wrapText="bothSides">
+              <wp:wrapPolygon edited="0">
+                <wp:start x="0" y="0"/>
+                <wp:lineTo x="0" y="21369"/>
+                <wp:lineTo x="21513" y="21369"/>
+                <wp:lineTo x="21513" y="0"/>
+                <wp:lineTo x="0" y="0"/>
+              </wp:wrapPolygon>
+            </wp:wrapTight>
+            <wp:docPr id="19" name="Grafik 19"/>
+            <wp:cNvGraphicFramePr>
+              <a:graphicFrameLocks xmlns:a="http://schemas.openxmlformats.org/drawingml/2006/main" noChangeAspect="1"/>
+            </wp:cNvGraphicFramePr>
+            <a:graphic xmlns:a="http://schemas.openxmlformats.org/drawingml/2006/main">
+              <a:graphicData uri="http://schemas.openxmlformats.org/drawingml/2006/picture">
+                <pic:pic xmlns:pic="http://schemas.openxmlformats.org/drawingml/2006/picture">
+                  <pic:nvPicPr>
+                    <pic:cNvPr id="19" name="distractor result.jpg"/>
+                    <pic:cNvPicPr/>
+                  </pic:nvPicPr>
+                  <pic:blipFill>
+                    <a:blip r:embed="rId15">
+                      <a:extLst>
+                        <a:ext uri="{28A0092B-C50C-407E-A947-70E740481C1C}">
+                          <a14:useLocalDpi xmlns:a14="http://schemas.microsoft.com/office/drawing/2010/main" val="0"/>
+                        </a:ext>
+                      </a:extLst>
+                    </a:blip>
+                    <a:stretch>
+                      <a:fillRect/>
+                    </a:stretch>
+                  </pic:blipFill>
+                  <pic:spPr>
+                    <a:xfrm>
+                      <a:off x="0" y="0"/>
+                      <a:ext cx="2849880" cy="2137410"/>
+                    </a:xfrm>
+                    <a:prstGeom prst="rect">
+                      <a:avLst/>
+                    </a:prstGeom>
+                  </pic:spPr>
+                </pic:pic>
+              </a:graphicData>
+            </a:graphic>
+            <wp14:sizeRelH relativeFrom="page">
+              <wp14:pctWidth>0</wp14:pctWidth>
+            </wp14:sizeRelH>
+            <wp14:sizeRelV relativeFrom="page">
+              <wp14:pctHeight>0</wp14:pctHeight>
+            </wp14:sizeRelV>
+          </wp:anchor>
+        </w:drawing>
+      </w:r>
+      <w:r>
+        <w:rPr>
+          <w:noProof/>
+        </w:rPr>
+        <mc:AlternateContent>
+          <mc:Choice Requires="wps">
+            <w:drawing>
+              <wp:anchor distT="0" distB="0" distL="114300" distR="114300" simplePos="0" relativeHeight="251685888" behindDoc="1" locked="0" layoutInCell="1" allowOverlap="1" wp14:anchorId="412E51E9" wp14:editId="290929B1">
+                <wp:simplePos x="0" y="0"/>
+                <wp:positionH relativeFrom="column">
+                  <wp:posOffset>0</wp:posOffset>
+                </wp:positionH>
+                <wp:positionV relativeFrom="paragraph">
+                  <wp:posOffset>2441575</wp:posOffset>
+                </wp:positionV>
+                <wp:extent cx="2849880" cy="635"/>
+                <wp:effectExtent l="0" t="0" r="0" b="0"/>
+                <wp:wrapTight wrapText="bothSides">
+                  <wp:wrapPolygon edited="0">
+                    <wp:start x="0" y="0"/>
+                    <wp:lineTo x="0" y="21600"/>
+                    <wp:lineTo x="21600" y="21600"/>
+                    <wp:lineTo x="21600" y="0"/>
+                  </wp:wrapPolygon>
+                </wp:wrapTight>
+                <wp:docPr id="20" name="Textfeld 20"/>
+                <wp:cNvGraphicFramePr/>
+                <a:graphic xmlns:a="http://schemas.openxmlformats.org/drawingml/2006/main">
+                  <a:graphicData uri="http://schemas.microsoft.com/office/word/2010/wordprocessingShape">
+                    <wps:wsp>
+                      <wps:cNvSpPr txBox="1"/>
+                      <wps:spPr>
+                        <a:xfrm>
+                          <a:off x="0" y="0"/>
+                          <a:ext cx="2849880" cy="635"/>
+                        </a:xfrm>
+                        <a:prstGeom prst="rect">
+                          <a:avLst/>
+                        </a:prstGeom>
+                        <a:solidFill>
+                          <a:prstClr val="white"/>
+                        </a:solidFill>
+                        <a:ln>
+                          <a:noFill/>
+                        </a:ln>
+                      </wps:spPr>
+                      <wps:txbx>
+                        <w:txbxContent>
+                          <w:p>
+                            <w:pPr>
+                              <w:pStyle w:val="Beschriftung"/>
+                              <w:rPr>
+                                <w:noProof/>
+                                <w:lang w:val="en-US"/>
+                              </w:rPr>
+                            </w:pPr>
+                            <w:r>
+                              <w:t>Image 9: Input</w:t>
+                            </w:r>
+                          </w:p>
+                        </w:txbxContent>
+                      </wps:txbx>
+                      <wps:bodyPr rot="0" spcFirstLastPara="0" vertOverflow="overflow" horzOverflow="overflow" vert="horz" wrap="square" lIns="0" tIns="0" rIns="0" bIns="0" numCol="1" spcCol="0" rtlCol="0" fromWordArt="0" anchor="t" anchorCtr="0" forceAA="0" compatLnSpc="1">
+                        <a:prstTxWarp prst="textNoShape">
+                          <a:avLst/>
+                        </a:prstTxWarp>
+                        <a:spAutoFit/>
+                      </wps:bodyPr>
+                    </wps:wsp>
+                  </a:graphicData>
+                </a:graphic>
+              </wp:anchor>
+            </w:drawing>
+          </mc:Choice>
+          <mc:Fallback>
+            <w:pict>
+              <v:shape w14:anchorId="412E51E9" id="Textfeld 20" o:spid="_x0000_s1035" type="#_x0000_t202" style="position:absolute;margin-left:0;margin-top:192.25pt;width:224.4pt;height:.05pt;z-index:-251630592;visibility:visible;mso-wrap-style:square;mso-wrap-distance-left:9pt;mso-wrap-distance-top:0;mso-wrap-distance-right:9pt;mso-wrap-distance-bottom:0;mso-position-horizontal:absolute;mso-position-horizontal-relative:text;mso-position-vertical:absolute;mso-position-vertical-relative:text;v-text-anchor:top" o:gfxdata="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" stroked="f">
+                <v:textbox style="mso-fit-shape-to-text:t" inset="0,0,0,0">
+                  <w:txbxContent>
+                    <w:p>
+                      <w:pPr>
+                        <w:pStyle w:val="Beschriftung"/>
+                        <w:rPr>
+                          <w:noProof/>
+                          <w:lang w:val="en-US"/>
+                        </w:rPr>
+                      </w:pPr>
+                      <w:r>
+                        <w:t>Image 9: Input</w:t>
+                      </w:r>
+                    </w:p>
+                  </w:txbxContent>
+                </v:textbox>
+                <w10:wrap type="tight"/>
+              </v:shape>
+            </w:pict>
+          </mc:Fallback>
+        </mc:AlternateContent>
+      </w:r>
+      <w:r>
+        <w:rPr>
+          <w:noProof/>
+          <w:lang w:val="en-US"/>
+        </w:rPr>
+        <w:drawing>
+          <wp:anchor distT="0" distB="0" distL="114300" distR="114300" simplePos="0" relativeHeight="251682816" behindDoc="1" locked="0" layoutInCell="1" allowOverlap="1">
+            <wp:simplePos x="0" y="0"/>
+            <wp:positionH relativeFrom="margin">
+              <wp:align>left</wp:align>
+            </wp:positionH>
+            <wp:positionV relativeFrom="paragraph">
+              <wp:posOffset>247015</wp:posOffset>
+            </wp:positionV>
+            <wp:extent cx="2849880" cy="2137410"/>
+            <wp:effectExtent l="0" t="0" r="7620" b="0"/>
+            <wp:wrapTight wrapText="bothSides">
+              <wp:wrapPolygon edited="0">
+                <wp:start x="0" y="0"/>
+                <wp:lineTo x="0" y="21369"/>
+                <wp:lineTo x="21513" y="21369"/>
+                <wp:lineTo x="21513" y="0"/>
+                <wp:lineTo x="0" y="0"/>
+              </wp:wrapPolygon>
+            </wp:wrapTight>
+            <wp:docPr id="18" name="Grafik 18"/>
+            <wp:cNvGraphicFramePr>
+              <a:graphicFrameLocks xmlns:a="http://schemas.openxmlformats.org/drawingml/2006/main" noChangeAspect="1"/>
+            </wp:cNvGraphicFramePr>
+            <a:graphic xmlns:a="http://schemas.openxmlformats.org/drawingml/2006/main">
+              <a:graphicData uri="http://schemas.openxmlformats.org/drawingml/2006/picture">
+                <pic:pic xmlns:pic="http://schemas.openxmlformats.org/drawingml/2006/picture">
+                  <pic:nvPicPr>
+                    <pic:cNvPr id="18" name="IMG_20181111_192124.jpg"/>
+                    <pic:cNvPicPr/>
+                  </pic:nvPicPr>
+                  <pic:blipFill>
+                    <a:blip r:embed="rId16">
+                      <a:extLst>
+                        <a:ext uri="{28A0092B-C50C-407E-A947-70E740481C1C}">
+                          <a14:useLocalDpi xmlns:a14="http://schemas.microsoft.com/office/drawing/2010/main" val="0"/>
+                        </a:ext>
+                      </a:extLst>
+                    </a:blip>
+                    <a:stretch>
+                      <a:fillRect/>
+                    </a:stretch>
+                  </pic:blipFill>
+                  <pic:spPr>
+                    <a:xfrm>
+                      <a:off x="0" y="0"/>
+                      <a:ext cx="2849880" cy="2137410"/>
+                    </a:xfrm>
+                    <a:prstGeom prst="rect">
+                      <a:avLst/>
+                    </a:prstGeom>
+                  </pic:spPr>
+                </pic:pic>
+              </a:graphicData>
+            </a:graphic>
+            <wp14:sizeRelH relativeFrom="page">
+              <wp14:pctWidth>0</wp14:pctWidth>
+            </wp14:sizeRelH>
+            <wp14:sizeRelV relativeFrom="page">
+              <wp14:pctHeight>0</wp14:pctHeight>
+            </wp14:sizeRelV>
+          </wp:anchor>
+        </w:drawing>
+      </w:r>
+      <w:r>
+        <w:rPr>
+          <w:lang w:val="en-US"/>
+        </w:rPr>
+        <w:t xml:space="preserve">Example4: Distractor image, </w:t>
+      </w:r>
+      <w:r>
+        <w:rPr>
+          <w:lang w:val="en-US"/>
+        </w:rPr>
+        <w:t>card-like shapes on table</w:t>
+      </w:r>
+    </w:p>
+    <w:p>
+      <w:pPr>
+        <w:rPr>
+          <w:lang w:val="en-US"/>
+        </w:rPr>
+      </w:pPr>
+      <w:r>
+        <w:rPr>
+          <w:lang w:val="en-US"/>
+        </w:rPr>
+        <w:t xml:space="preserve">This is an example of our program correctly recognizing that no playing cards are contained within the input image. The deciding factor here would be the amount of inner shapes being too high for a playing card (way more than 50 inner shapes for each object). Most of the noise objects are being filtered by the area check, since only the biggest 10 out of the 74 shapes detected in this image are being looked at. </w:t>
+      </w:r>
+    </w:p>
+    <w:p>
+      <w:pPr>
+        <w:rPr>
+          <w:lang w:val="en-US"/>
+        </w:rPr>
+      </w:pPr>
+    </w:p>
+    <w:p>
+      <w:pPr>
+        <w:pStyle w:val="berschrift1"/>
         <w:rPr>
           <w:u w:val="single"/>
           <w:lang w:val="en-US"/>
         </w:rPr>
-        <w:t>Example Outputs and Discussion</w:t>
-      </w:r>
-    </w:p>
-    <w:p>
-      <w:pPr>
-        <w:rPr>
-          <w:lang w:val="en-US"/>
-        </w:rPr>
-      </w:pPr>
+      </w:pPr>
+      <w:r>
+        <w:rPr>
+          <w:u w:val="single"/>
+          <w:lang w:val="en-US"/>
+        </w:rPr>
+        <w:lastRenderedPageBreak/>
+        <w:t>Remarks:</w:t>
+      </w:r>
+    </w:p>
+    <w:p>
+      <w:pPr>
+        <w:rPr>
+          <w:lang w:val="en-US"/>
+        </w:rPr>
+      </w:pPr>
+      <w:r>
+        <w:rPr>
+          <w:lang w:val="en-US"/>
+        </w:rPr>
+        <w:t xml:space="preserve">Some of the functionalities we implemented did not make it as far as to be used in the card detection, since i.e. the Hough Transform, towards the end, when the actual line drawing was working perfectly, we did not manage to properly implement the intersection detection and therefore were not able to use the information provided by the Hough Lines to tell us something about the image. </w:t>
+      </w:r>
+    </w:p>
+    <w:p>
+      <w:pPr>
+        <w:rPr>
+          <w:lang w:val="en-US"/>
+        </w:rPr>
+      </w:pPr>
+      <w:r>
+        <w:rPr>
+          <w:lang w:val="en-US"/>
+        </w:rPr>
+        <w:t>Our shape-labeling function takes a very long time to process, which we could not get rid of by adjusting and optimizing the code.</w:t>
+      </w:r>
+    </w:p>
+    <w:p>
+      <w:pPr>
+        <w:rPr>
+          <w:lang w:val="en-US"/>
+        </w:rPr>
+      </w:pPr>
+      <w:r>
+        <w:rPr>
+          <w:lang w:val="en-US"/>
+        </w:rPr>
+        <w:t>Our Program currently only detects the 10 “biggest” shapes in the given image. This restriction has been added due to time concerns.</w:t>
+      </w:r>
+    </w:p>
+    <w:p>
+      <w:pPr>
+        <w:pStyle w:val="berschrift1"/>
+        <w:rPr>
+          <w:u w:val="single"/>
+          <w:lang w:val="en-US"/>
+        </w:rPr>
+      </w:pPr>
+      <w:r>
+        <w:rPr>
+          <w:u w:val="single"/>
+          <w:lang w:val="en-US"/>
+        </w:rPr>
+        <w:t>Reflection:</w:t>
+      </w:r>
+    </w:p>
+    <w:p>
+      <w:pPr>
+        <w:rPr>
+          <w:lang w:val="en-US"/>
+        </w:rPr>
+      </w:pPr>
+      <w:r>
+        <w:rPr>
+          <w:lang w:val="en-US"/>
+        </w:rPr>
+        <w:t>We noticed that we spent a lot of time on implementing things we did not end up using in our final program and in general spent a lot of time just thinking about what functionalities could yield good results and would help us in our detection process.</w:t>
+      </w:r>
+      <w:r>
+        <w:rPr>
+          <w:lang w:val="en-US"/>
+        </w:rPr>
+        <w:t xml:space="preserve"> M</w:t>
+      </w:r>
       <w:bookmarkStart w:id="0" w:name="_GoBack"/>
       <w:bookmarkEnd w:id="0"/>
-    </w:p>
-    <w:p>
-      <w:pPr>
-        <w:pStyle w:val="berschrift2"/>
-        <w:rPr>
-          <w:lang w:val="en-US"/>
-        </w:rPr>
-      </w:pPr>
-    </w:p>
-    <w:p>
-      <w:pPr>
-        <w:pStyle w:val="berschrift2"/>
-        <w:rPr>
-          <w:lang w:val="en-US"/>
-        </w:rPr>
-      </w:pPr>
-    </w:p>
-    <w:p>
-      <w:pPr>
-        <w:pStyle w:val="berschrift2"/>
-        <w:rPr>
-          <w:lang w:val="en-US"/>
-        </w:rPr>
-      </w:pPr>
-    </w:p>
-    <w:p>
-      <w:pPr>
-        <w:rPr>
-          <w:lang w:val="en-US"/>
-        </w:rPr>
-      </w:pPr>
+      <w:r>
+        <w:rPr>
+          <w:lang w:val="en-US"/>
+        </w:rPr>
+        <w:t>aking a small design document in the beginning and  asking for feedback about the chosen path would have helped us avoid that.</w:t>
+      </w:r>
     </w:p>
     <w:sectPr>
-      <w:headerReference w:type="default" r:id="rId9"/>
+      <w:headerReference w:type="default" r:id="rId17"/>
       <w:pgSz w:w="12240" w:h="15840"/>
       <w:pgMar w:top="1440" w:right="1440" w:bottom="1440" w:left="1440" w:header="720" w:footer="720" w:gutter="0"/>
       <w:cols w:space="720"/>
@@ -1238,8 +3377,16 @@
       <w:rPr>
         <w:lang w:val="en-US"/>
       </w:rPr>
-      <w:t>Quinten Stekelenburg</w:t>
+      <w:t xml:space="preserve">Quinten </w:t>
     </w:r>
+    <w:proofErr w:type="spellStart"/>
+    <w:r>
+      <w:rPr>
+        <w:lang w:val="en-US"/>
+      </w:rPr>
+      <w:t>Stekelenburg</w:t>
+    </w:r>
+    <w:proofErr w:type="spellEnd"/>
     <w:r>
       <w:rPr>
         <w:lang w:val="en-US"/>

</xml_diff>